<commit_message>
New snapshots of docs.
</commit_message>
<xml_diff>
--- a/docs/county_runbook.docx
+++ b/docs/county_runbook.docx
@@ -37,37 +37,43 @@
         <w:pStyle w:val="FirstParagraph"/>
       </w:pPr>
       <w:r>
-        <w:t xml:space="preserve">This Run Book guides County election administrators in Colorado who will be</w:t>
-      </w:r>
-      <w:r>
-        <w:t xml:space="preserve"> </w:t>
-      </w:r>
-      <w:r>
-        <w:t xml:space="preserve">implementing a Risk Limiting Audit (RLA) with a comparison audit.</w:t>
-      </w:r>
-      <w:r>
-        <w:t xml:space="preserve"> </w:t>
-      </w:r>
-      <w:r>
-        <w:t xml:space="preserve">The RLA Tool, developed by Free &amp; Fair for the</w:t>
-      </w:r>
-      <w:r>
-        <w:t xml:space="preserve"> </w:t>
-      </w:r>
-      <w:r>
-        <w:t xml:space="preserve">Colorado Department of State for use in elections in November 2017 and later,</w:t>
-      </w:r>
-      <w:r>
-        <w:t xml:space="preserve"> </w:t>
-      </w:r>
-      <w:r>
-        <w:t xml:space="preserve">supports running a Risk-Limiting Audit as required by</w:t>
-      </w:r>
-      <w:r>
-        <w:t xml:space="preserve"> </w:t>
-      </w:r>
-      <w:r>
-        <w:t xml:space="preserve">Colorado statute and as described in the</w:t>
+        <w:t xml:space="preserve">This Run Book guides County election administrators in Colorado who</w:t>
+      </w:r>
+      <w:r>
+        <w:t xml:space="preserve"> </w:t>
+      </w:r>
+      <w:r>
+        <w:t xml:space="preserve">will be implementing a Risk Limiting Audit (RLA) with a comparison</w:t>
+      </w:r>
+      <w:r>
+        <w:t xml:space="preserve"> </w:t>
+      </w:r>
+      <w:r>
+        <w:t xml:space="preserve">audit. The RLA Tool, developed by Free &amp; Fair for the Colorado</w:t>
+      </w:r>
+      <w:r>
+        <w:t xml:space="preserve"> </w:t>
+      </w:r>
+      <w:r>
+        <w:t xml:space="preserve">Department of State for use in elections in November 2017 and later,</w:t>
+      </w:r>
+      <w:r>
+        <w:t xml:space="preserve"> </w:t>
+      </w:r>
+      <w:r>
+        <w:t xml:space="preserve">supports running a Risk-Limiting Audit as required by Colorado statute</w:t>
+      </w:r>
+      <w:r>
+        <w:t xml:space="preserve"> </w:t>
+      </w:r>
+      <w:r>
+        <w:t xml:space="preserve">and as described in</w:t>
+      </w:r>
+      <w:r>
+        <w:t xml:space="preserve"> </w:t>
+      </w:r>
+      <w:r>
+        <w:t xml:space="preserve">the</w:t>
       </w:r>
       <w:r>
         <w:t xml:space="preserve"> </w:t>
@@ -98,31 +104,37 @@
         <w:pStyle w:val="BodyText"/>
       </w:pPr>
       <w:r>
-        <w:t xml:space="preserve">The RLA Tool helps each County</w:t>
-      </w:r>
-      <w:r>
-        <w:t xml:space="preserve"> </w:t>
-      </w:r>
-      <w:r>
-        <w:t xml:space="preserve">fulfill the requirements of Rule 25.2.2 and Rule 25.2.3.</w:t>
-      </w:r>
-      <w:r>
-        <w:t xml:space="preserve"> </w:t>
-      </w:r>
-      <w:r>
-        <w:t xml:space="preserve">First the County uploads verified ballot manifests and cast vote record</w:t>
-      </w:r>
-      <w:r>
-        <w:t xml:space="preserve"> </w:t>
-      </w:r>
-      <w:r>
-        <w:t xml:space="preserve">(CVR) files. For each round of the RLA, the RLA Tool tells the County which ballot cards to audit, allows the County to enter Audit Boards</w:t>
-      </w:r>
-      <w:r>
-        <w:t xml:space="preserve"> </w:t>
-      </w:r>
-      <w:r>
-        <w:t xml:space="preserve">interpretations of the ballot cards and allows the Audit Board to sign off on the round.</w:t>
+        <w:t xml:space="preserve">The RLA Tool helps each County fulfill the requirements of Rule 25.2.2</w:t>
+      </w:r>
+      <w:r>
+        <w:t xml:space="preserve"> </w:t>
+      </w:r>
+      <w:r>
+        <w:t xml:space="preserve">and Rule 25.2.3. First the County uploads verified ballot manifests</w:t>
+      </w:r>
+      <w:r>
+        <w:t xml:space="preserve"> </w:t>
+      </w:r>
+      <w:r>
+        <w:t xml:space="preserve">and cast vote record (CVR) files. For each round of the RLA, the RLA</w:t>
+      </w:r>
+      <w:r>
+        <w:t xml:space="preserve"> </w:t>
+      </w:r>
+      <w:r>
+        <w:t xml:space="preserve">Tool tells the County which ballot cards to audit, allows the County</w:t>
+      </w:r>
+      <w:r>
+        <w:t xml:space="preserve"> </w:t>
+      </w:r>
+      <w:r>
+        <w:t xml:space="preserve">to enter Audit Boards interpretations of the ballot cards and allows</w:t>
+      </w:r>
+      <w:r>
+        <w:t xml:space="preserve"> </w:t>
+      </w:r>
+      <w:r>
+        <w:t xml:space="preserve">the Audit Board to sign off on the round.</w:t>
       </w:r>
     </w:p>
     <w:p>
@@ -130,7 +142,13 @@
         <w:pStyle w:val="BodyText"/>
       </w:pPr>
       <w:r>
-        <w:t xml:space="preserve">Orange arrows on the screenshots indicate features described in the text of the Runbook.</w:t>
+        <w:t xml:space="preserve">Orange arrows on the screenshots indicate features described in the</w:t>
+      </w:r>
+      <w:r>
+        <w:t xml:space="preserve"> </w:t>
+      </w:r>
+      <w:r>
+        <w:t xml:space="preserve">text of the Runbook.</w:t>
       </w:r>
     </w:p>
     <w:p>
@@ -148,7 +166,13 @@
         <w:pStyle w:val="FirstParagraph"/>
       </w:pPr>
       <w:r>
-        <w:t xml:space="preserve">A County user can log in to the RLA Tool by pointing a browser to the URL provided by the Colorado Department of State.</w:t>
+        <w:t xml:space="preserve">A County user can log in to the RLA Tool by pointing a browser to the</w:t>
+      </w:r>
+      <w:r>
+        <w:t xml:space="preserve"> </w:t>
+      </w:r>
+      <w:r>
+        <w:t xml:space="preserve">URL provided by the Colorado Department of State.</w:t>
       </w:r>
     </w:p>
     <w:p>
@@ -207,6 +231,61 @@
       </w:r>
     </w:p>
     <w:p>
+      <w:pPr>
+        <w:pStyle w:val="FigureWithCaption"/>
+      </w:pPr>
+      <w:r>
+        <w:drawing>
+          <wp:inline>
+            <wp:extent cx="5334000" cy="3396016"/>
+            <wp:effectExtent b="0" l="0" r="0" t="0"/>
+            <wp:docPr descr="County Two Factor Login Screenshot" title="" id="1" name="Picture"/>
+            <a:graphic>
+              <a:graphicData uri="http://schemas.openxmlformats.org/drawingml/2006/picture">
+                <pic:pic>
+                  <pic:nvPicPr>
+                    <pic:cNvPr descr="./screenshots/2FA.png" id="0" name="Picture"/>
+                    <pic:cNvPicPr>
+                      <a:picLocks noChangeArrowheads="1" noChangeAspect="1"/>
+                    </pic:cNvPicPr>
+                  </pic:nvPicPr>
+                  <pic:blipFill>
+                    <a:blip r:embed="rId27"/>
+                    <a:stretch>
+                      <a:fillRect/>
+                    </a:stretch>
+                  </pic:blipFill>
+                  <pic:spPr bwMode="auto">
+                    <a:xfrm>
+                      <a:off x="0" y="0"/>
+                      <a:ext cx="5334000" cy="3396016"/>
+                    </a:xfrm>
+                    <a:prstGeom prst="rect">
+                      <a:avLst/>
+                    </a:prstGeom>
+                    <a:noFill/>
+                    <a:ln w="9525">
+                      <a:noFill/>
+                      <a:headEnd/>
+                      <a:tailEnd/>
+                    </a:ln>
+                  </pic:spPr>
+                </pic:pic>
+              </a:graphicData>
+            </a:graphic>
+          </wp:inline>
+        </w:drawing>
+      </w:r>
+    </w:p>
+    <w:p>
+      <w:pPr>
+        <w:pStyle w:val="ImageCaption"/>
+      </w:pPr>
+      <w:r>
+        <w:t xml:space="preserve">County Two Factor Login Screenshot</w:t>
+      </w:r>
+    </w:p>
+    <w:p>
       <w:r>
         <w:pict>
           <v:rect style="width:0;height:1.5pt" o:hralign="center" o:hrstd="t" o:hr="t"/>
@@ -218,13 +297,13 @@
         <w:pStyle w:val="FirstParagraph"/>
       </w:pPr>
       <w:r>
-        <w:t xml:space="preserve">County users will see the County home page. Note the</w:t>
-      </w:r>
-      <w:r>
-        <w:t xml:space="preserve"> </w:t>
-      </w:r>
-      <w:r>
-        <w:t xml:space="preserve">logout button</w:t>
+        <w:t xml:space="preserve">County users will see the County home page. Note the logout</w:t>
+      </w:r>
+      <w:r>
+        <w:t xml:space="preserve"> </w:t>
+      </w:r>
+      <w:r>
+        <w:t xml:space="preserve">button</w:t>
       </w:r>
       <w:r>
         <w:t xml:space="preserve"> </w:t>
@@ -245,7 +324,7 @@
                     </pic:cNvPicPr>
                   </pic:nvPicPr>
                   <pic:blipFill>
-                    <a:blip r:embed="rId27"/>
+                    <a:blip r:embed="rId28"/>
                     <a:stretch>
                       <a:fillRect/>
                     </a:stretch>
@@ -272,7 +351,13 @@
         </w:drawing>
       </w:r>
       <w:r>
-        <w:t xml:space="preserve">, in the upper right of this (and every) page.</w:t>
+        <w:t xml:space="preserve">, in the upper</w:t>
+      </w:r>
+      <w:r>
+        <w:t xml:space="preserve"> </w:t>
+      </w:r>
+      <w:r>
+        <w:t xml:space="preserve">right of this (and every) page.</w:t>
       </w:r>
     </w:p>
     <w:p>
@@ -295,7 +380,7 @@
                     </pic:cNvPicPr>
                   </pic:nvPicPr>
                   <pic:blipFill>
-                    <a:blip r:embed="rId28"/>
+                    <a:blip r:embed="rId29"/>
                     <a:stretch>
                       <a:fillRect/>
                     </a:stretch>
@@ -334,8 +419,8 @@
       <w:pPr>
         <w:pStyle w:val="Heading3"/>
       </w:pPr>
-      <w:bookmarkStart w:id="29" w:name="navigation"/>
-      <w:bookmarkEnd w:id="29"/>
+      <w:bookmarkStart w:id="30" w:name="navigation"/>
+      <w:bookmarkEnd w:id="30"/>
       <w:r>
         <w:t xml:space="preserve">Navigation</w:t>
       </w:r>
@@ -368,7 +453,7 @@
                     </pic:cNvPicPr>
                   </pic:nvPicPr>
                   <pic:blipFill>
-                    <a:blip r:embed="rId30"/>
+                    <a:blip r:embed="rId31"/>
                     <a:stretch>
                       <a:fillRect/>
                     </a:stretch>
@@ -407,8 +492,8 @@
       <w:pPr>
         <w:pStyle w:val="Heading3"/>
       </w:pPr>
-      <w:bookmarkStart w:id="31" w:name="f-audit-uploads"/>
-      <w:bookmarkEnd w:id="31"/>
+      <w:bookmarkStart w:id="32" w:name="f-audit-uploads"/>
+      <w:bookmarkEnd w:id="32"/>
       <w:r>
         <w:t xml:space="preserve">25.2.2 (F),</w:t>
       </w:r>
@@ -424,19 +509,19 @@
         <w:pStyle w:val="FirstParagraph"/>
       </w:pPr>
       <w:r>
-        <w:t xml:space="preserve">To prepare for upload, the County's ballot manifest and CVR files must each be</w:t>
-      </w:r>
-      <w:r>
-        <w:t xml:space="preserve"> </w:t>
-      </w:r>
-      <w:r>
-        <w:t xml:space="preserve">hashed using any SHA-256 hash utility. The RLA Tool</w:t>
-      </w:r>
-      <w:r>
-        <w:t xml:space="preserve"> </w:t>
-      </w:r>
-      <w:r>
-        <w:t xml:space="preserve">itself does not provide a utility for verification or hashing.</w:t>
+        <w:t xml:space="preserve">To prepare for upload, the County's ballot manifest and CVR files must</w:t>
+      </w:r>
+      <w:r>
+        <w:t xml:space="preserve"> </w:t>
+      </w:r>
+      <w:r>
+        <w:t xml:space="preserve">each be hashed using any SHA-256 hash utility. The RLA Tool itself</w:t>
+      </w:r>
+      <w:r>
+        <w:t xml:space="preserve"> </w:t>
+      </w:r>
+      <w:r>
+        <w:t xml:space="preserve">does not provide a utility for verification or hashing.</w:t>
       </w:r>
     </w:p>
     <w:p>
@@ -444,37 +529,43 @@
         <w:pStyle w:val="BodyText"/>
       </w:pPr>
       <w:r>
-        <w:t xml:space="preserve">Once the ballot manifest and CVR files are hashed, they</w:t>
-      </w:r>
-      <w:r>
-        <w:t xml:space="preserve"> </w:t>
-      </w:r>
-      <w:r>
-        <w:t xml:space="preserve">can be uploaded into the RLA Tool. If the upload is interrupted the process</w:t>
-      </w:r>
-      <w:r>
-        <w:t xml:space="preserve"> </w:t>
-      </w:r>
-      <w:r>
-        <w:t xml:space="preserve">will have to be repeated. It is not possible to resume an interrupted upload — just start that file upload again.</w:t>
-      </w:r>
-      <w:r>
-        <w:t xml:space="preserve"> </w:t>
-      </w:r>
-      <w:r>
-        <w:t xml:space="preserve">If a County uploads multiple Ballot Manifest files, only the data from the last</w:t>
-      </w:r>
-      <w:r>
-        <w:t xml:space="preserve"> </w:t>
-      </w:r>
-      <w:r>
-        <w:t xml:space="preserve">file will be used. Similarly, if a County uploads multiple CVR files, only the data from the</w:t>
-      </w:r>
-      <w:r>
-        <w:t xml:space="preserve"> </w:t>
-      </w:r>
-      <w:r>
-        <w:t xml:space="preserve">last file will be used.</w:t>
+        <w:t xml:space="preserve">Once the ballot manifest and CVR files are hashed, they can be</w:t>
+      </w:r>
+      <w:r>
+        <w:t xml:space="preserve"> </w:t>
+      </w:r>
+      <w:r>
+        <w:t xml:space="preserve">uploaded into the RLA Tool. If the upload is interrupted the process</w:t>
+      </w:r>
+      <w:r>
+        <w:t xml:space="preserve"> </w:t>
+      </w:r>
+      <w:r>
+        <w:t xml:space="preserve">will have to be repeated. It is not possible to resume an interrupted</w:t>
+      </w:r>
+      <w:r>
+        <w:t xml:space="preserve"> </w:t>
+      </w:r>
+      <w:r>
+        <w:t xml:space="preserve">upload — just start that file upload again. If a County uploads</w:t>
+      </w:r>
+      <w:r>
+        <w:t xml:space="preserve"> </w:t>
+      </w:r>
+      <w:r>
+        <w:t xml:space="preserve">multiple Ballot Manifest files, only the data from the last file will</w:t>
+      </w:r>
+      <w:r>
+        <w:t xml:space="preserve"> </w:t>
+      </w:r>
+      <w:r>
+        <w:t xml:space="preserve">be used. Similarly, if a County uploads multiple CVR files, only the</w:t>
+      </w:r>
+      <w:r>
+        <w:t xml:space="preserve"> </w:t>
+      </w:r>
+      <w:r>
+        <w:t xml:space="preserve">data from the last file will be used.</w:t>
       </w:r>
     </w:p>
     <w:p>
@@ -492,68 +583,6 @@
                 <pic:pic>
                   <pic:nvPicPr>
                     <pic:cNvPr descr="./screenshots/e-about_to_upload_proper_ballot_manifest.png" id="0" name="Picture"/>
-                    <pic:cNvPicPr>
-                      <a:picLocks noChangeArrowheads="1" noChangeAspect="1"/>
-                    </pic:cNvPicPr>
-                  </pic:nvPicPr>
-                  <pic:blipFill>
-                    <a:blip r:embed="rId32"/>
-                    <a:stretch>
-                      <a:fillRect/>
-                    </a:stretch>
-                  </pic:blipFill>
-                  <pic:spPr bwMode="auto">
-                    <a:xfrm>
-                      <a:off x="0" y="0"/>
-                      <a:ext cx="5334000" cy="2538140"/>
-                    </a:xfrm>
-                    <a:prstGeom prst="rect">
-                      <a:avLst/>
-                    </a:prstGeom>
-                    <a:noFill/>
-                    <a:ln w="9525">
-                      <a:noFill/>
-                      <a:headEnd/>
-                      <a:tailEnd/>
-                    </a:ln>
-                  </pic:spPr>
-                </pic:pic>
-              </a:graphicData>
-            </a:graphic>
-          </wp:inline>
-        </w:drawing>
-      </w:r>
-    </w:p>
-    <w:p>
-      <w:pPr>
-        <w:pStyle w:val="ImageCaption"/>
-      </w:pPr>
-      <w:r>
-        <w:t xml:space="preserve">About to Upload Ballot Manifest Screenshot</w:t>
-      </w:r>
-    </w:p>
-    <w:p>
-      <w:r>
-        <w:pict>
-          <v:rect style="width:0;height:1.5pt" o:hralign="center" o:hrstd="t" o:hr="t"/>
-        </w:pict>
-      </w:r>
-    </w:p>
-    <w:p>
-      <w:pPr>
-        <w:pStyle w:val="FigureWithCaption"/>
-      </w:pPr>
-      <w:r>
-        <w:drawing>
-          <wp:inline>
-            <wp:extent cx="5334000" cy="2538140"/>
-            <wp:effectExtent b="0" l="0" r="0" t="0"/>
-            <wp:docPr descr="About to Upload CVR Screenshot" title="" id="1" name="Picture"/>
-            <a:graphic>
-              <a:graphicData uri="http://schemas.openxmlformats.org/drawingml/2006/picture">
-                <pic:pic>
-                  <pic:nvPicPr>
-                    <pic:cNvPr descr="./screenshots/g-about_to_upload_proper_cvr.png" id="0" name="Picture"/>
                     <pic:cNvPicPr>
                       <a:picLocks noChangeArrowheads="1" noChangeAspect="1"/>
                     </pic:cNvPicPr>
@@ -591,33 +620,14 @@
         <w:pStyle w:val="ImageCaption"/>
       </w:pPr>
       <w:r>
-        <w:t xml:space="preserve">About to Upload CVR Screenshot</w:t>
-      </w:r>
-    </w:p>
-    <w:p>
-      <w:pPr>
-        <w:pStyle w:val="BodyText"/>
-      </w:pPr>
-      <w:r>
-        <w:t xml:space="preserve">If the hash does not match the file</w:t>
-      </w:r>
-      <w:r>
-        <w:t xml:space="preserve"> </w:t>
-      </w:r>
-      <w:r>
-        <w:t xml:space="preserve">(either because the wrong hash was entered, or because the file was changed as it traveled over the network),</w:t>
-      </w:r>
-      <w:r>
-        <w:t xml:space="preserve"> </w:t>
-      </w:r>
-      <w:r>
-        <w:t xml:space="preserve">the data from the file will be uploaded but the data will not be imported. The user will</w:t>
-      </w:r>
-      <w:r>
-        <w:t xml:space="preserve"> </w:t>
-      </w:r>
-      <w:r>
-        <w:t xml:space="preserve">see the following messages.</w:t>
+        <w:t xml:space="preserve">About to Upload Ballot Manifest Screenshot</w:t>
+      </w:r>
+    </w:p>
+    <w:p>
+      <w:r>
+        <w:pict>
+          <v:rect style="width:0;height:1.5pt" o:hralign="center" o:hrstd="t" o:hr="t"/>
+        </w:pict>
       </w:r>
     </w:p>
     <w:p>
@@ -627,14 +637,14 @@
       <w:r>
         <w:drawing>
           <wp:inline>
-            <wp:extent cx="5334000" cy="3721808"/>
+            <wp:extent cx="5334000" cy="2538140"/>
             <wp:effectExtent b="0" l="0" r="0" t="0"/>
-            <wp:docPr descr="Audit_Upload_Failed_Screenshot" title="" id="1" name="Picture"/>
+            <wp:docPr descr="About to Upload CVR Screenshot" title="" id="1" name="Picture"/>
             <a:graphic>
               <a:graphicData uri="http://schemas.openxmlformats.org/drawingml/2006/picture">
                 <pic:pic>
                   <pic:nvPicPr>
-                    <pic:cNvPr descr="./screenshots/hash_mismatch.png" id="0" name="Picture"/>
+                    <pic:cNvPr descr="./screenshots/g-about_to_upload_proper_cvr.png" id="0" name="Picture"/>
                     <pic:cNvPicPr>
                       <a:picLocks noChangeArrowheads="1" noChangeAspect="1"/>
                     </pic:cNvPicPr>
@@ -648,7 +658,7 @@
                   <pic:spPr bwMode="auto">
                     <a:xfrm>
                       <a:off x="0" y="0"/>
-                      <a:ext cx="5334000" cy="3721808"/>
+                      <a:ext cx="5334000" cy="2538140"/>
                     </a:xfrm>
                     <a:prstGeom prst="rect">
                       <a:avLst/>
@@ -672,7 +682,7 @@
         <w:pStyle w:val="ImageCaption"/>
       </w:pPr>
       <w:r>
-        <w:t xml:space="preserve">Audit_Upload_Failed_Screenshot</w:t>
+        <w:t xml:space="preserve">About to Upload CVR Screenshot</w:t>
       </w:r>
     </w:p>
     <w:p>
@@ -680,19 +690,25 @@
         <w:pStyle w:val="BodyText"/>
       </w:pPr>
       <w:r>
-        <w:t xml:space="preserve">If the hash matches the file but the file is not in the proper format, the data from the file will not be</w:t>
-      </w:r>
-      <w:r>
-        <w:t xml:space="preserve"> </w:t>
-      </w:r>
-      <w:r>
-        <w:t xml:space="preserve">imported. The user will</w:t>
-      </w:r>
-      <w:r>
-        <w:t xml:space="preserve"> </w:t>
-      </w:r>
-      <w:r>
-        <w:t xml:space="preserve">see the following messages.</w:t>
+        <w:t xml:space="preserve">If the hash does not match the file (either because the wrong hash was</w:t>
+      </w:r>
+      <w:r>
+        <w:t xml:space="preserve"> </w:t>
+      </w:r>
+      <w:r>
+        <w:t xml:space="preserve">entered, or because the file was changed as it traveled over the</w:t>
+      </w:r>
+      <w:r>
+        <w:t xml:space="preserve"> </w:t>
+      </w:r>
+      <w:r>
+        <w:t xml:space="preserve">network), the data from the file will be uploaded but the data will</w:t>
+      </w:r>
+      <w:r>
+        <w:t xml:space="preserve"> </w:t>
+      </w:r>
+      <w:r>
+        <w:t xml:space="preserve">not be imported. The user will see the following messages.</w:t>
       </w:r>
     </w:p>
     <w:p>
@@ -704,12 +720,12 @@
           <wp:inline>
             <wp:extent cx="5334000" cy="3721808"/>
             <wp:effectExtent b="0" l="0" r="0" t="0"/>
-            <wp:docPr descr="Format Error Screenshot" title="" id="1" name="Picture"/>
+            <wp:docPr descr="Audit_Upload_Failed_Screenshot" title="" id="1" name="Picture"/>
             <a:graphic>
               <a:graphicData uri="http://schemas.openxmlformats.org/drawingml/2006/picture">
                 <pic:pic>
                   <pic:nvPicPr>
-                    <pic:cNvPr descr="./screenshots/bad_format.png" id="0" name="Picture"/>
+                    <pic:cNvPr descr="./screenshots/hash_mismatch.png" id="0" name="Picture"/>
                     <pic:cNvPicPr>
                       <a:picLocks noChangeArrowheads="1" noChangeAspect="1"/>
                     </pic:cNvPicPr>
@@ -747,6 +763,81 @@
         <w:pStyle w:val="ImageCaption"/>
       </w:pPr>
       <w:r>
+        <w:t xml:space="preserve">Audit_Upload_Failed_Screenshot</w:t>
+      </w:r>
+    </w:p>
+    <w:p>
+      <w:pPr>
+        <w:pStyle w:val="BodyText"/>
+      </w:pPr>
+      <w:r>
+        <w:t xml:space="preserve">If the hash matches the file but the file is not in the proper format,</w:t>
+      </w:r>
+      <w:r>
+        <w:t xml:space="preserve"> </w:t>
+      </w:r>
+      <w:r>
+        <w:t xml:space="preserve">the data from the file will not be imported. The user will see the</w:t>
+      </w:r>
+      <w:r>
+        <w:t xml:space="preserve"> </w:t>
+      </w:r>
+      <w:r>
+        <w:t xml:space="preserve">following messages.</w:t>
+      </w:r>
+    </w:p>
+    <w:p>
+      <w:pPr>
+        <w:pStyle w:val="FigureWithCaption"/>
+      </w:pPr>
+      <w:r>
+        <w:drawing>
+          <wp:inline>
+            <wp:extent cx="5334000" cy="3721808"/>
+            <wp:effectExtent b="0" l="0" r="0" t="0"/>
+            <wp:docPr descr="Format Error Screenshot" title="" id="1" name="Picture"/>
+            <a:graphic>
+              <a:graphicData uri="http://schemas.openxmlformats.org/drawingml/2006/picture">
+                <pic:pic>
+                  <pic:nvPicPr>
+                    <pic:cNvPr descr="./screenshots/bad_format.png" id="0" name="Picture"/>
+                    <pic:cNvPicPr>
+                      <a:picLocks noChangeArrowheads="1" noChangeAspect="1"/>
+                    </pic:cNvPicPr>
+                  </pic:nvPicPr>
+                  <pic:blipFill>
+                    <a:blip r:embed="rId36"/>
+                    <a:stretch>
+                      <a:fillRect/>
+                    </a:stretch>
+                  </pic:blipFill>
+                  <pic:spPr bwMode="auto">
+                    <a:xfrm>
+                      <a:off x="0" y="0"/>
+                      <a:ext cx="5334000" cy="3721808"/>
+                    </a:xfrm>
+                    <a:prstGeom prst="rect">
+                      <a:avLst/>
+                    </a:prstGeom>
+                    <a:noFill/>
+                    <a:ln w="9525">
+                      <a:noFill/>
+                      <a:headEnd/>
+                      <a:tailEnd/>
+                    </a:ln>
+                  </pic:spPr>
+                </pic:pic>
+              </a:graphicData>
+            </a:graphic>
+          </wp:inline>
+        </w:drawing>
+      </w:r>
+    </w:p>
+    <w:p>
+      <w:pPr>
+        <w:pStyle w:val="ImageCaption"/>
+      </w:pPr>
+      <w:r>
         <w:t xml:space="preserve">Format Error Screenshot</w:t>
       </w:r>
     </w:p>
@@ -755,7 +846,19 @@
         <w:pStyle w:val="BodyText"/>
       </w:pPr>
       <w:r>
-        <w:t xml:space="preserve">If the hash matches and the file format is correct, the system will import the data from the file. The user will see the following messages.</w:t>
+        <w:t xml:space="preserve">If the hash matches and the file format is correct, the system will</w:t>
+      </w:r>
+      <w:r>
+        <w:t xml:space="preserve"> </w:t>
+      </w:r>
+      <w:r>
+        <w:t xml:space="preserve">import the data from the file. The user will see the following</w:t>
+      </w:r>
+      <w:r>
+        <w:t xml:space="preserve"> </w:t>
+      </w:r>
+      <w:r>
+        <w:t xml:space="preserve">messages.</w:t>
       </w:r>
     </w:p>
     <w:p>
@@ -778,7 +881,7 @@
                     </pic:cNvPicPr>
                   </pic:nvPicPr>
                   <pic:blipFill>
-                    <a:blip r:embed="rId36"/>
+                    <a:blip r:embed="rId37"/>
                     <a:stretch>
                       <a:fillRect/>
                     </a:stretch>
@@ -818,19 +921,37 @@
         <w:pStyle w:val="BodyText"/>
       </w:pPr>
       <w:r>
-        <w:t xml:space="preserve">The time required for data import depends on the size of the file. Import time for the CVR file will depend on the</w:t>
-      </w:r>
-      <w:r>
-        <w:t xml:space="preserve"> </w:t>
-      </w:r>
-      <w:r>
-        <w:t xml:space="preserve">number of ballot cards represented in the file. A file with fewer than 10,000 CVR lines should take less than a minute,</w:t>
-      </w:r>
-      <w:r>
-        <w:t xml:space="preserve"> </w:t>
-      </w:r>
-      <w:r>
-        <w:t xml:space="preserve">while a file with 500,000 CVR lines or more might take about a half hour. The ballot manifest file upload and import will be quicker than the CVR file upload and import.</w:t>
+        <w:t xml:space="preserve">The time required for data import depends on the size of the</w:t>
+      </w:r>
+      <w:r>
+        <w:t xml:space="preserve"> </w:t>
+      </w:r>
+      <w:r>
+        <w:t xml:space="preserve">file. Import time for the CVR file will depend on the number of ballot</w:t>
+      </w:r>
+      <w:r>
+        <w:t xml:space="preserve"> </w:t>
+      </w:r>
+      <w:r>
+        <w:t xml:space="preserve">cards represented in the file. A file with fewer than 10,000 CVR lines</w:t>
+      </w:r>
+      <w:r>
+        <w:t xml:space="preserve"> </w:t>
+      </w:r>
+      <w:r>
+        <w:t xml:space="preserve">should take less than a minute, while a file with 500,000 CVR lines or</w:t>
+      </w:r>
+      <w:r>
+        <w:t xml:space="preserve"> </w:t>
+      </w:r>
+      <w:r>
+        <w:t xml:space="preserve">more might take about a half hour. The ballot manifest file upload and</w:t>
+      </w:r>
+      <w:r>
+        <w:t xml:space="preserve"> </w:t>
+      </w:r>
+      <w:r>
+        <w:t xml:space="preserve">import will be quicker than the CVR file upload and import.</w:t>
       </w:r>
     </w:p>
     <w:p>
@@ -838,13 +959,13 @@
         <w:pStyle w:val="BodyText"/>
       </w:pPr>
       <w:r>
-        <w:t xml:space="preserve">Once both the ballot manifest and CVR files are successfully uploaded and imported</w:t>
-      </w:r>
-      <w:r>
-        <w:t xml:space="preserve"> </w:t>
-      </w:r>
-      <w:r>
-        <w:t xml:space="preserve">users will see them both listed as</w:t>
+        <w:t xml:space="preserve">Once both the ballot manifest and CVR files are successfully uploaded</w:t>
+      </w:r>
+      <w:r>
+        <w:t xml:space="preserve"> </w:t>
+      </w:r>
+      <w:r>
+        <w:t xml:space="preserve">and imported users will see them both listed as</w:t>
       </w:r>
       <w:r>
         <w:t xml:space="preserve"> </w:t>
@@ -856,13 +977,13 @@
         <w:t xml:space="preserve">uploaded</w:t>
       </w:r>
       <w:r>
-        <w:t xml:space="preserve">. It is possible to re-upload</w:t>
-      </w:r>
-      <w:r>
-        <w:t xml:space="preserve"> </w:t>
-      </w:r>
-      <w:r>
-        <w:t xml:space="preserve">either or both files, if necessary.</w:t>
+        <w:t xml:space="preserve">. It is</w:t>
+      </w:r>
+      <w:r>
+        <w:t xml:space="preserve"> </w:t>
+      </w:r>
+      <w:r>
+        <w:t xml:space="preserve">possible to re-upload either or both files, if necessary.</w:t>
       </w:r>
     </w:p>
     <w:p>
@@ -870,19 +991,19 @@
         <w:pStyle w:val="BodyText"/>
       </w:pPr>
       <w:r>
-        <w:t xml:space="preserve">After successfully upload and import of both the Ballot Manifest and the CVR</w:t>
-      </w:r>
-      <w:r>
-        <w:t xml:space="preserve"> </w:t>
-      </w:r>
-      <w:r>
-        <w:t xml:space="preserve">files, the County home page shows the status of ballot cards and</w:t>
-      </w:r>
-      <w:r>
-        <w:t xml:space="preserve"> </w:t>
-      </w:r>
-      <w:r>
-        <w:t xml:space="preserve">all contests on all CVRs.</w:t>
+        <w:t xml:space="preserve">After successfully upload and import of both the Ballot Manifest and</w:t>
+      </w:r>
+      <w:r>
+        <w:t xml:space="preserve"> </w:t>
+      </w:r>
+      <w:r>
+        <w:t xml:space="preserve">the CVR files, the County home page shows the status of ballot cards</w:t>
+      </w:r>
+      <w:r>
+        <w:t xml:space="preserve"> </w:t>
+      </w:r>
+      <w:r>
+        <w:t xml:space="preserve">and all contests on all CVRs.</w:t>
       </w:r>
       <w:r>
         <w:t xml:space="preserve"> </w:t>
@@ -908,7 +1029,7 @@
                     </pic:cNvPicPr>
                   </pic:nvPicPr>
                   <pic:blipFill>
-                    <a:blip r:embed="rId37"/>
+                    <a:blip r:embed="rId38"/>
                     <a:stretch>
                       <a:fillRect/>
                     </a:stretch>
@@ -947,8 +1068,8 @@
       <w:pPr>
         <w:pStyle w:val="Heading3"/>
       </w:pPr>
-      <w:bookmarkStart w:id="38" w:name="a1-audit-board-sign-in"/>
-      <w:bookmarkEnd w:id="38"/>
+      <w:bookmarkStart w:id="39" w:name="a1-audit-board-sign-in"/>
+      <w:bookmarkEnd w:id="39"/>
       <w:r>
         <w:t xml:space="preserve">25.2.3 (A)(1) Audit Board Sign-in</w:t>
       </w:r>
@@ -999,7 +1120,7 @@
                     </pic:cNvPicPr>
                   </pic:nvPicPr>
                   <pic:blipFill>
-                    <a:blip r:embed="rId39"/>
+                    <a:blip r:embed="rId40"/>
                     <a:stretch>
                       <a:fillRect/>
                     </a:stretch>
@@ -1039,19 +1160,25 @@
         <w:pStyle w:val="BodyText"/>
       </w:pPr>
       <w:r>
-        <w:t xml:space="preserve">After the authenticated County Audit Administrator formally logs in, there is a</w:t>
-      </w:r>
-      <w:r>
-        <w:t xml:space="preserve"> </w:t>
-      </w:r>
-      <w:r>
-        <w:t xml:space="preserve">screen where the identity and party affiliation of Audit Board Members is listed</w:t>
-      </w:r>
-      <w:r>
-        <w:t xml:space="preserve"> </w:t>
-      </w:r>
-      <w:r>
-        <w:t xml:space="preserve">with a sign out button if the audit needs to be paused.</w:t>
+        <w:t xml:space="preserve">After the authenticated County Audit Administrator formally logs in,</w:t>
+      </w:r>
+      <w:r>
+        <w:t xml:space="preserve"> </w:t>
+      </w:r>
+      <w:r>
+        <w:t xml:space="preserve">there is a screen where the identity and party affiliation of Audit</w:t>
+      </w:r>
+      <w:r>
+        <w:t xml:space="preserve"> </w:t>
+      </w:r>
+      <w:r>
+        <w:t xml:space="preserve">Board Members is listed with a sign out button if the audit needs to</w:t>
+      </w:r>
+      <w:r>
+        <w:t xml:space="preserve"> </w:t>
+      </w:r>
+      <w:r>
+        <w:t xml:space="preserve">be paused.</w:t>
       </w:r>
     </w:p>
     <w:p>
@@ -1074,7 +1201,7 @@
                     </pic:cNvPicPr>
                   </pic:nvPicPr>
                   <pic:blipFill>
-                    <a:blip r:embed="rId40"/>
+                    <a:blip r:embed="rId41"/>
                     <a:stretch>
                       <a:fillRect/>
                     </a:stretch>
@@ -1114,13 +1241,13 @@
         <w:pStyle w:val="BodyText"/>
       </w:pPr>
       <w:r>
-        <w:t xml:space="preserve">Once the Audit Board is signed in use the navigation panel at the top of the screen</w:t>
-      </w:r>
-      <w:r>
-        <w:t xml:space="preserve"> </w:t>
-      </w:r>
-      <w:r>
-        <w:t xml:space="preserve">to launch the audit.</w:t>
+        <w:t xml:space="preserve">Once the Audit Board is signed in use the navigation panel at the top</w:t>
+      </w:r>
+      <w:r>
+        <w:t xml:space="preserve"> </w:t>
+      </w:r>
+      <w:r>
+        <w:t xml:space="preserve">of the screen to launch the audit.</w:t>
       </w:r>
     </w:p>
     <w:p>
@@ -1143,7 +1270,7 @@
                     </pic:cNvPicPr>
                   </pic:nvPicPr>
                   <pic:blipFill>
-                    <a:blip r:embed="rId41"/>
+                    <a:blip r:embed="rId42"/>
                     <a:stretch>
                       <a:fillRect/>
                     </a:stretch>
@@ -1182,8 +1309,8 @@
       <w:pPr>
         <w:pStyle w:val="Heading3"/>
       </w:pPr>
-      <w:bookmarkStart w:id="42" w:name="k-audit-rounds"/>
-      <w:bookmarkEnd w:id="42"/>
+      <w:bookmarkStart w:id="43" w:name="k-audit-rounds"/>
+      <w:bookmarkEnd w:id="43"/>
       <w:r>
         <w:t xml:space="preserve">25.2.2 (K) Audit Rounds</w:t>
       </w:r>
@@ -1193,19 +1320,25 @@
         <w:pStyle w:val="FirstParagraph"/>
       </w:pPr>
       <w:r>
-        <w:t xml:space="preserve">Once the Secretary of State launches the audit the County user will see a list of ballots to</w:t>
-      </w:r>
-      <w:r>
-        <w:t xml:space="preserve"> </w:t>
-      </w:r>
-      <w:r>
-        <w:t xml:space="preserve">be audited in the current round. The list includes the Scanner #, Batch #, Ballot Position #,</w:t>
-      </w:r>
-      <w:r>
-        <w:t xml:space="preserve"> </w:t>
-      </w:r>
-      <w:r>
-        <w:t xml:space="preserve">and (if available) the Storage Bin.</w:t>
+        <w:t xml:space="preserve">Once the Secretary of State launches the audit the County user will</w:t>
+      </w:r>
+      <w:r>
+        <w:t xml:space="preserve"> </w:t>
+      </w:r>
+      <w:r>
+        <w:t xml:space="preserve">see a list of ballots to be audited in the current round. The list</w:t>
+      </w:r>
+      <w:r>
+        <w:t xml:space="preserve"> </w:t>
+      </w:r>
+      <w:r>
+        <w:t xml:space="preserve">includes the Scanner #, Batch #, Ballot Position #, and (if available)</w:t>
+      </w:r>
+      <w:r>
+        <w:t xml:space="preserve"> </w:t>
+      </w:r>
+      <w:r>
+        <w:t xml:space="preserve">the Storage Bin.</w:t>
       </w:r>
     </w:p>
     <w:p>
@@ -1228,7 +1361,7 @@
                     </pic:cNvPicPr>
                   </pic:nvPicPr>
                   <pic:blipFill>
-                    <a:blip r:embed="rId43"/>
+                    <a:blip r:embed="rId44"/>
                     <a:stretch>
                       <a:fillRect/>
                     </a:stretch>
@@ -1267,8 +1400,8 @@
       <w:pPr>
         <w:pStyle w:val="Heading3"/>
       </w:pPr>
-      <w:bookmarkStart w:id="44" w:name="a1-and-b-ballot-verification"/>
-      <w:bookmarkEnd w:id="44"/>
+      <w:bookmarkStart w:id="45" w:name="a1-and-b-ballot-verification"/>
+      <w:bookmarkEnd w:id="45"/>
       <w:r>
         <w:t xml:space="preserve">25.2.3 (A)(1) and (B) Ballot Verification</w:t>
       </w:r>
@@ -1284,19 +1417,13 @@
         <w:t xml:space="preserve"> </w:t>
       </w:r>
       <w:r>
-        <w:t xml:space="preserve">individual ballot.</w:t>
-      </w:r>
-      <w:r>
-        <w:t xml:space="preserve"> </w:t>
-      </w:r>
-      <w:r>
-        <w:t xml:space="preserve">Before recording voter intent, please double-check that the paper</w:t>
-      </w:r>
-      <w:r>
-        <w:t xml:space="preserve"> </w:t>
-      </w:r>
-      <w:r>
-        <w:t xml:space="preserve">Ballot Type matches the Ballot Type listed on the</w:t>
+        <w:t xml:space="preserve">individual ballot. Before recording voter intent, please double-check</w:t>
+      </w:r>
+      <w:r>
+        <w:t xml:space="preserve"> </w:t>
+      </w:r>
+      <w:r>
+        <w:t xml:space="preserve">that the paper Ballot Type matches the Ballot Type listed on the</w:t>
       </w:r>
       <w:r>
         <w:t xml:space="preserve"> </w:t>
@@ -1325,7 +1452,7 @@
                     </pic:cNvPicPr>
                   </pic:nvPicPr>
                   <pic:blipFill>
-                    <a:blip r:embed="rId45"/>
+                    <a:blip r:embed="rId46"/>
                     <a:stretch>
                       <a:fillRect/>
                     </a:stretch>
@@ -1365,7 +1492,7 @@
         <w:pStyle w:val="BodyText"/>
       </w:pPr>
       <w:r>
-        <w:t xml:space="preserve">If a ballot card is not found click the Ballot Card Not Found Button.</w:t>
+        <w:t xml:space="preserve">If a ballot card is not found click the "Ballot Card Not Found" Button.</w:t>
       </w:r>
     </w:p>
     <w:p>
@@ -1388,7 +1515,7 @@
                     </pic:cNvPicPr>
                   </pic:nvPicPr>
                   <pic:blipFill>
-                    <a:blip r:embed="rId46"/>
+                    <a:blip r:embed="rId47"/>
                     <a:stretch>
                       <a:fillRect/>
                     </a:stretch>
@@ -1457,7 +1584,7 @@
                     </pic:cNvPicPr>
                   </pic:nvPicPr>
                   <pic:blipFill>
-                    <a:blip r:embed="rId47"/>
+                    <a:blip r:embed="rId48"/>
                     <a:stretch>
                       <a:fillRect/>
                     </a:stretch>
@@ -1497,19 +1624,19 @@
         <w:pStyle w:val="BodyText"/>
       </w:pPr>
       <w:r>
-        <w:t xml:space="preserve">In case of an overvote, mark each of the (too many) choices the</w:t>
-      </w:r>
-      <w:r>
-        <w:t xml:space="preserve"> </w:t>
-      </w:r>
-      <w:r>
-        <w:t xml:space="preserve">voter intended; the RLA tool will recognize overvotes and undervotes.</w:t>
-      </w:r>
-      <w:r>
-        <w:t xml:space="preserve"> </w:t>
-      </w:r>
-      <w:r>
-        <w:t xml:space="preserve">If the Audit Board cannot reach consensus, mark the "No Consensus"</w:t>
+        <w:t xml:space="preserve">In case of an overvote, mark each of the (too many) choices the voter</w:t>
+      </w:r>
+      <w:r>
+        <w:t xml:space="preserve"> </w:t>
+      </w:r>
+      <w:r>
+        <w:t xml:space="preserve">intended; the RLA tool will recognize overvotes and undervotes. If</w:t>
+      </w:r>
+      <w:r>
+        <w:t xml:space="preserve"> </w:t>
+      </w:r>
+      <w:r>
+        <w:t xml:space="preserve">the Audit Board cannot reach consensus, mark the "No Consensus"</w:t>
       </w:r>
       <w:r>
         <w:t xml:space="preserve"> </w:t>
@@ -1533,69 +1660,6 @@
                 <pic:pic>
                   <pic:nvPicPr>
                     <pic:cNvPr descr="./screenshots/v-no_consensus_reached.png" id="0" name="Picture"/>
-                    <pic:cNvPicPr>
-                      <a:picLocks noChangeArrowheads="1" noChangeAspect="1"/>
-                    </pic:cNvPicPr>
-                  </pic:nvPicPr>
-                  <pic:blipFill>
-                    <a:blip r:embed="rId48"/>
-                    <a:stretch>
-                      <a:fillRect/>
-                    </a:stretch>
-                  </pic:blipFill>
-                  <pic:spPr bwMode="auto">
-                    <a:xfrm>
-                      <a:off x="0" y="0"/>
-                      <a:ext cx="5334000" cy="2534235"/>
-                    </a:xfrm>
-                    <a:prstGeom prst="rect">
-                      <a:avLst/>
-                    </a:prstGeom>
-                    <a:noFill/>
-                    <a:ln w="9525">
-                      <a:noFill/>
-                      <a:headEnd/>
-                      <a:tailEnd/>
-                    </a:ln>
-                  </pic:spPr>
-                </pic:pic>
-              </a:graphicData>
-            </a:graphic>
-          </wp:inline>
-        </w:drawing>
-      </w:r>
-    </w:p>
-    <w:p>
-      <w:pPr>
-        <w:pStyle w:val="ImageCaption"/>
-      </w:pPr>
-      <w:r>
-        <w:t xml:space="preserve">No_Consensus</w:t>
-      </w:r>
-    </w:p>
-    <w:p>
-      <w:pPr>
-        <w:pStyle w:val="BodyText"/>
-      </w:pPr>
-      <w:r>
-        <w:t xml:space="preserve">Audit Board members can make notes in the comment field.</w:t>
-      </w:r>
-    </w:p>
-    <w:p>
-      <w:pPr>
-        <w:pStyle w:val="FigureWithCaption"/>
-      </w:pPr>
-      <w:r>
-        <w:drawing>
-          <wp:inline>
-            <wp:extent cx="5334000" cy="2534235"/>
-            <wp:effectExtent b="0" l="0" r="0" t="0"/>
-            <wp:docPr descr="Audit_Board_Members_Making_Notes" title="" id="1" name="Picture"/>
-            <a:graphic>
-              <a:graphicData uri="http://schemas.openxmlformats.org/drawingml/2006/picture">
-                <pic:pic>
-                  <pic:nvPicPr>
-                    <pic:cNvPr descr="./screenshots/w-enter_notes_about_the_race.png" id="0" name="Picture"/>
                     <pic:cNvPicPr>
                       <a:picLocks noChangeArrowheads="1" noChangeAspect="1"/>
                     </pic:cNvPicPr>
@@ -1633,6 +1697,69 @@
         <w:pStyle w:val="ImageCaption"/>
       </w:pPr>
       <w:r>
+        <w:t xml:space="preserve">No_Consensus</w:t>
+      </w:r>
+    </w:p>
+    <w:p>
+      <w:pPr>
+        <w:pStyle w:val="BodyText"/>
+      </w:pPr>
+      <w:r>
+        <w:t xml:space="preserve">Audit Board members can make notes in the comment field.</w:t>
+      </w:r>
+    </w:p>
+    <w:p>
+      <w:pPr>
+        <w:pStyle w:val="FigureWithCaption"/>
+      </w:pPr>
+      <w:r>
+        <w:drawing>
+          <wp:inline>
+            <wp:extent cx="5334000" cy="2534235"/>
+            <wp:effectExtent b="0" l="0" r="0" t="0"/>
+            <wp:docPr descr="Audit_Board_Members_Making_Notes" title="" id="1" name="Picture"/>
+            <a:graphic>
+              <a:graphicData uri="http://schemas.openxmlformats.org/drawingml/2006/picture">
+                <pic:pic>
+                  <pic:nvPicPr>
+                    <pic:cNvPr descr="./screenshots/w-enter_notes_about_the_race.png" id="0" name="Picture"/>
+                    <pic:cNvPicPr>
+                      <a:picLocks noChangeArrowheads="1" noChangeAspect="1"/>
+                    </pic:cNvPicPr>
+                  </pic:nvPicPr>
+                  <pic:blipFill>
+                    <a:blip r:embed="rId50"/>
+                    <a:stretch>
+                      <a:fillRect/>
+                    </a:stretch>
+                  </pic:blipFill>
+                  <pic:spPr bwMode="auto">
+                    <a:xfrm>
+                      <a:off x="0" y="0"/>
+                      <a:ext cx="5334000" cy="2534235"/>
+                    </a:xfrm>
+                    <a:prstGeom prst="rect">
+                      <a:avLst/>
+                    </a:prstGeom>
+                    <a:noFill/>
+                    <a:ln w="9525">
+                      <a:noFill/>
+                      <a:headEnd/>
+                      <a:tailEnd/>
+                    </a:ln>
+                  </pic:spPr>
+                </pic:pic>
+              </a:graphicData>
+            </a:graphic>
+          </wp:inline>
+        </w:drawing>
+      </w:r>
+    </w:p>
+    <w:p>
+      <w:pPr>
+        <w:pStyle w:val="ImageCaption"/>
+      </w:pPr>
+      <w:r>
         <w:t xml:space="preserve">Audit_Board_Members_Making_Notes</w:t>
       </w:r>
     </w:p>
@@ -1670,7 +1797,7 @@
                     </pic:cNvPicPr>
                   </pic:nvPicPr>
                   <pic:blipFill>
-                    <a:blip r:embed="rId50"/>
+                    <a:blip r:embed="rId51"/>
                     <a:stretch>
                       <a:fillRect/>
                     </a:stretch>
@@ -1710,19 +1837,25 @@
         <w:pStyle w:val="BodyText"/>
       </w:pPr>
       <w:r>
-        <w:t xml:space="preserve">On the Review screen, check that the information on the review screen reflects the Audit</w:t>
-      </w:r>
-      <w:r>
-        <w:t xml:space="preserve"> </w:t>
-      </w:r>
-      <w:r>
-        <w:t xml:space="preserve">Board's interpretation of the ballot. Note that in case of an</w:t>
-      </w:r>
-      <w:r>
-        <w:t xml:space="preserve"> </w:t>
-      </w:r>
-      <w:r>
-        <w:t xml:space="preserve">overvote, the review screen will say "Overvote for this contest".</w:t>
+        <w:t xml:space="preserve">On the Review screen, check that the information on the review screen</w:t>
+      </w:r>
+      <w:r>
+        <w:t xml:space="preserve"> </w:t>
+      </w:r>
+      <w:r>
+        <w:t xml:space="preserve">reflects the Audit Board's interpretation of the ballot. Note that in</w:t>
+      </w:r>
+      <w:r>
+        <w:t xml:space="preserve"> </w:t>
+      </w:r>
+      <w:r>
+        <w:t xml:space="preserve">case of an overvote, the review screen will say "Overvote for this</w:t>
+      </w:r>
+      <w:r>
+        <w:t xml:space="preserve"> </w:t>
+      </w:r>
+      <w:r>
+        <w:t xml:space="preserve">contest".</w:t>
       </w:r>
     </w:p>
     <w:p>
@@ -1745,7 +1878,7 @@
                     </pic:cNvPicPr>
                   </pic:nvPicPr>
                   <pic:blipFill>
-                    <a:blip r:embed="rId51"/>
+                    <a:blip r:embed="rId52"/>
                     <a:stretch>
                       <a:fillRect/>
                     </a:stretch>
@@ -1785,37 +1918,31 @@
         <w:pStyle w:val="BodyText"/>
       </w:pPr>
       <w:r>
-        <w:t xml:space="preserve">If the review screen does not match the Audit Board's</w:t>
-      </w:r>
-      <w:r>
-        <w:t xml:space="preserve"> </w:t>
-      </w:r>
-      <w:r>
-        <w:t xml:space="preserve">interpretation, click the "Back" button.</w:t>
-      </w:r>
-      <w:r>
-        <w:t xml:space="preserve"> </w:t>
-      </w:r>
-      <w:r>
-        <w:t xml:space="preserve">If the information on the review screen is correct, click "Submit &amp; Next Ballot".</w:t>
-      </w:r>
-      <w:r>
-        <w:t xml:space="preserve"> </w:t>
-      </w:r>
-      <w:r>
-        <w:t xml:space="preserve">This submission is final. There is no way to</w:t>
-      </w:r>
-      <w:r>
-        <w:t xml:space="preserve"> </w:t>
-      </w:r>
-      <w:r>
-        <w:t xml:space="preserve">revise a ballot interpretation once it has been submitted from the</w:t>
-      </w:r>
-      <w:r>
-        <w:t xml:space="preserve"> </w:t>
-      </w:r>
-      <w:r>
-        <w:t xml:space="preserve">Review Screen.</w:t>
+        <w:t xml:space="preserve">If the review screen does not match the Audit Board's interpretation,</w:t>
+      </w:r>
+      <w:r>
+        <w:t xml:space="preserve"> </w:t>
+      </w:r>
+      <w:r>
+        <w:t xml:space="preserve">click the "Back" button. If the information on the review screen is</w:t>
+      </w:r>
+      <w:r>
+        <w:t xml:space="preserve"> </w:t>
+      </w:r>
+      <w:r>
+        <w:t xml:space="preserve">correct, click "Submit &amp; Next Ballot". This submission is</w:t>
+      </w:r>
+      <w:r>
+        <w:t xml:space="preserve"> </w:t>
+      </w:r>
+      <w:r>
+        <w:t xml:space="preserve">final. There is no way to revise a ballot interpretation once it has</w:t>
+      </w:r>
+      <w:r>
+        <w:t xml:space="preserve"> </w:t>
+      </w:r>
+      <w:r>
+        <w:t xml:space="preserve">been submitted from the Review Screen.</w:t>
       </w:r>
     </w:p>
     <w:p>
@@ -1838,7 +1965,7 @@
                     </pic:cNvPicPr>
                   </pic:nvPicPr>
                   <pic:blipFill>
-                    <a:blip r:embed="rId52"/>
+                    <a:blip r:embed="rId53"/>
                     <a:stretch>
                       <a:fillRect/>
                     </a:stretch>
@@ -1878,19 +2005,25 @@
         <w:pStyle w:val="BodyText"/>
       </w:pPr>
       <w:r>
-        <w:t xml:space="preserve">The next ballot will then be displayed and the process</w:t>
-      </w:r>
-      <w:r>
-        <w:t xml:space="preserve"> </w:t>
-      </w:r>
-      <w:r>
-        <w:t xml:space="preserve">continues until the end of the round, when the screen will show the</w:t>
-      </w:r>
-      <w:r>
-        <w:t xml:space="preserve"> </w:t>
-      </w:r>
-      <w:r>
-        <w:t xml:space="preserve">end-of-round page, with boxes for the Audit Board to "sign" their approval of the round by entering their names as indicated.</w:t>
+        <w:t xml:space="preserve">The next ballot will then be displayed and the process continues until</w:t>
+      </w:r>
+      <w:r>
+        <w:t xml:space="preserve"> </w:t>
+      </w:r>
+      <w:r>
+        <w:t xml:space="preserve">the end of the round, when the screen will show the end-of-round page,</w:t>
+      </w:r>
+      <w:r>
+        <w:t xml:space="preserve"> </w:t>
+      </w:r>
+      <w:r>
+        <w:t xml:space="preserve">with boxes for the Audit Board to "sign" their approval of the round</w:t>
+      </w:r>
+      <w:r>
+        <w:t xml:space="preserve"> </w:t>
+      </w:r>
+      <w:r>
+        <w:t xml:space="preserve">by entering their names as indicated.</w:t>
       </w:r>
     </w:p>
     <w:p>
@@ -1913,7 +2046,7 @@
                     </pic:cNvPicPr>
                   </pic:nvPicPr>
                   <pic:blipFill>
-                    <a:blip r:embed="rId53"/>
+                    <a:blip r:embed="rId54"/>
                     <a:stretch>
                       <a:fillRect/>
                     </a:stretch>
@@ -1952,8 +2085,8 @@
       <w:pPr>
         <w:pStyle w:val="Heading3"/>
       </w:pPr>
-      <w:bookmarkStart w:id="54" w:name="county-home-page-during-audit"/>
-      <w:bookmarkEnd w:id="54"/>
+      <w:bookmarkStart w:id="55" w:name="county-home-page-during-audit"/>
+      <w:bookmarkEnd w:id="55"/>
       <w:r>
         <w:t xml:space="preserve">County Home Page During Audit</w:t>
       </w:r>
@@ -1963,49 +2096,55 @@
         <w:pStyle w:val="FirstParagraph"/>
       </w:pPr>
       <w:r>
-        <w:t xml:space="preserve">Note that while the audit is in progress, the County Home page</w:t>
-      </w:r>
-      <w:r>
-        <w:t xml:space="preserve"> </w:t>
-      </w:r>
-      <w:r>
-        <w:t xml:space="preserve">gives a summary of progress. The County Info table shows how many Ballot</w:t>
-      </w:r>
-      <w:r>
-        <w:t xml:space="preserve"> </w:t>
-      </w:r>
-      <w:r>
-        <w:t xml:space="preserve">Cards are required for the current round, and how many have already</w:t>
-      </w:r>
-      <w:r>
-        <w:t xml:space="preserve"> </w:t>
-      </w:r>
-      <w:r>
-        <w:t xml:space="preserve">been audited. The number of "disagreements" is the number of ballot cards on</w:t>
-      </w:r>
-      <w:r>
-        <w:t xml:space="preserve"> </w:t>
-      </w:r>
-      <w:r>
-        <w:t xml:space="preserve">which the Audit Board could not come to complete consensus. The number of</w:t>
-      </w:r>
-      <w:r>
-        <w:t xml:space="preserve"> </w:t>
-      </w:r>
-      <w:r>
-        <w:t xml:space="preserve">"discrepancies" is the number of ballot cards where the Audit Board's</w:t>
-      </w:r>
-      <w:r>
-        <w:t xml:space="preserve"> </w:t>
-      </w:r>
-      <w:r>
-        <w:t xml:space="preserve">interpretation differs from the interpretation in the uploaded CVR file, or</w:t>
-      </w:r>
-      <w:r>
-        <w:t xml:space="preserve"> </w:t>
-      </w:r>
-      <w:r>
-        <w:t xml:space="preserve">where the ballot card in question could not be found.</w:t>
+        <w:t xml:space="preserve">Note that while the audit is in progress, the County Home page gives a</w:t>
+      </w:r>
+      <w:r>
+        <w:t xml:space="preserve"> </w:t>
+      </w:r>
+      <w:r>
+        <w:t xml:space="preserve">summary of progress. The County Info table shows how many Ballot Cards</w:t>
+      </w:r>
+      <w:r>
+        <w:t xml:space="preserve"> </w:t>
+      </w:r>
+      <w:r>
+        <w:t xml:space="preserve">are required for the current round, and how many have already been</w:t>
+      </w:r>
+      <w:r>
+        <w:t xml:space="preserve"> </w:t>
+      </w:r>
+      <w:r>
+        <w:t xml:space="preserve">audited. The number of "disagreements" is the number of ballot cards</w:t>
+      </w:r>
+      <w:r>
+        <w:t xml:space="preserve"> </w:t>
+      </w:r>
+      <w:r>
+        <w:t xml:space="preserve">on which the Audit Board could not come to complete consensus. The</w:t>
+      </w:r>
+      <w:r>
+        <w:t xml:space="preserve"> </w:t>
+      </w:r>
+      <w:r>
+        <w:t xml:space="preserve">number of "discrepancies" is the number of ballot cards where the</w:t>
+      </w:r>
+      <w:r>
+        <w:t xml:space="preserve"> </w:t>
+      </w:r>
+      <w:r>
+        <w:t xml:space="preserve">Audit Board's interpretation differs from the interpretation in the</w:t>
+      </w:r>
+      <w:r>
+        <w:t xml:space="preserve"> </w:t>
+      </w:r>
+      <w:r>
+        <w:t xml:space="preserve">uploaded CVR file, or where the ballot card in question could not be</w:t>
+      </w:r>
+      <w:r>
+        <w:t xml:space="preserve"> </w:t>
+      </w:r>
+      <w:r>
+        <w:t xml:space="preserve">found.</w:t>
       </w:r>
     </w:p>
     <w:p>
@@ -2028,7 +2167,7 @@
                     </pic:cNvPicPr>
                   </pic:nvPicPr>
                   <pic:blipFill>
-                    <a:blip r:embed="rId55"/>
+                    <a:blip r:embed="rId56"/>
                     <a:stretch>
                       <a:fillRect/>
                     </a:stretch>
@@ -2067,8 +2206,8 @@
       <w:pPr>
         <w:pStyle w:val="Heading3"/>
       </w:pPr>
-      <w:bookmarkStart w:id="56" w:name="audit-board-intermediate-audit-report-page"/>
-      <w:bookmarkEnd w:id="56"/>
+      <w:bookmarkStart w:id="57" w:name="audit-board-intermediate-audit-report-page"/>
+      <w:bookmarkEnd w:id="57"/>
       <w:r>
         <w:t xml:space="preserve">Audit Board Intermediate Audit Report Page</w:t>
       </w:r>
@@ -2084,19 +2223,46 @@
         <w:t xml:space="preserve"> </w:t>
       </w:r>
       <w:r>
-        <w:t xml:space="preserve">the night, or pause their work for any reason, then the Audit Board must file an "Intermediate</w:t>
-      </w:r>
-      <w:r>
-        <w:t xml:space="preserve"> </w:t>
-      </w:r>
-      <w:r>
-        <w:t xml:space="preserve">Audit Report" on their auditing. They should use the Sign Out button</w:t>
-      </w:r>
-      <w:r>
-        <w:t xml:space="preserve"> </w:t>
-      </w:r>
-      <w:r>
-        <w:t xml:space="preserve">On the Audit Board Sign-in Page.</w:t>
+        <w:t xml:space="preserve">the night, or pause their work for any reason, then the Audit Board</w:t>
+      </w:r>
+      <w:r>
+        <w:t xml:space="preserve"> </w:t>
+      </w:r>
+      <w:r>
+        <w:t xml:space="preserve">must file an "Intermediate Audit Report" on their auditing. They</w:t>
+      </w:r>
+      <w:r>
+        <w:t xml:space="preserve"> </w:t>
+      </w:r>
+      <w:r>
+        <w:t xml:space="preserve">should use the Sign Out button on the Audit Board Sign-in</w:t>
+      </w:r>
+      <w:r>
+        <w:t xml:space="preserve"> </w:t>
+      </w:r>
+      <w:r>
+        <w:t xml:space="preserve">Page.</w:t>
+      </w:r>
+      <w:r>
+        <w:t xml:space="preserve"> </w:t>
+      </w:r>
+      <w:r>
+        <w:rPr>
+          <w:i/>
+        </w:rPr>
+        <w:t xml:space="preserve">(Ed. note: Intermediate Audit Reports are not included in this</w:t>
+      </w:r>
+      <w:r>
+        <w:rPr>
+          <w:i/>
+        </w:rPr>
+        <w:t xml:space="preserve"> </w:t>
+      </w:r>
+      <w:r>
+        <w:rPr>
+          <w:i/>
+        </w:rPr>
+        <w:t xml:space="preserve">release.)</w:t>
       </w:r>
     </w:p>
     <w:p>
@@ -2119,7 +2285,7 @@
                     </pic:cNvPicPr>
                   </pic:nvPicPr>
                   <pic:blipFill>
-                    <a:blip r:embed="rId40"/>
+                    <a:blip r:embed="rId41"/>
                     <a:stretch>
                       <a:fillRect/>
                     </a:stretch>
@@ -2158,8 +2324,8 @@
       <w:pPr>
         <w:pStyle w:val="Heading3"/>
       </w:pPr>
-      <w:bookmarkStart w:id="57" w:name="audit-board-final-audit-report-page"/>
-      <w:bookmarkEnd w:id="57"/>
+      <w:bookmarkStart w:id="58" w:name="audit-board-final-audit-report-page"/>
+      <w:bookmarkEnd w:id="58"/>
       <w:r>
         <w:t xml:space="preserve">Audit Board Final Audit Report Page</w:t>
       </w:r>
@@ -2169,7 +2335,19 @@
         <w:pStyle w:val="FirstParagraph"/>
       </w:pPr>
       <w:r>
-        <w:t xml:space="preserve">When the County has completed the entire audit, the County will be able to download a final audit report by clicking the button on the End of Audit page.</w:t>
+        <w:t xml:space="preserve">When the County has completed the entire audit, the County will be</w:t>
+      </w:r>
+      <w:r>
+        <w:t xml:space="preserve"> </w:t>
+      </w:r>
+      <w:r>
+        <w:t xml:space="preserve">able to download a final audit report by clicking the button on the</w:t>
+      </w:r>
+      <w:r>
+        <w:t xml:space="preserve"> </w:t>
+      </w:r>
+      <w:r>
+        <w:t xml:space="preserve">End of Audit page.</w:t>
       </w:r>
     </w:p>
     <w:p>
@@ -2192,7 +2370,7 @@
                     </pic:cNvPicPr>
                   </pic:nvPicPr>
                   <pic:blipFill>
-                    <a:blip r:embed="rId58"/>
+                    <a:blip r:embed="rId59"/>
                     <a:stretch>
                       <a:fillRect/>
                     </a:stretch>
@@ -2335,7 +2513,7 @@
     </w:lvl>
   </w:abstractNum>
   <w:abstractNum w:abstractNumId="990">
-    <w:nsid w:val="f07a4698"/>
+    <w:nsid w:val="87d98a91"/>
     <w:multiLevelType w:val="multilevel"/>
     <w:lvl w:ilvl="0">
       <w:numFmt w:val="bullet"/>

</xml_diff>

<commit_message>
Major changes to County, minor to SoS Runbook, both need work
</commit_message>
<xml_diff>
--- a/docs/county_runbook.docx
+++ b/docs/county_runbook.docx
@@ -155,10 +155,10 @@
       <w:pPr>
         <w:pStyle w:val="Heading3"/>
       </w:pPr>
-      <w:bookmarkStart w:id="25" w:name="logging-in"/>
+      <w:bookmarkStart w:id="25" w:name="launching-and-logging-in"/>
       <w:bookmarkEnd w:id="25"/>
       <w:r>
-        <w:t xml:space="preserve">Logging In</w:t>
+        <w:t xml:space="preserve">Launching and Logging In</w:t>
       </w:r>
     </w:p>
     <w:p>
@@ -166,7 +166,7 @@
         <w:pStyle w:val="FirstParagraph"/>
       </w:pPr>
       <w:r>
-        <w:t xml:space="preserve">A County user can log in to the RLA Tool by pointing a browser to the</w:t>
+        <w:t xml:space="preserve">A County user can launch the RLA Tool by pointing a browser to the</w:t>
       </w:r>
       <w:r>
         <w:t xml:space="preserve"> </w:t>
@@ -182,14 +182,14 @@
       <w:r>
         <w:drawing>
           <wp:inline>
-            <wp:extent cx="5334000" cy="2542045"/>
+            <wp:extent cx="5943600" cy="3948545"/>
             <wp:effectExtent b="0" l="0" r="0" t="0"/>
-            <wp:docPr descr="County Login Screenshot" title="" id="1" name="Picture"/>
+            <wp:docPr descr="Login" title="" id="1" name="Picture"/>
             <a:graphic>
               <a:graphicData uri="http://schemas.openxmlformats.org/drawingml/2006/picture">
                 <pic:pic>
                   <pic:nvPicPr>
-                    <pic:cNvPr descr="./screenshots/a-county_login.png" id="0" name="Picture"/>
+                    <pic:cNvPr descr="./screenshots/100_login_screen_1.png" id="0" name="Picture"/>
                     <pic:cNvPicPr>
                       <a:picLocks noChangeArrowheads="1" noChangeAspect="1"/>
                     </pic:cNvPicPr>
@@ -203,7 +203,7 @@
                   <pic:spPr bwMode="auto">
                     <a:xfrm>
                       <a:off x="0" y="0"/>
-                      <a:ext cx="5334000" cy="2542045"/>
+                      <a:ext cx="5943600" cy="3948545"/>
                     </a:xfrm>
                     <a:prstGeom prst="rect">
                       <a:avLst/>
@@ -227,7 +227,21 @@
         <w:pStyle w:val="ImageCaption"/>
       </w:pPr>
       <w:r>
-        <w:t xml:space="preserve">County Login Screenshot</w:t>
+        <w:t xml:space="preserve">Login</w:t>
+      </w:r>
+    </w:p>
+    <w:p>
+      <w:pPr>
+        <w:pStyle w:val="BodyText"/>
+      </w:pPr>
+      <w:r>
+        <w:t xml:space="preserve">Successful entry of username and password will lead to</w:t>
+      </w:r>
+      <w:r>
+        <w:t xml:space="preserve"> </w:t>
+      </w:r>
+      <w:r>
+        <w:t xml:space="preserve">a two-factor authentication grid challenge.</w:t>
       </w:r>
     </w:p>
     <w:p>
@@ -237,14 +251,14 @@
       <w:r>
         <w:drawing>
           <wp:inline>
-            <wp:extent cx="5334000" cy="3396016"/>
+            <wp:extent cx="5943600" cy="6426998"/>
             <wp:effectExtent b="0" l="0" r="0" t="0"/>
-            <wp:docPr descr="County Two Factor Login Screenshot" title="" id="1" name="Picture"/>
+            <wp:docPr descr="Grid Challenge" title="" id="1" name="Picture"/>
             <a:graphic>
               <a:graphicData uri="http://schemas.openxmlformats.org/drawingml/2006/picture">
                 <pic:pic>
                   <pic:nvPicPr>
-                    <pic:cNvPr descr="./screenshots/2FA.png" id="0" name="Picture"/>
+                    <pic:cNvPr descr="./screenshots/101_login_screen_2.png" id="0" name="Picture"/>
                     <pic:cNvPicPr>
                       <a:picLocks noChangeArrowheads="1" noChangeAspect="1"/>
                     </pic:cNvPicPr>
@@ -258,7 +272,7 @@
                   <pic:spPr bwMode="auto">
                     <a:xfrm>
                       <a:off x="0" y="0"/>
-                      <a:ext cx="5334000" cy="3396016"/>
+                      <a:ext cx="5943600" cy="6426998"/>
                     </a:xfrm>
                     <a:prstGeom prst="rect">
                       <a:avLst/>
@@ -282,7 +296,7 @@
         <w:pStyle w:val="ImageCaption"/>
       </w:pPr>
       <w:r>
-        <w:t xml:space="preserve">County Two Factor Login Screenshot</w:t>
+        <w:t xml:space="preserve">Grid Challenge</w:t>
       </w:r>
     </w:p>
     <w:p>
@@ -367,14 +381,14 @@
       <w:r>
         <w:drawing>
           <wp:inline>
-            <wp:extent cx="5334000" cy="4307029"/>
+            <wp:extent cx="5943600" cy="5991642"/>
             <wp:effectExtent b="0" l="0" r="0" t="0"/>
-            <wp:docPr descr="Initial County Landing Page" title="" id="1" name="Picture"/>
+            <wp:docPr descr="County Home Page" title="" id="1" name="Picture"/>
             <a:graphic>
               <a:graphicData uri="http://schemas.openxmlformats.org/drawingml/2006/picture">
                 <pic:pic>
                   <pic:nvPicPr>
-                    <pic:cNvPr descr="./screenshots/c-initial_county_landing_page_unified.png" id="0" name="Picture"/>
+                    <pic:cNvPr descr="./screenshots/200_County_Home_Before.png" id="0" name="Picture"/>
                     <pic:cNvPicPr>
                       <a:picLocks noChangeArrowheads="1" noChangeAspect="1"/>
                     </pic:cNvPicPr>
@@ -388,7 +402,7 @@
                   <pic:spPr bwMode="auto">
                     <a:xfrm>
                       <a:off x="0" y="0"/>
-                      <a:ext cx="5334000" cy="4307029"/>
+                      <a:ext cx="5943600" cy="5991642"/>
                     </a:xfrm>
                     <a:prstGeom prst="rect">
                       <a:avLst/>
@@ -412,7 +426,7 @@
         <w:pStyle w:val="ImageCaption"/>
       </w:pPr>
       <w:r>
-        <w:t xml:space="preserve">Initial County Landing Page</w:t>
+        <w:t xml:space="preserve">County Home Page</w:t>
       </w:r>
     </w:p>
     <w:p>
@@ -430,7 +444,31 @@
         <w:pStyle w:val="FirstParagraph"/>
       </w:pPr>
       <w:r>
-        <w:t xml:space="preserve">The County site has a navigation menu in the upper left corner.</w:t>
+        <w:t xml:space="preserve">In the upper left corner of every page</w:t>
+      </w:r>
+      <w:r>
+        <w:t xml:space="preserve"> </w:t>
+      </w:r>
+      <w:r>
+        <w:t xml:space="preserve">the County site has a menu that</w:t>
+      </w:r>
+      <w:r>
+        <w:t xml:space="preserve"> </w:t>
+      </w:r>
+      <w:r>
+        <w:t xml:space="preserve">can be used to navigate to the County home page,</w:t>
+      </w:r>
+      <w:r>
+        <w:t xml:space="preserve"> </w:t>
+      </w:r>
+      <w:r>
+        <w:t xml:space="preserve">the Audit Board Sign-In/Out pages or the</w:t>
+      </w:r>
+      <w:r>
+        <w:t xml:space="preserve"> </w:t>
+      </w:r>
+      <w:r>
+        <w:t xml:space="preserve">Audit (Ballot Review) pages.</w:t>
       </w:r>
     </w:p>
     <w:p>
@@ -440,14 +478,14 @@
       <w:r>
         <w:drawing>
           <wp:inline>
-            <wp:extent cx="5334000" cy="2534235"/>
+            <wp:extent cx="1943899" cy="537130"/>
             <wp:effectExtent b="0" l="0" r="0" t="0"/>
-            <wp:docPr descr="County Navigation Screenshot" title="" id="1" name="Picture"/>
+            <wp:docPr descr="Navigation Icon" title="" id="1" name="Picture"/>
             <a:graphic>
               <a:graphicData uri="http://schemas.openxmlformats.org/drawingml/2006/picture">
                 <pic:pic>
                   <pic:nvPicPr>
-                    <pic:cNvPr descr="./screenshots/b-county_nav.png" id="0" name="Picture"/>
+                    <pic:cNvPr descr="./screenshots/000_main_nav.png" id="0" name="Picture"/>
                     <pic:cNvPicPr>
                       <a:picLocks noChangeArrowheads="1" noChangeAspect="1"/>
                     </pic:cNvPicPr>
@@ -461,7 +499,7 @@
                   <pic:spPr bwMode="auto">
                     <a:xfrm>
                       <a:off x="0" y="0"/>
-                      <a:ext cx="5334000" cy="2534235"/>
+                      <a:ext cx="1943899" cy="537130"/>
                     </a:xfrm>
                     <a:prstGeom prst="rect">
                       <a:avLst/>
@@ -485,87 +523,7 @@
         <w:pStyle w:val="ImageCaption"/>
       </w:pPr>
       <w:r>
-        <w:t xml:space="preserve">County Navigation Screenshot</w:t>
-      </w:r>
-    </w:p>
-    <w:p>
-      <w:pPr>
-        <w:pStyle w:val="Heading3"/>
-      </w:pPr>
-      <w:bookmarkStart w:id="32" w:name="f-audit-uploads"/>
-      <w:bookmarkEnd w:id="32"/>
-      <w:r>
-        <w:t xml:space="preserve">25.2.2 (F),</w:t>
-      </w:r>
-      <w:r>
-        <w:t xml:space="preserve"> </w:t>
-      </w:r>
-      <w:r>
-        <w:t xml:space="preserve">Audit Uploads</w:t>
-      </w:r>
-    </w:p>
-    <w:p>
-      <w:pPr>
-        <w:pStyle w:val="FirstParagraph"/>
-      </w:pPr>
-      <w:r>
-        <w:t xml:space="preserve">To prepare for upload, the County's ballot manifest and CVR files must</w:t>
-      </w:r>
-      <w:r>
-        <w:t xml:space="preserve"> </w:t>
-      </w:r>
-      <w:r>
-        <w:t xml:space="preserve">each be hashed using any SHA-256 hash utility. The RLA Tool itself</w:t>
-      </w:r>
-      <w:r>
-        <w:t xml:space="preserve"> </w:t>
-      </w:r>
-      <w:r>
-        <w:t xml:space="preserve">does not provide a utility for verification or hashing.</w:t>
-      </w:r>
-    </w:p>
-    <w:p>
-      <w:pPr>
-        <w:pStyle w:val="BodyText"/>
-      </w:pPr>
-      <w:r>
-        <w:t xml:space="preserve">Once the ballot manifest and CVR files are hashed, they can be</w:t>
-      </w:r>
-      <w:r>
-        <w:t xml:space="preserve"> </w:t>
-      </w:r>
-      <w:r>
-        <w:t xml:space="preserve">uploaded into the RLA Tool. If the upload is interrupted the process</w:t>
-      </w:r>
-      <w:r>
-        <w:t xml:space="preserve"> </w:t>
-      </w:r>
-      <w:r>
-        <w:t xml:space="preserve">will have to be repeated. It is not possible to resume an interrupted</w:t>
-      </w:r>
-      <w:r>
-        <w:t xml:space="preserve"> </w:t>
-      </w:r>
-      <w:r>
-        <w:t xml:space="preserve">upload — just start that file upload again. If a County uploads</w:t>
-      </w:r>
-      <w:r>
-        <w:t xml:space="preserve"> </w:t>
-      </w:r>
-      <w:r>
-        <w:t xml:space="preserve">multiple Ballot Manifest files, only the data from the last file will</w:t>
-      </w:r>
-      <w:r>
-        <w:t xml:space="preserve"> </w:t>
-      </w:r>
-      <w:r>
-        <w:t xml:space="preserve">be used. Similarly, if a County uploads multiple CVR files, only the</w:t>
-      </w:r>
-      <w:r>
-        <w:t xml:space="preserve"> </w:t>
-      </w:r>
-      <w:r>
-        <w:t xml:space="preserve">data from the last file will be used.</w:t>
+        <w:t xml:space="preserve">Navigation Icon</w:t>
       </w:r>
     </w:p>
     <w:p>
@@ -575,20 +533,20 @@
       <w:r>
         <w:drawing>
           <wp:inline>
-            <wp:extent cx="5334000" cy="2538140"/>
+            <wp:extent cx="3094892" cy="1355613"/>
             <wp:effectExtent b="0" l="0" r="0" t="0"/>
-            <wp:docPr descr="About to Upload Ballot Manifest Screenshot" title="" id="1" name="Picture"/>
+            <wp:docPr descr="Navigation Menu" title="" id="1" name="Picture"/>
             <a:graphic>
               <a:graphicData uri="http://schemas.openxmlformats.org/drawingml/2006/picture">
                 <pic:pic>
                   <pic:nvPicPr>
-                    <pic:cNvPr descr="./screenshots/e-about_to_upload_proper_ballot_manifest.png" id="0" name="Picture"/>
+                    <pic:cNvPr descr="./screenshots/000_menu_choices.png" id="0" name="Picture"/>
                     <pic:cNvPicPr>
                       <a:picLocks noChangeArrowheads="1" noChangeAspect="1"/>
                     </pic:cNvPicPr>
                   </pic:nvPicPr>
                   <pic:blipFill>
-                    <a:blip r:embed="rId33"/>
+                    <a:blip r:embed="rId32"/>
                     <a:stretch>
                       <a:fillRect/>
                     </a:stretch>
@@ -596,7 +554,7 @@
                   <pic:spPr bwMode="auto">
                     <a:xfrm>
                       <a:off x="0" y="0"/>
-                      <a:ext cx="5334000" cy="2538140"/>
+                      <a:ext cx="3094892" cy="1355613"/>
                     </a:xfrm>
                     <a:prstGeom prst="rect">
                       <a:avLst/>
@@ -620,14 +578,21 @@
         <w:pStyle w:val="ImageCaption"/>
       </w:pPr>
       <w:r>
-        <w:t xml:space="preserve">About to Upload Ballot Manifest Screenshot</w:t>
-      </w:r>
-    </w:p>
-    <w:p>
-      <w:r>
-        <w:pict>
-          <v:rect style="width:0;height:1.5pt" o:hralign="center" o:hrstd="t" o:hr="t"/>
-        </w:pict>
+        <w:t xml:space="preserve">Navigation Menu</w:t>
+      </w:r>
+    </w:p>
+    <w:p>
+      <w:pPr>
+        <w:pStyle w:val="BodyText"/>
+      </w:pPr>
+      <w:r>
+        <w:t xml:space="preserve">In the upper right corner of each page is a button to return to</w:t>
+      </w:r>
+      <w:r>
+        <w:t xml:space="preserve"> </w:t>
+      </w:r>
+      <w:r>
+        <w:t xml:space="preserve">the County home page</w:t>
       </w:r>
     </w:p>
     <w:p>
@@ -637,20 +602,20 @@
       <w:r>
         <w:drawing>
           <wp:inline>
-            <wp:extent cx="5334000" cy="2538140"/>
+            <wp:extent cx="1240514" cy="370875"/>
             <wp:effectExtent b="0" l="0" r="0" t="0"/>
-            <wp:docPr descr="About to Upload CVR Screenshot" title="" id="1" name="Picture"/>
+            <wp:docPr descr="Home Button" title="" id="1" name="Picture"/>
             <a:graphic>
               <a:graphicData uri="http://schemas.openxmlformats.org/drawingml/2006/picture">
                 <pic:pic>
                   <pic:nvPicPr>
-                    <pic:cNvPr descr="./screenshots/g-about_to_upload_proper_cvr.png" id="0" name="Picture"/>
+                    <pic:cNvPr descr="./screenshots/000_home_icon.png" id="0" name="Picture"/>
                     <pic:cNvPicPr>
                       <a:picLocks noChangeArrowheads="1" noChangeAspect="1"/>
                     </pic:cNvPicPr>
                   </pic:nvPicPr>
                   <pic:blipFill>
-                    <a:blip r:embed="rId34"/>
+                    <a:blip r:embed="rId33"/>
                     <a:stretch>
                       <a:fillRect/>
                     </a:stretch>
@@ -658,7 +623,7 @@
                   <pic:spPr bwMode="auto">
                     <a:xfrm>
                       <a:off x="0" y="0"/>
-                      <a:ext cx="5334000" cy="2538140"/>
+                      <a:ext cx="1240514" cy="370875"/>
                     </a:xfrm>
                     <a:prstGeom prst="rect">
                       <a:avLst/>
@@ -682,7 +647,7 @@
         <w:pStyle w:val="ImageCaption"/>
       </w:pPr>
       <w:r>
-        <w:t xml:space="preserve">About to Upload CVR Screenshot</w:t>
+        <w:t xml:space="preserve">Home Button</w:t>
       </w:r>
     </w:p>
     <w:p>
@@ -690,25 +655,13 @@
         <w:pStyle w:val="BodyText"/>
       </w:pPr>
       <w:r>
-        <w:t xml:space="preserve">If the hash does not match the file (either because the wrong hash was</w:t>
-      </w:r>
-      <w:r>
-        <w:t xml:space="preserve"> </w:t>
-      </w:r>
-      <w:r>
-        <w:t xml:space="preserve">entered, or because the file was changed as it traveled over the</w:t>
-      </w:r>
-      <w:r>
-        <w:t xml:space="preserve"> </w:t>
-      </w:r>
-      <w:r>
-        <w:t xml:space="preserve">network), the data from the file will be uploaded but the data will</w:t>
-      </w:r>
-      <w:r>
-        <w:t xml:space="preserve"> </w:t>
-      </w:r>
-      <w:r>
-        <w:t xml:space="preserve">not be imported. The user will see the following messages.</w:t>
+        <w:t xml:space="preserve">and a button to log out of the system</w:t>
+      </w:r>
+      <w:r>
+        <w:t xml:space="preserve"> </w:t>
+      </w:r>
+      <w:r>
+        <w:t xml:space="preserve">altogether.</w:t>
       </w:r>
     </w:p>
     <w:p>
@@ -718,20 +671,20 @@
       <w:r>
         <w:drawing>
           <wp:inline>
-            <wp:extent cx="5334000" cy="3721808"/>
+            <wp:extent cx="422030" cy="409241"/>
             <wp:effectExtent b="0" l="0" r="0" t="0"/>
-            <wp:docPr descr="Audit_Upload_Failed_Screenshot" title="" id="1" name="Picture"/>
+            <wp:docPr descr="Logout Button" title="" id="1" name="Picture"/>
             <a:graphic>
               <a:graphicData uri="http://schemas.openxmlformats.org/drawingml/2006/picture">
                 <pic:pic>
                   <pic:nvPicPr>
-                    <pic:cNvPr descr="./screenshots/hash_mismatch.png" id="0" name="Picture"/>
+                    <pic:cNvPr descr="./screenshots/000_logout_button.png" id="0" name="Picture"/>
                     <pic:cNvPicPr>
                       <a:picLocks noChangeArrowheads="1" noChangeAspect="1"/>
                     </pic:cNvPicPr>
                   </pic:nvPicPr>
                   <pic:blipFill>
-                    <a:blip r:embed="rId35"/>
+                    <a:blip r:embed="rId34"/>
                     <a:stretch>
                       <a:fillRect/>
                     </a:stretch>
@@ -739,7 +692,7 @@
                   <pic:spPr bwMode="auto">
                     <a:xfrm>
                       <a:off x="0" y="0"/>
-                      <a:ext cx="5334000" cy="3721808"/>
+                      <a:ext cx="422030" cy="409241"/>
                     </a:xfrm>
                     <a:prstGeom prst="rect">
                       <a:avLst/>
@@ -763,7 +716,37 @@
         <w:pStyle w:val="ImageCaption"/>
       </w:pPr>
       <w:r>
-        <w:t xml:space="preserve">Audit_Upload_Failed_Screenshot</w:t>
+        <w:t xml:space="preserve">Logout Button</w:t>
+      </w:r>
+    </w:p>
+    <w:p>
+      <w:pPr>
+        <w:pStyle w:val="Heading3"/>
+      </w:pPr>
+      <w:bookmarkStart w:id="35" w:name="ballot-manifest-and-cvr-file-uploads"/>
+      <w:bookmarkEnd w:id="35"/>
+      <w:r>
+        <w:t xml:space="preserve">Ballot Manifest and CVR File Uploads</w:t>
+      </w:r>
+    </w:p>
+    <w:p>
+      <w:pPr>
+        <w:pStyle w:val="FirstParagraph"/>
+      </w:pPr>
+      <w:r>
+        <w:t xml:space="preserve">To prepare for upload, the County's ballot manifest and CVR files must</w:t>
+      </w:r>
+      <w:r>
+        <w:t xml:space="preserve"> </w:t>
+      </w:r>
+      <w:r>
+        <w:t xml:space="preserve">each be hashed using any SHA-256 hash utility. The RLA Tool itself</w:t>
+      </w:r>
+      <w:r>
+        <w:t xml:space="preserve"> </w:t>
+      </w:r>
+      <w:r>
+        <w:t xml:space="preserve">does not provide a utility for verification or hashing.</w:t>
       </w:r>
     </w:p>
     <w:p>
@@ -771,19 +754,43 @@
         <w:pStyle w:val="BodyText"/>
       </w:pPr>
       <w:r>
-        <w:t xml:space="preserve">If the hash matches the file but the file is not in the proper format,</w:t>
-      </w:r>
-      <w:r>
-        <w:t xml:space="preserve"> </w:t>
-      </w:r>
-      <w:r>
-        <w:t xml:space="preserve">the data from the file will not be imported. The user will see the</w:t>
-      </w:r>
-      <w:r>
-        <w:t xml:space="preserve"> </w:t>
-      </w:r>
-      <w:r>
-        <w:t xml:space="preserve">following messages.</w:t>
+        <w:t xml:space="preserve">Once the ballot manifest and CVR files are hashed, they can be</w:t>
+      </w:r>
+      <w:r>
+        <w:t xml:space="preserve"> </w:t>
+      </w:r>
+      <w:r>
+        <w:t xml:space="preserve">uploaded into the RLA Tool. If the upload is interrupted the process</w:t>
+      </w:r>
+      <w:r>
+        <w:t xml:space="preserve"> </w:t>
+      </w:r>
+      <w:r>
+        <w:t xml:space="preserve">will have to be repeated. It is not possible to resume an interrupted</w:t>
+      </w:r>
+      <w:r>
+        <w:t xml:space="preserve"> </w:t>
+      </w:r>
+      <w:r>
+        <w:t xml:space="preserve">upload — just start that file upload again. If a County uploads</w:t>
+      </w:r>
+      <w:r>
+        <w:t xml:space="preserve"> </w:t>
+      </w:r>
+      <w:r>
+        <w:t xml:space="preserve">multiple Ballot Manifest files, only the data from the last file will</w:t>
+      </w:r>
+      <w:r>
+        <w:t xml:space="preserve"> </w:t>
+      </w:r>
+      <w:r>
+        <w:t xml:space="preserve">be used. Similarly, if a County uploads multiple CVR files, only the</w:t>
+      </w:r>
+      <w:r>
+        <w:t xml:space="preserve"> </w:t>
+      </w:r>
+      <w:r>
+        <w:t xml:space="preserve">data from the last file will be used.</w:t>
       </w:r>
     </w:p>
     <w:p>
@@ -793,14 +800,14 @@
       <w:r>
         <w:drawing>
           <wp:inline>
-            <wp:extent cx="5334000" cy="3721808"/>
+            <wp:extent cx="5943600" cy="2828213"/>
             <wp:effectExtent b="0" l="0" r="0" t="0"/>
-            <wp:docPr descr="Format Error Screenshot" title="" id="1" name="Picture"/>
+            <wp:docPr descr="About to Upload Ballot Manifest" title="" id="1" name="Picture"/>
             <a:graphic>
               <a:graphicData uri="http://schemas.openxmlformats.org/drawingml/2006/picture">
                 <pic:pic>
                   <pic:nvPicPr>
-                    <pic:cNvPr descr="./screenshots/bad_format.png" id="0" name="Picture"/>
+                    <pic:cNvPr descr="./screenshots/220_about_to_upload_proper_ballot_manifest.png" id="0" name="Picture"/>
                     <pic:cNvPicPr>
                       <a:picLocks noChangeArrowheads="1" noChangeAspect="1"/>
                     </pic:cNvPicPr>
@@ -814,7 +821,7 @@
                   <pic:spPr bwMode="auto">
                     <a:xfrm>
                       <a:off x="0" y="0"/>
-                      <a:ext cx="5334000" cy="3721808"/>
+                      <a:ext cx="5943600" cy="2828213"/>
                     </a:xfrm>
                     <a:prstGeom prst="rect">
                       <a:avLst/>
@@ -838,27 +845,14 @@
         <w:pStyle w:val="ImageCaption"/>
       </w:pPr>
       <w:r>
-        <w:t xml:space="preserve">Format Error Screenshot</w:t>
-      </w:r>
-    </w:p>
-    <w:p>
-      <w:pPr>
-        <w:pStyle w:val="BodyText"/>
-      </w:pPr>
-      <w:r>
-        <w:t xml:space="preserve">If the hash matches and the file format is correct, the system will</w:t>
-      </w:r>
-      <w:r>
-        <w:t xml:space="preserve"> </w:t>
-      </w:r>
-      <w:r>
-        <w:t xml:space="preserve">import the data from the file. The user will see the following</w:t>
-      </w:r>
-      <w:r>
-        <w:t xml:space="preserve"> </w:t>
-      </w:r>
-      <w:r>
-        <w:t xml:space="preserve">messages.</w:t>
+        <w:t xml:space="preserve">About to Upload Ballot Manifest</w:t>
+      </w:r>
+    </w:p>
+    <w:p>
+      <w:r>
+        <w:pict>
+          <v:rect style="width:0;height:1.5pt" o:hralign="center" o:hrstd="t" o:hr="t"/>
+        </w:pict>
       </w:r>
     </w:p>
     <w:p>
@@ -868,14 +862,14 @@
       <w:r>
         <w:drawing>
           <wp:inline>
-            <wp:extent cx="5334000" cy="2538140"/>
+            <wp:extent cx="5943600" cy="2828213"/>
             <wp:effectExtent b="0" l="0" r="0" t="0"/>
-            <wp:docPr descr="Audit Upload Successful Screenshot" title="" id="1" name="Picture"/>
+            <wp:docPr descr="About to Upload CVR" title="" id="1" name="Picture"/>
             <a:graphic>
               <a:graphicData uri="http://schemas.openxmlformats.org/drawingml/2006/picture">
                 <pic:pic>
                   <pic:nvPicPr>
-                    <pic:cNvPr descr="./screenshots/h-successfully_uploaded_cvr.png" id="0" name="Picture"/>
+                    <pic:cNvPr descr="./screenshots/221_about_to_upload_proper_cvr.png" id="0" name="Picture"/>
                     <pic:cNvPicPr>
                       <a:picLocks noChangeArrowheads="1" noChangeAspect="1"/>
                     </pic:cNvPicPr>
@@ -889,7 +883,7 @@
                   <pic:spPr bwMode="auto">
                     <a:xfrm>
                       <a:off x="0" y="0"/>
-                      <a:ext cx="5334000" cy="2538140"/>
+                      <a:ext cx="5943600" cy="2828213"/>
                     </a:xfrm>
                     <a:prstGeom prst="rect">
                       <a:avLst/>
@@ -913,7 +907,7 @@
         <w:pStyle w:val="ImageCaption"/>
       </w:pPr>
       <w:r>
-        <w:t xml:space="preserve">Audit Upload Successful Screenshot</w:t>
+        <w:t xml:space="preserve">About to Upload CVR</w:t>
       </w:r>
     </w:p>
     <w:p>
@@ -921,92 +915,25 @@
         <w:pStyle w:val="BodyText"/>
       </w:pPr>
       <w:r>
-        <w:t xml:space="preserve">The time required for data import depends on the size of the</w:t>
-      </w:r>
-      <w:r>
-        <w:t xml:space="preserve"> </w:t>
-      </w:r>
-      <w:r>
-        <w:t xml:space="preserve">file. Import time for the CVR file will depend on the number of ballot</w:t>
-      </w:r>
-      <w:r>
-        <w:t xml:space="preserve"> </w:t>
-      </w:r>
-      <w:r>
-        <w:t xml:space="preserve">cards represented in the file. A file with fewer than 10,000 CVR lines</w:t>
-      </w:r>
-      <w:r>
-        <w:t xml:space="preserve"> </w:t>
-      </w:r>
-      <w:r>
-        <w:t xml:space="preserve">should take less than a minute, while a file with 500,000 CVR lines or</w:t>
-      </w:r>
-      <w:r>
-        <w:t xml:space="preserve"> </w:t>
-      </w:r>
-      <w:r>
-        <w:t xml:space="preserve">more might take about a half hour. The ballot manifest file upload and</w:t>
-      </w:r>
-      <w:r>
-        <w:t xml:space="preserve"> </w:t>
-      </w:r>
-      <w:r>
-        <w:t xml:space="preserve">import will be quicker than the CVR file upload and import.</w:t>
-      </w:r>
-    </w:p>
-    <w:p>
-      <w:pPr>
-        <w:pStyle w:val="BodyText"/>
-      </w:pPr>
-      <w:r>
-        <w:t xml:space="preserve">Once both the ballot manifest and CVR files are successfully uploaded</w:t>
-      </w:r>
-      <w:r>
-        <w:t xml:space="preserve"> </w:t>
-      </w:r>
-      <w:r>
-        <w:t xml:space="preserve">and imported users will see them both listed as</w:t>
-      </w:r>
-      <w:r>
-        <w:t xml:space="preserve"> </w:t>
-      </w:r>
-      <w:r>
-        <w:rPr>
-          <w:b/>
-        </w:rPr>
-        <w:t xml:space="preserve">uploaded</w:t>
-      </w:r>
-      <w:r>
-        <w:t xml:space="preserve">. It is</w:t>
-      </w:r>
-      <w:r>
-        <w:t xml:space="preserve"> </w:t>
-      </w:r>
-      <w:r>
-        <w:t xml:space="preserve">possible to re-upload either or both files, if necessary.</w:t>
-      </w:r>
-    </w:p>
-    <w:p>
-      <w:pPr>
-        <w:pStyle w:val="BodyText"/>
-      </w:pPr>
-      <w:r>
-        <w:t xml:space="preserve">After successfully upload and import of both the Ballot Manifest and</w:t>
-      </w:r>
-      <w:r>
-        <w:t xml:space="preserve"> </w:t>
-      </w:r>
-      <w:r>
-        <w:t xml:space="preserve">the CVR files, the County home page shows the status of ballot cards</w:t>
-      </w:r>
-      <w:r>
-        <w:t xml:space="preserve"> </w:t>
-      </w:r>
-      <w:r>
-        <w:t xml:space="preserve">and all contests on all CVRs.</w:t>
-      </w:r>
-      <w:r>
-        <w:t xml:space="preserve"> </w:t>
+        <w:t xml:space="preserve">If the hash does not match the file (either because the wrong hash was</w:t>
+      </w:r>
+      <w:r>
+        <w:t xml:space="preserve"> </w:t>
+      </w:r>
+      <w:r>
+        <w:t xml:space="preserve">entered, or because the file was changed as it traveled over the</w:t>
+      </w:r>
+      <w:r>
+        <w:t xml:space="preserve"> </w:t>
+      </w:r>
+      <w:r>
+        <w:t xml:space="preserve">network), the data from the file will be uploaded but the data will</w:t>
+      </w:r>
+      <w:r>
+        <w:t xml:space="preserve"> </w:t>
+      </w:r>
+      <w:r>
+        <w:t xml:space="preserve">not be imported. The user will see the following messages.</w:t>
       </w:r>
     </w:p>
     <w:p>
@@ -1016,14 +943,14 @@
       <w:r>
         <w:drawing>
           <wp:inline>
-            <wp:extent cx="5334000" cy="2530330"/>
+            <wp:extent cx="5943600" cy="4147158"/>
             <wp:effectExtent b="0" l="0" r="0" t="0"/>
-            <wp:docPr descr="Contest Info Now Displayed" title="" id="1" name="Picture"/>
+            <wp:docPr descr="Hash Mismatch Error" title="" id="1" name="Picture"/>
             <a:graphic>
               <a:graphicData uri="http://schemas.openxmlformats.org/drawingml/2006/picture">
                 <pic:pic>
                   <pic:nvPicPr>
-                    <pic:cNvPr descr="./screenshots/i-contest_info.png" id="0" name="Picture"/>
+                    <pic:cNvPr descr="./screenshots/224_hash_mismatch.png" id="0" name="Picture"/>
                     <pic:cNvPicPr>
                       <a:picLocks noChangeArrowheads="1" noChangeAspect="1"/>
                     </pic:cNvPicPr>
@@ -1037,7 +964,7 @@
                   <pic:spPr bwMode="auto">
                     <a:xfrm>
                       <a:off x="0" y="0"/>
-                      <a:ext cx="5334000" cy="2530330"/>
+                      <a:ext cx="5943600" cy="4147158"/>
                     </a:xfrm>
                     <a:prstGeom prst="rect">
                       <a:avLst/>
@@ -1061,43 +988,27 @@
         <w:pStyle w:val="ImageCaption"/>
       </w:pPr>
       <w:r>
-        <w:t xml:space="preserve">Contest Info Now Displayed</w:t>
-      </w:r>
-    </w:p>
-    <w:p>
-      <w:pPr>
-        <w:pStyle w:val="Heading3"/>
-      </w:pPr>
-      <w:bookmarkStart w:id="39" w:name="a1-audit-board-sign-in"/>
-      <w:bookmarkEnd w:id="39"/>
-      <w:r>
-        <w:t xml:space="preserve">25.2.3 (A)(1) Audit Board Sign-in</w:t>
-      </w:r>
-    </w:p>
-    <w:p>
-      <w:pPr>
-        <w:pStyle w:val="FirstParagraph"/>
-      </w:pPr>
-      <w:r>
-        <w:t xml:space="preserve">The Audit Board does not log directly into the RLA Tool with usernames</w:t>
-      </w:r>
-      <w:r>
-        <w:t xml:space="preserve"> </w:t>
-      </w:r>
-      <w:r>
-        <w:t xml:space="preserve">and passwords. However, whenever the Audit Board begins to interact</w:t>
-      </w:r>
-      <w:r>
-        <w:t xml:space="preserve"> </w:t>
-      </w:r>
-      <w:r>
-        <w:t xml:space="preserve">with the RLA Tool, either at the beginning of an audit round or after</w:t>
-      </w:r>
-      <w:r>
-        <w:t xml:space="preserve"> </w:t>
-      </w:r>
-      <w:r>
-        <w:t xml:space="preserve">taking a break, there is an informal sign-in process.</w:t>
+        <w:t xml:space="preserve">Hash Mismatch Error</w:t>
+      </w:r>
+    </w:p>
+    <w:p>
+      <w:pPr>
+        <w:pStyle w:val="BodyText"/>
+      </w:pPr>
+      <w:r>
+        <w:t xml:space="preserve">If the hash matches the file but the file is not in the proper format,</w:t>
+      </w:r>
+      <w:r>
+        <w:t xml:space="preserve"> </w:t>
+      </w:r>
+      <w:r>
+        <w:t xml:space="preserve">the data from the file will not be imported. The user will see the</w:t>
+      </w:r>
+      <w:r>
+        <w:t xml:space="preserve"> </w:t>
+      </w:r>
+      <w:r>
+        <w:t xml:space="preserve">following messages.</w:t>
       </w:r>
     </w:p>
     <w:p>
@@ -1107,20 +1018,20 @@
       <w:r>
         <w:drawing>
           <wp:inline>
-            <wp:extent cx="5334000" cy="2873956"/>
+            <wp:extent cx="5943600" cy="4147158"/>
             <wp:effectExtent b="0" l="0" r="0" t="0"/>
-            <wp:docPr descr="Audit_Board_Sign_In_Screenshot" title="" id="1" name="Picture"/>
+            <wp:docPr descr="Format Error" title="" id="1" name="Picture"/>
             <a:graphic>
               <a:graphicData uri="http://schemas.openxmlformats.org/drawingml/2006/picture">
                 <pic:pic>
                   <pic:nvPicPr>
-                    <pic:cNvPr descr="./screenshots/k-selecting_audit_board_members_unified.png" id="0" name="Picture"/>
+                    <pic:cNvPr descr="./screenshots/225_bad_format.png" id="0" name="Picture"/>
                     <pic:cNvPicPr>
                       <a:picLocks noChangeArrowheads="1" noChangeAspect="1"/>
                     </pic:cNvPicPr>
                   </pic:nvPicPr>
                   <pic:blipFill>
-                    <a:blip r:embed="rId40"/>
+                    <a:blip r:embed="rId39"/>
                     <a:stretch>
                       <a:fillRect/>
                     </a:stretch>
@@ -1128,7 +1039,7 @@
                   <pic:spPr bwMode="auto">
                     <a:xfrm>
                       <a:off x="0" y="0"/>
-                      <a:ext cx="5334000" cy="2873956"/>
+                      <a:ext cx="5943600" cy="4147158"/>
                     </a:xfrm>
                     <a:prstGeom prst="rect">
                       <a:avLst/>
@@ -1152,7 +1063,7 @@
         <w:pStyle w:val="ImageCaption"/>
       </w:pPr>
       <w:r>
-        <w:t xml:space="preserve">Audit_Board_Sign_In_Screenshot</w:t>
+        <w:t xml:space="preserve">Format Error</w:t>
       </w:r>
     </w:p>
     <w:p>
@@ -1160,25 +1071,19 @@
         <w:pStyle w:val="BodyText"/>
       </w:pPr>
       <w:r>
-        <w:t xml:space="preserve">After the authenticated County Audit Administrator formally logs in,</w:t>
-      </w:r>
-      <w:r>
-        <w:t xml:space="preserve"> </w:t>
-      </w:r>
-      <w:r>
-        <w:t xml:space="preserve">there is a screen where the identity and party affiliation of Audit</w:t>
-      </w:r>
-      <w:r>
-        <w:t xml:space="preserve"> </w:t>
-      </w:r>
-      <w:r>
-        <w:t xml:space="preserve">Board Members is listed with a sign out button if the audit needs to</w:t>
-      </w:r>
-      <w:r>
-        <w:t xml:space="preserve"> </w:t>
-      </w:r>
-      <w:r>
-        <w:t xml:space="preserve">be paused.</w:t>
+        <w:t xml:space="preserve">If the hash matches and the file format is correct, the system will</w:t>
+      </w:r>
+      <w:r>
+        <w:t xml:space="preserve"> </w:t>
+      </w:r>
+      <w:r>
+        <w:t xml:space="preserve">import the data from the file. The user will see the following</w:t>
+      </w:r>
+      <w:r>
+        <w:t xml:space="preserve"> </w:t>
+      </w:r>
+      <w:r>
+        <w:t xml:space="preserve">messages.</w:t>
       </w:r>
     </w:p>
     <w:p>
@@ -1188,20 +1093,20 @@
       <w:r>
         <w:drawing>
           <wp:inline>
-            <wp:extent cx="5334000" cy="2538140"/>
+            <wp:extent cx="5943600" cy="2828213"/>
             <wp:effectExtent b="0" l="0" r="0" t="0"/>
-            <wp:docPr descr="Audit_Board_Sign_Out_Screenshot" title="" id="1" name="Picture"/>
+            <wp:docPr descr="File Uploads Successful" title="" id="1" name="Picture"/>
             <a:graphic>
               <a:graphicData uri="http://schemas.openxmlformats.org/drawingml/2006/picture">
                 <pic:pic>
                   <pic:nvPicPr>
-                    <pic:cNvPr descr="./screenshots/n-sign_out_of_the_audit_board.png" id="0" name="Picture"/>
+                    <pic:cNvPr descr="./screenshots/226_successfully_uploaded_cvr.png" id="0" name="Picture"/>
                     <pic:cNvPicPr>
                       <a:picLocks noChangeArrowheads="1" noChangeAspect="1"/>
                     </pic:cNvPicPr>
                   </pic:nvPicPr>
                   <pic:blipFill>
-                    <a:blip r:embed="rId41"/>
+                    <a:blip r:embed="rId40"/>
                     <a:stretch>
                       <a:fillRect/>
                     </a:stretch>
@@ -1209,7 +1114,7 @@
                   <pic:spPr bwMode="auto">
                     <a:xfrm>
                       <a:off x="0" y="0"/>
-                      <a:ext cx="5334000" cy="2538140"/>
+                      <a:ext cx="5943600" cy="2828213"/>
                     </a:xfrm>
                     <a:prstGeom prst="rect">
                       <a:avLst/>
@@ -1233,7 +1138,7 @@
         <w:pStyle w:val="ImageCaption"/>
       </w:pPr>
       <w:r>
-        <w:t xml:space="preserve">Audit_Board_Sign_Out_Screenshot</w:t>
+        <w:t xml:space="preserve">File Uploads Successful</w:t>
       </w:r>
     </w:p>
     <w:p>
@@ -1241,13 +1146,95 @@
         <w:pStyle w:val="BodyText"/>
       </w:pPr>
       <w:r>
-        <w:t xml:space="preserve">Once the Audit Board is signed in use the navigation panel at the top</w:t>
-      </w:r>
-      <w:r>
-        <w:t xml:space="preserve"> </w:t>
-      </w:r>
-      <w:r>
-        <w:t xml:space="preserve">of the screen to launch the audit.</w:t>
+        <w:t xml:space="preserve">The time required for data import depends on the size of the</w:t>
+      </w:r>
+      <w:r>
+        <w:t xml:space="preserve"> </w:t>
+      </w:r>
+      <w:r>
+        <w:t xml:space="preserve">file. Import time for the CVR file will depend on the number of ballot</w:t>
+      </w:r>
+      <w:r>
+        <w:t xml:space="preserve"> </w:t>
+      </w:r>
+      <w:r>
+        <w:t xml:space="preserve">cards represented in the file. A file with fewer than 10,000 CVR lines</w:t>
+      </w:r>
+      <w:r>
+        <w:t xml:space="preserve"> </w:t>
+      </w:r>
+      <w:r>
+        <w:t xml:space="preserve">should take less than a minute, while a file with 500,000 CVR lines or</w:t>
+      </w:r>
+      <w:r>
+        <w:t xml:space="preserve"> </w:t>
+      </w:r>
+      <w:r>
+        <w:t xml:space="preserve">more might take about a half hour. The ballot manifest file upload and</w:t>
+      </w:r>
+      <w:r>
+        <w:t xml:space="preserve"> </w:t>
+      </w:r>
+      <w:r>
+        <w:t xml:space="preserve">import will be quicker than the CVR file upload and import.</w:t>
+      </w:r>
+    </w:p>
+    <w:p>
+      <w:pPr>
+        <w:pStyle w:val="BodyText"/>
+      </w:pPr>
+      <w:r>
+        <w:t xml:space="preserve">Once both the ballot manifest and CVR files are successfully uploaded</w:t>
+      </w:r>
+      <w:r>
+        <w:t xml:space="preserve"> </w:t>
+      </w:r>
+      <w:r>
+        <w:t xml:space="preserve">and imported users will see them both listed as</w:t>
+      </w:r>
+      <w:r>
+        <w:t xml:space="preserve"> </w:t>
+      </w:r>
+      <w:r>
+        <w:rPr>
+          <w:b/>
+        </w:rPr>
+        <w:t xml:space="preserve">uploaded</w:t>
+      </w:r>
+      <w:r>
+        <w:t xml:space="preserve">. It is</w:t>
+      </w:r>
+      <w:r>
+        <w:t xml:space="preserve"> </w:t>
+      </w:r>
+      <w:r>
+        <w:t xml:space="preserve">possible to re-upload either or both files, if necessary.</w:t>
+      </w:r>
+    </w:p>
+    <w:p>
+      <w:pPr>
+        <w:pStyle w:val="BodyText"/>
+      </w:pPr>
+      <w:r>
+        <w:t xml:space="preserve">After successfully upload and import of both the Ballot Manifest and</w:t>
+      </w:r>
+      <w:r>
+        <w:t xml:space="preserve"> </w:t>
+      </w:r>
+      <w:r>
+        <w:t xml:space="preserve">the CVR files, the Contest Info table near the bottom of the</w:t>
+      </w:r>
+      <w:r>
+        <w:t xml:space="preserve"> </w:t>
+      </w:r>
+      <w:r>
+        <w:t xml:space="preserve">County home page shows the status of ballot cards</w:t>
+      </w:r>
+      <w:r>
+        <w:t xml:space="preserve"> </w:t>
+      </w:r>
+      <w:r>
+        <w:t xml:space="preserve">and all contests on all CVRs.</w:t>
       </w:r>
     </w:p>
     <w:p>
@@ -1257,20 +1244,20 @@
       <w:r>
         <w:drawing>
           <wp:inline>
-            <wp:extent cx="5334000" cy="2648025"/>
+            <wp:extent cx="5943600" cy="2819511"/>
             <wp:effectExtent b="0" l="0" r="0" t="0"/>
-            <wp:docPr descr="Launch_Audit_Navigation_Button_Screenshot" title="" id="1" name="Picture"/>
+            <wp:docPr descr="Contest Info Displayed on Home Page" title="" id="1" name="Picture"/>
             <a:graphic>
               <a:graphicData uri="http://schemas.openxmlformats.org/drawingml/2006/picture">
                 <pic:pic>
                   <pic:nvPicPr>
-                    <pic:cNvPr descr="./screenshots/o-go_to_the_audit_page_to_begin_auditing_ballots.png" id="0" name="Picture"/>
+                    <pic:cNvPr descr="./screenshots/202_contest_info.png" id="0" name="Picture"/>
                     <pic:cNvPicPr>
                       <a:picLocks noChangeArrowheads="1" noChangeAspect="1"/>
                     </pic:cNvPicPr>
                   </pic:nvPicPr>
                   <pic:blipFill>
-                    <a:blip r:embed="rId42"/>
+                    <a:blip r:embed="rId41"/>
                     <a:stretch>
                       <a:fillRect/>
                     </a:stretch>
@@ -1278,7 +1265,7 @@
                   <pic:spPr bwMode="auto">
                     <a:xfrm>
                       <a:off x="0" y="0"/>
-                      <a:ext cx="5334000" cy="2648025"/>
+                      <a:ext cx="5943600" cy="2819511"/>
                     </a:xfrm>
                     <a:prstGeom prst="rect">
                       <a:avLst/>
@@ -1302,17 +1289,17 @@
         <w:pStyle w:val="ImageCaption"/>
       </w:pPr>
       <w:r>
-        <w:t xml:space="preserve">Launch_Audit_Navigation_Button_Screenshot</w:t>
+        <w:t xml:space="preserve">Contest Info Displayed on Home Page</w:t>
       </w:r>
     </w:p>
     <w:p>
       <w:pPr>
         <w:pStyle w:val="Heading3"/>
       </w:pPr>
-      <w:bookmarkStart w:id="43" w:name="k-audit-rounds"/>
-      <w:bookmarkEnd w:id="43"/>
-      <w:r>
-        <w:t xml:space="preserve">25.2.2 (K) Audit Rounds</w:t>
+      <w:bookmarkStart w:id="42" w:name="audit-board-sign-in-and-sign-out"/>
+      <w:bookmarkEnd w:id="42"/>
+      <w:r>
+        <w:t xml:space="preserve">Audit Board Sign In and Sign Out</w:t>
       </w:r>
     </w:p>
     <w:p>
@@ -1320,25 +1307,39 @@
         <w:pStyle w:val="FirstParagraph"/>
       </w:pPr>
       <w:r>
-        <w:t xml:space="preserve">Once the Secretary of State launches the audit the County user will</w:t>
-      </w:r>
-      <w:r>
-        <w:t xml:space="preserve"> </w:t>
-      </w:r>
-      <w:r>
-        <w:t xml:space="preserve">see a list of ballots to be audited in the current round. The list</w:t>
-      </w:r>
-      <w:r>
-        <w:t xml:space="preserve"> </w:t>
-      </w:r>
-      <w:r>
-        <w:t xml:space="preserve">includes the Scanner #, Batch #, Ballot Position #, and (if available)</w:t>
-      </w:r>
-      <w:r>
-        <w:t xml:space="preserve"> </w:t>
-      </w:r>
-      <w:r>
-        <w:t xml:space="preserve">the Storage Bin.</w:t>
+        <w:t xml:space="preserve">The Audit Board does not log directly into the RLA Tool with usernames</w:t>
+      </w:r>
+      <w:r>
+        <w:t xml:space="preserve"> </w:t>
+      </w:r>
+      <w:r>
+        <w:t xml:space="preserve">and passwords. However, whenever the Audit Board begins to interact</w:t>
+      </w:r>
+      <w:r>
+        <w:t xml:space="preserve"> </w:t>
+      </w:r>
+      <w:r>
+        <w:t xml:space="preserve">with the RLA Tool, either at the beginning of an audit round or after</w:t>
+      </w:r>
+      <w:r>
+        <w:t xml:space="preserve"> </w:t>
+      </w:r>
+      <w:r>
+        <w:t xml:space="preserve">taking a break, there is an informal sign-in process.</w:t>
+      </w:r>
+    </w:p>
+    <w:p>
+      <w:pPr>
+        <w:pStyle w:val="BodyText"/>
+      </w:pPr>
+      <w:r>
+        <w:t xml:space="preserve">To allow the Audit Board to sign in, use the button on the County</w:t>
+      </w:r>
+      <w:r>
+        <w:t xml:space="preserve"> </w:t>
+      </w:r>
+      <w:r>
+        <w:t xml:space="preserve">home page.</w:t>
       </w:r>
     </w:p>
     <w:p>
@@ -1348,20 +1349,20 @@
       <w:r>
         <w:drawing>
           <wp:inline>
-            <wp:extent cx="5334000" cy="4959136"/>
+            <wp:extent cx="5943600" cy="5981138"/>
             <wp:effectExtent b="0" l="0" r="0" t="0"/>
-            <wp:docPr descr="Ballots_to_Audit_Screenshot" title="" id="1" name="Picture"/>
+            <wp:docPr descr="Audit Board Sign-In Button" title="" id="1" name="Picture"/>
             <a:graphic>
               <a:graphicData uri="http://schemas.openxmlformats.org/drawingml/2006/picture">
                 <pic:pic>
                   <pic:nvPicPr>
-                    <pic:cNvPr descr="./screenshots/p-ballots_to_audit_unified.png" id="0" name="Picture"/>
+                    <pic:cNvPr descr="./screenshots/204_AB_Sign_In_Button.png" id="0" name="Picture"/>
                     <pic:cNvPicPr>
                       <a:picLocks noChangeArrowheads="1" noChangeAspect="1"/>
                     </pic:cNvPicPr>
                   </pic:nvPicPr>
                   <pic:blipFill>
-                    <a:blip r:embed="rId44"/>
+                    <a:blip r:embed="rId43"/>
                     <a:stretch>
                       <a:fillRect/>
                     </a:stretch>
@@ -1369,7 +1370,7 @@
                   <pic:spPr bwMode="auto">
                     <a:xfrm>
                       <a:off x="0" y="0"/>
-                      <a:ext cx="5334000" cy="4959136"/>
+                      <a:ext cx="5943600" cy="5981138"/>
                     </a:xfrm>
                     <a:prstGeom prst="rect">
                       <a:avLst/>
@@ -1393,43 +1394,15 @@
         <w:pStyle w:val="ImageCaption"/>
       </w:pPr>
       <w:r>
-        <w:t xml:space="preserve">Ballots_to_Audit_Screenshot</w:t>
-      </w:r>
-    </w:p>
-    <w:p>
-      <w:pPr>
-        <w:pStyle w:val="Heading3"/>
-      </w:pPr>
-      <w:bookmarkStart w:id="45" w:name="a1-and-b-ballot-verification"/>
-      <w:bookmarkEnd w:id="45"/>
-      <w:r>
-        <w:t xml:space="preserve">25.2.3 (A)(1) and (B) Ballot Verification</w:t>
-      </w:r>
-    </w:p>
-    <w:p>
-      <w:pPr>
-        <w:pStyle w:val="FirstParagraph"/>
-      </w:pPr>
-      <w:r>
-        <w:t xml:space="preserve">The RLA Tool allows Audit Board members to report the markings on each</w:t>
-      </w:r>
-      <w:r>
-        <w:t xml:space="preserve"> </w:t>
-      </w:r>
-      <w:r>
-        <w:t xml:space="preserve">individual ballot. Before recording voter intent, please double-check</w:t>
-      </w:r>
-      <w:r>
-        <w:t xml:space="preserve"> </w:t>
-      </w:r>
-      <w:r>
-        <w:t xml:space="preserve">that the paper Ballot Type matches the Ballot Type listed on the</w:t>
-      </w:r>
-      <w:r>
-        <w:t xml:space="preserve"> </w:t>
-      </w:r>
-      <w:r>
-        <w:t xml:space="preserve">screen.</w:t>
+        <w:t xml:space="preserve">Audit Board Sign-In Button</w:t>
+      </w:r>
+    </w:p>
+    <w:p>
+      <w:pPr>
+        <w:pStyle w:val="BodyText"/>
+      </w:pPr>
+      <w:r>
+        <w:t xml:space="preserve">Another way to reach the Audit Board Sign-In page is to use the navigation menu.</w:t>
       </w:r>
     </w:p>
     <w:p>
@@ -1439,20 +1412,20 @@
       <w:r>
         <w:drawing>
           <wp:inline>
-            <wp:extent cx="5334000" cy="4265568"/>
+            <wp:extent cx="3094892" cy="1355613"/>
             <wp:effectExtent b="0" l="0" r="0" t="0"/>
-            <wp:docPr descr="Ballot_Verification_Landing_Page" title="" id="1" name="Picture"/>
+            <wp:docPr descr="Navigation Menu" title="" id="1" name="Picture"/>
             <a:graphic>
               <a:graphicData uri="http://schemas.openxmlformats.org/drawingml/2006/picture">
                 <pic:pic>
                   <pic:nvPicPr>
-                    <pic:cNvPr descr="./screenshots/r-ballot_verification_landing_page_unified.png" id="0" name="Picture"/>
+                    <pic:cNvPr descr="./screenshots/000_menu_choices.png" id="0" name="Picture"/>
                     <pic:cNvPicPr>
                       <a:picLocks noChangeArrowheads="1" noChangeAspect="1"/>
                     </pic:cNvPicPr>
                   </pic:nvPicPr>
                   <pic:blipFill>
-                    <a:blip r:embed="rId46"/>
+                    <a:blip r:embed="rId32"/>
                     <a:stretch>
                       <a:fillRect/>
                     </a:stretch>
@@ -1460,7 +1433,7 @@
                   <pic:spPr bwMode="auto">
                     <a:xfrm>
                       <a:off x="0" y="0"/>
-                      <a:ext cx="5334000" cy="4265568"/>
+                      <a:ext cx="3094892" cy="1355613"/>
                     </a:xfrm>
                     <a:prstGeom prst="rect">
                       <a:avLst/>
@@ -1484,7 +1457,7 @@
         <w:pStyle w:val="ImageCaption"/>
       </w:pPr>
       <w:r>
-        <w:t xml:space="preserve">Ballot_Verification_Landing_Page</w:t>
+        <w:t xml:space="preserve">Navigation Menu</w:t>
       </w:r>
     </w:p>
     <w:p>
@@ -1492,7 +1465,7 @@
         <w:pStyle w:val="BodyText"/>
       </w:pPr>
       <w:r>
-        <w:t xml:space="preserve">If a ballot card is not found click the "Ballot Card Not Found" Button.</w:t>
+        <w:t xml:space="preserve">Either method will take the user to the Audit Board Sign-In page.</w:t>
       </w:r>
     </w:p>
     <w:p>
@@ -1502,20 +1475,20 @@
       <w:r>
         <w:drawing>
           <wp:inline>
-            <wp:extent cx="5334000" cy="2538140"/>
+            <wp:extent cx="5943600" cy="3202408"/>
             <wp:effectExtent b="0" l="0" r="0" t="0"/>
-            <wp:docPr descr="Ballot_Card_Not_Found" title="" id="1" name="Picture"/>
+            <wp:docPr descr="Audit Board Sign In" title="" id="1" name="Picture"/>
             <a:graphic>
               <a:graphicData uri="http://schemas.openxmlformats.org/drawingml/2006/picture">
                 <pic:pic>
                   <pic:nvPicPr>
-                    <pic:cNvPr descr="./screenshots/t-ballot_card_not_found_button.png" id="0" name="Picture"/>
+                    <pic:cNvPr descr="./screenshots/250_Audit_Board_Sign_In.png" id="0" name="Picture"/>
                     <pic:cNvPicPr>
                       <a:picLocks noChangeArrowheads="1" noChangeAspect="1"/>
                     </pic:cNvPicPr>
                   </pic:nvPicPr>
                   <pic:blipFill>
-                    <a:blip r:embed="rId47"/>
+                    <a:blip r:embed="rId44"/>
                     <a:stretch>
                       <a:fillRect/>
                     </a:stretch>
@@ -1523,7 +1496,7 @@
                   <pic:spPr bwMode="auto">
                     <a:xfrm>
                       <a:off x="0" y="0"/>
-                      <a:ext cx="5334000" cy="2538140"/>
+                      <a:ext cx="5943600" cy="3202408"/>
                     </a:xfrm>
                     <a:prstGeom prst="rect">
                       <a:avLst/>
@@ -1547,7 +1520,7 @@
         <w:pStyle w:val="ImageCaption"/>
       </w:pPr>
       <w:r>
-        <w:t xml:space="preserve">Ballot_Card_Not_Found</w:t>
+        <w:t xml:space="preserve">Audit Board Sign In</w:t>
       </w:r>
     </w:p>
     <w:p>
@@ -1555,13 +1528,19 @@
         <w:pStyle w:val="BodyText"/>
       </w:pPr>
       <w:r>
-        <w:t xml:space="preserve">Otherwise record on the screen all final voter intent marked on</w:t>
-      </w:r>
-      <w:r>
-        <w:t xml:space="preserve"> </w:t>
-      </w:r>
-      <w:r>
-        <w:t xml:space="preserve">the paper ballot card.</w:t>
+        <w:t xml:space="preserve">After the Audit Board has signed in, the Audit Board Sign-In Screen</w:t>
+      </w:r>
+      <w:r>
+        <w:t xml:space="preserve"> </w:t>
+      </w:r>
+      <w:r>
+        <w:t xml:space="preserve">will show the names and party affiliations. If the Audit Board takes a break,</w:t>
+      </w:r>
+      <w:r>
+        <w:t xml:space="preserve"> </w:t>
+      </w:r>
+      <w:r>
+        <w:t xml:space="preserve">use the Sign Out button on this page.</w:t>
       </w:r>
     </w:p>
     <w:p>
@@ -1571,20 +1550,20 @@
       <w:r>
         <w:drawing>
           <wp:inline>
-            <wp:extent cx="5334000" cy="2436614"/>
+            <wp:extent cx="5943600" cy="2828213"/>
             <wp:effectExtent b="0" l="0" r="0" t="0"/>
-            <wp:docPr descr="Recording_Voter_Intent" title="" id="1" name="Picture"/>
+            <wp:docPr descr="Audit Board Sign Out" title="" id="1" name="Picture"/>
             <a:graphic>
               <a:graphicData uri="http://schemas.openxmlformats.org/drawingml/2006/picture">
                 <pic:pic>
                   <pic:nvPicPr>
-                    <pic:cNvPr descr="./screenshots/u-make_consensus_selection.png" id="0" name="Picture"/>
+                    <pic:cNvPr descr="./screenshots/252_sign_out_of_the_audit_board.png" id="0" name="Picture"/>
                     <pic:cNvPicPr>
                       <a:picLocks noChangeArrowheads="1" noChangeAspect="1"/>
                     </pic:cNvPicPr>
                   </pic:nvPicPr>
                   <pic:blipFill>
-                    <a:blip r:embed="rId48"/>
+                    <a:blip r:embed="rId45"/>
                     <a:stretch>
                       <a:fillRect/>
                     </a:stretch>
@@ -1592,7 +1571,7 @@
                   <pic:spPr bwMode="auto">
                     <a:xfrm>
                       <a:off x="0" y="0"/>
-                      <a:ext cx="5334000" cy="2436614"/>
+                      <a:ext cx="5943600" cy="2828213"/>
                     </a:xfrm>
                     <a:prstGeom prst="rect">
                       <a:avLst/>
@@ -1616,7 +1595,7 @@
         <w:pStyle w:val="ImageCaption"/>
       </w:pPr>
       <w:r>
-        <w:t xml:space="preserve">Recording_Voter_Intent</w:t>
+        <w:t xml:space="preserve">Audit Board Sign Out</w:t>
       </w:r>
     </w:p>
     <w:p>
@@ -1624,25 +1603,13 @@
         <w:pStyle w:val="BodyText"/>
       </w:pPr>
       <w:r>
-        <w:t xml:space="preserve">In case of an overvote, mark each of the (too many) choices the voter</w:t>
-      </w:r>
-      <w:r>
-        <w:t xml:space="preserve"> </w:t>
-      </w:r>
-      <w:r>
-        <w:t xml:space="preserve">intended; the RLA tool will recognize overvotes and undervotes. If</w:t>
-      </w:r>
-      <w:r>
-        <w:t xml:space="preserve"> </w:t>
-      </w:r>
-      <w:r>
-        <w:t xml:space="preserve">the Audit Board cannot reach consensus, mark the "No Consensus"</w:t>
-      </w:r>
-      <w:r>
-        <w:t xml:space="preserve"> </w:t>
-      </w:r>
-      <w:r>
-        <w:t xml:space="preserve">box on the screen.</w:t>
+        <w:t xml:space="preserve">Once the Audit Board is signed in use the navigation panel at the top</w:t>
+      </w:r>
+      <w:r>
+        <w:t xml:space="preserve"> </w:t>
+      </w:r>
+      <w:r>
+        <w:t xml:space="preserve">of the screen to begin the ballot review process.</w:t>
       </w:r>
     </w:p>
     <w:p>
@@ -1652,20 +1619,20 @@
       <w:r>
         <w:drawing>
           <wp:inline>
-            <wp:extent cx="5334000" cy="2534235"/>
+            <wp:extent cx="5943600" cy="2828213"/>
             <wp:effectExtent b="0" l="0" r="0" t="0"/>
-            <wp:docPr descr="No_Consensus" title="" id="1" name="Picture"/>
+            <wp:docPr descr="Launch_Audit_Navigation_Button_Screenshot" title="" id="1" name="Picture"/>
             <a:graphic>
               <a:graphicData uri="http://schemas.openxmlformats.org/drawingml/2006/picture">
                 <pic:pic>
                   <pic:nvPicPr>
-                    <pic:cNvPr descr="./screenshots/v-no_consensus_reached.png" id="0" name="Picture"/>
+                    <pic:cNvPr descr="./screenshots/254_go_to_begin_ballot_review.png" id="0" name="Picture"/>
                     <pic:cNvPicPr>
                       <a:picLocks noChangeArrowheads="1" noChangeAspect="1"/>
                     </pic:cNvPicPr>
                   </pic:nvPicPr>
                   <pic:blipFill>
-                    <a:blip r:embed="rId49"/>
+                    <a:blip r:embed="rId46"/>
                     <a:stretch>
                       <a:fillRect/>
                     </a:stretch>
@@ -1673,7 +1640,7 @@
                   <pic:spPr bwMode="auto">
                     <a:xfrm>
                       <a:off x="0" y="0"/>
-                      <a:ext cx="5334000" cy="2534235"/>
+                      <a:ext cx="5943600" cy="2828213"/>
                     </a:xfrm>
                     <a:prstGeom prst="rect">
                       <a:avLst/>
@@ -1697,15 +1664,43 @@
         <w:pStyle w:val="ImageCaption"/>
       </w:pPr>
       <w:r>
-        <w:t xml:space="preserve">No_Consensus</w:t>
-      </w:r>
-    </w:p>
-    <w:p>
-      <w:pPr>
-        <w:pStyle w:val="BodyText"/>
-      </w:pPr>
-      <w:r>
-        <w:t xml:space="preserve">Audit Board members can make notes in the comment field.</w:t>
+        <w:t xml:space="preserve">Launch_Audit_Navigation_Button_Screenshot</w:t>
+      </w:r>
+    </w:p>
+    <w:p>
+      <w:pPr>
+        <w:pStyle w:val="Heading3"/>
+      </w:pPr>
+      <w:bookmarkStart w:id="47" w:name="ballot-card-review-rounds"/>
+      <w:bookmarkEnd w:id="47"/>
+      <w:r>
+        <w:t xml:space="preserve">Ballot Card Review Rounds</w:t>
+      </w:r>
+    </w:p>
+    <w:p>
+      <w:pPr>
+        <w:pStyle w:val="FirstParagraph"/>
+      </w:pPr>
+      <w:r>
+        <w:t xml:space="preserve">Once the Secretary of State launches the audit the County user will</w:t>
+      </w:r>
+      <w:r>
+        <w:t xml:space="preserve"> </w:t>
+      </w:r>
+      <w:r>
+        <w:t xml:space="preserve">see a list of ballot cards to be audited in the current round. The list</w:t>
+      </w:r>
+      <w:r>
+        <w:t xml:space="preserve"> </w:t>
+      </w:r>
+      <w:r>
+        <w:t xml:space="preserve">includes the Scanner #, Batch #, Ballot Position #, and (if available)</w:t>
+      </w:r>
+      <w:r>
+        <w:t xml:space="preserve"> </w:t>
+      </w:r>
+      <w:r>
+        <w:t xml:space="preserve">the Storage Bin.</w:t>
       </w:r>
     </w:p>
     <w:p>
@@ -1715,20 +1710,20 @@
       <w:r>
         <w:drawing>
           <wp:inline>
-            <wp:extent cx="5334000" cy="2534235"/>
+            <wp:extent cx="5943600" cy="5525894"/>
             <wp:effectExtent b="0" l="0" r="0" t="0"/>
-            <wp:docPr descr="Audit_Board_Members_Making_Notes" title="" id="1" name="Picture"/>
+            <wp:docPr descr="Ballot Cards to Auditt" title="" id="1" name="Picture"/>
             <a:graphic>
               <a:graphicData uri="http://schemas.openxmlformats.org/drawingml/2006/picture">
                 <pic:pic>
                   <pic:nvPicPr>
-                    <pic:cNvPr descr="./screenshots/w-enter_notes_about_the_race.png" id="0" name="Picture"/>
+                    <pic:cNvPr descr="./screenshots/270_ballots_to_audit_unified.png" id="0" name="Picture"/>
                     <pic:cNvPicPr>
                       <a:picLocks noChangeArrowheads="1" noChangeAspect="1"/>
                     </pic:cNvPicPr>
                   </pic:nvPicPr>
                   <pic:blipFill>
-                    <a:blip r:embed="rId50"/>
+                    <a:blip r:embed="rId48"/>
                     <a:stretch>
                       <a:fillRect/>
                     </a:stretch>
@@ -1736,7 +1731,7 @@
                   <pic:spPr bwMode="auto">
                     <a:xfrm>
                       <a:off x="0" y="0"/>
-                      <a:ext cx="5334000" cy="2534235"/>
+                      <a:ext cx="5943600" cy="5525894"/>
                     </a:xfrm>
                     <a:prstGeom prst="rect">
                       <a:avLst/>
@@ -1760,7 +1755,7 @@
         <w:pStyle w:val="ImageCaption"/>
       </w:pPr>
       <w:r>
-        <w:t xml:space="preserve">Audit_Board_Members_Making_Notes</w:t>
+        <w:t xml:space="preserve">Ballot Cards to Auditt</w:t>
       </w:r>
     </w:p>
     <w:p>
@@ -1768,13 +1763,33 @@
         <w:pStyle w:val="BodyText"/>
       </w:pPr>
       <w:r>
-        <w:t xml:space="preserve">After entering the interpretation of the markings from any one ballot,</w:t>
-      </w:r>
-      <w:r>
-        <w:t xml:space="preserve"> </w:t>
-      </w:r>
-      <w:r>
-        <w:t xml:space="preserve">the Audit Board can click the Review button.</w:t>
+        <w:t xml:space="preserve">Once the ballot cards have been retrieved, click "Next" to start reviewing.</w:t>
+      </w:r>
+    </w:p>
+    <w:p>
+      <w:pPr>
+        <w:pStyle w:val="BodyText"/>
+      </w:pPr>
+      <w:r>
+        <w:t xml:space="preserve">The RLA Tool allows Audit Board members to report the markings on each</w:t>
+      </w:r>
+      <w:r>
+        <w:t xml:space="preserve"> </w:t>
+      </w:r>
+      <w:r>
+        <w:t xml:space="preserve">individual ballot card. Before recording voter intent, please double-check</w:t>
+      </w:r>
+      <w:r>
+        <w:t xml:space="preserve"> </w:t>
+      </w:r>
+      <w:r>
+        <w:t xml:space="preserve">that the paper Ballot Type matches the Ballot Type listed on the</w:t>
+      </w:r>
+      <w:r>
+        <w:t xml:space="preserve"> </w:t>
+      </w:r>
+      <w:r>
+        <w:t xml:space="preserve">screen.</w:t>
       </w:r>
     </w:p>
     <w:p>
@@ -1784,20 +1799,20 @@
       <w:r>
         <w:drawing>
           <wp:inline>
-            <wp:extent cx="5334000" cy="2538140"/>
+            <wp:extent cx="5943600" cy="5919240"/>
             <wp:effectExtent b="0" l="0" r="0" t="0"/>
-            <wp:docPr descr="Audit_Board_Clicks_Review_Button" title="" id="1" name="Picture"/>
+            <wp:docPr descr="Ballot Card Verification Page" title="" id="1" name="Picture"/>
             <a:graphic>
               <a:graphicData uri="http://schemas.openxmlformats.org/drawingml/2006/picture">
                 <pic:pic>
                   <pic:nvPicPr>
-                    <pic:cNvPr descr="./screenshots/x-ballot_interpretations_entered.png" id="0" name="Picture"/>
+                    <pic:cNvPr descr="./screenshots/272_ballot_verification.png" id="0" name="Picture"/>
                     <pic:cNvPicPr>
                       <a:picLocks noChangeArrowheads="1" noChangeAspect="1"/>
                     </pic:cNvPicPr>
                   </pic:nvPicPr>
                   <pic:blipFill>
-                    <a:blip r:embed="rId51"/>
+                    <a:blip r:embed="rId49"/>
                     <a:stretch>
                       <a:fillRect/>
                     </a:stretch>
@@ -1805,7 +1820,7 @@
                   <pic:spPr bwMode="auto">
                     <a:xfrm>
                       <a:off x="0" y="0"/>
-                      <a:ext cx="5334000" cy="2538140"/>
+                      <a:ext cx="5943600" cy="5919240"/>
                     </a:xfrm>
                     <a:prstGeom prst="rect">
                       <a:avLst/>
@@ -1829,7 +1844,7 @@
         <w:pStyle w:val="ImageCaption"/>
       </w:pPr>
       <w:r>
-        <w:t xml:space="preserve">Audit_Board_Clicks_Review_Button</w:t>
+        <w:t xml:space="preserve">Ballot Card Verification Page</w:t>
       </w:r>
     </w:p>
     <w:p>
@@ -1837,25 +1852,7 @@
         <w:pStyle w:val="BodyText"/>
       </w:pPr>
       <w:r>
-        <w:t xml:space="preserve">On the Review screen, check that the information on the review screen</w:t>
-      </w:r>
-      <w:r>
-        <w:t xml:space="preserve"> </w:t>
-      </w:r>
-      <w:r>
-        <w:t xml:space="preserve">reflects the Audit Board's interpretation of the ballot. Note that in</w:t>
-      </w:r>
-      <w:r>
-        <w:t xml:space="preserve"> </w:t>
-      </w:r>
-      <w:r>
-        <w:t xml:space="preserve">case of an overvote, the review screen will say "Overvote for this</w:t>
-      </w:r>
-      <w:r>
-        <w:t xml:space="preserve"> </w:t>
-      </w:r>
-      <w:r>
-        <w:t xml:space="preserve">contest".</w:t>
+        <w:t xml:space="preserve">If a ballot card is not found click the "Ballot Card Not Found" Button.</w:t>
       </w:r>
     </w:p>
     <w:p>
@@ -1865,20 +1862,20 @@
       <w:r>
         <w:drawing>
           <wp:inline>
-            <wp:extent cx="5334000" cy="2542045"/>
+            <wp:extent cx="5943600" cy="5919240"/>
             <wp:effectExtent b="0" l="0" r="0" t="0"/>
-            <wp:docPr descr="Overvote Screenshot" title="" id="1" name="Picture"/>
+            <wp:docPr descr="Ballot Card Not Found" title="" id="1" name="Picture"/>
             <a:graphic>
               <a:graphicData uri="http://schemas.openxmlformats.org/drawingml/2006/picture">
                 <pic:pic>
                   <pic:nvPicPr>
-                    <pic:cNvPr descr="./screenshots/21-overvote_for_this_contest.png" id="0" name="Picture"/>
+                    <pic:cNvPr descr="./screenshots/274_ballot_not_found.png" id="0" name="Picture"/>
                     <pic:cNvPicPr>
                       <a:picLocks noChangeArrowheads="1" noChangeAspect="1"/>
                     </pic:cNvPicPr>
                   </pic:nvPicPr>
                   <pic:blipFill>
-                    <a:blip r:embed="rId52"/>
+                    <a:blip r:embed="rId50"/>
                     <a:stretch>
                       <a:fillRect/>
                     </a:stretch>
@@ -1886,7 +1883,7 @@
                   <pic:spPr bwMode="auto">
                     <a:xfrm>
                       <a:off x="0" y="0"/>
-                      <a:ext cx="5334000" cy="2542045"/>
+                      <a:ext cx="5943600" cy="5919240"/>
                     </a:xfrm>
                     <a:prstGeom prst="rect">
                       <a:avLst/>
@@ -1910,7 +1907,7 @@
         <w:pStyle w:val="ImageCaption"/>
       </w:pPr>
       <w:r>
-        <w:t xml:space="preserve">Overvote Screenshot</w:t>
+        <w:t xml:space="preserve">Ballot Card Not Found</w:t>
       </w:r>
     </w:p>
     <w:p>
@@ -1918,31 +1915,13 @@
         <w:pStyle w:val="BodyText"/>
       </w:pPr>
       <w:r>
-        <w:t xml:space="preserve">If the review screen does not match the Audit Board's interpretation,</w:t>
-      </w:r>
-      <w:r>
-        <w:t xml:space="preserve"> </w:t>
-      </w:r>
-      <w:r>
-        <w:t xml:space="preserve">click the "Back" button. If the information on the review screen is</w:t>
-      </w:r>
-      <w:r>
-        <w:t xml:space="preserve"> </w:t>
-      </w:r>
-      <w:r>
-        <w:t xml:space="preserve">correct, click "Submit &amp; Next Ballot". This submission is</w:t>
-      </w:r>
-      <w:r>
-        <w:t xml:space="preserve"> </w:t>
-      </w:r>
-      <w:r>
-        <w:t xml:space="preserve">final. There is no way to revise a ballot interpretation once it has</w:t>
-      </w:r>
-      <w:r>
-        <w:t xml:space="preserve"> </w:t>
-      </w:r>
-      <w:r>
-        <w:t xml:space="preserve">been submitted from the Review Screen.</w:t>
+        <w:t xml:space="preserve">Otherwise record on the screen all final voter intent marked on</w:t>
+      </w:r>
+      <w:r>
+        <w:t xml:space="preserve"> </w:t>
+      </w:r>
+      <w:r>
+        <w:t xml:space="preserve">the paper ballot card.</w:t>
       </w:r>
     </w:p>
     <w:p>
@@ -1952,20 +1931,20 @@
       <w:r>
         <w:drawing>
           <wp:inline>
-            <wp:extent cx="5334000" cy="2538140"/>
+            <wp:extent cx="5943600" cy="5919240"/>
             <wp:effectExtent b="0" l="0" r="0" t="0"/>
-            <wp:docPr descr="Review_Screen" title="" id="1" name="Picture"/>
+            <wp:docPr descr="Recording Voter Intent" title="" id="1" name="Picture"/>
             <a:graphic>
               <a:graphicData uri="http://schemas.openxmlformats.org/drawingml/2006/picture">
                 <pic:pic>
                   <pic:nvPicPr>
-                    <pic:cNvPr descr="./screenshots/y-verify_selections.png" id="0" name="Picture"/>
+                    <pic:cNvPr descr="./screenshots/276_Voter_Intent.png" id="0" name="Picture"/>
                     <pic:cNvPicPr>
                       <a:picLocks noChangeArrowheads="1" noChangeAspect="1"/>
                     </pic:cNvPicPr>
                   </pic:nvPicPr>
                   <pic:blipFill>
-                    <a:blip r:embed="rId53"/>
+                    <a:blip r:embed="rId51"/>
                     <a:stretch>
                       <a:fillRect/>
                     </a:stretch>
@@ -1973,7 +1952,7 @@
                   <pic:spPr bwMode="auto">
                     <a:xfrm>
                       <a:off x="0" y="0"/>
-                      <a:ext cx="5334000" cy="2538140"/>
+                      <a:ext cx="5943600" cy="5919240"/>
                     </a:xfrm>
                     <a:prstGeom prst="rect">
                       <a:avLst/>
@@ -1997,7 +1976,7 @@
         <w:pStyle w:val="ImageCaption"/>
       </w:pPr>
       <w:r>
-        <w:t xml:space="preserve">Review_Screen</w:t>
+        <w:t xml:space="preserve">Recording Voter Intent</w:t>
       </w:r>
     </w:p>
     <w:p>
@@ -2005,25 +1984,13 @@
         <w:pStyle w:val="BodyText"/>
       </w:pPr>
       <w:r>
-        <w:t xml:space="preserve">The next ballot will then be displayed and the process continues until</w:t>
-      </w:r>
-      <w:r>
-        <w:t xml:space="preserve"> </w:t>
-      </w:r>
-      <w:r>
-        <w:t xml:space="preserve">the end of the round, when the screen will show the end-of-round page,</w:t>
-      </w:r>
-      <w:r>
-        <w:t xml:space="preserve"> </w:t>
-      </w:r>
-      <w:r>
-        <w:t xml:space="preserve">with boxes for the Audit Board to "sign" their approval of the round</w:t>
-      </w:r>
-      <w:r>
-        <w:t xml:space="preserve"> </w:t>
-      </w:r>
-      <w:r>
-        <w:t xml:space="preserve">by entering their names as indicated.</w:t>
+        <w:t xml:space="preserve">In case of an overvote, mark each of the (too many) choices the voter</w:t>
+      </w:r>
+      <w:r>
+        <w:t xml:space="preserve"> </w:t>
+      </w:r>
+      <w:r>
+        <w:t xml:space="preserve">intended; the RLA tool will recognize overvotes and undervotes.</w:t>
       </w:r>
     </w:p>
     <w:p>
@@ -2033,20 +2000,20 @@
       <w:r>
         <w:drawing>
           <wp:inline>
-            <wp:extent cx="5334000" cy="3625816"/>
+            <wp:extent cx="5943600" cy="5919240"/>
             <wp:effectExtent b="0" l="0" r="0" t="0"/>
-            <wp:docPr descr="End of Round Screenshot" title="" id="1" name="Picture"/>
+            <wp:docPr descr="Marking an Overvote" title="" id="1" name="Picture"/>
             <a:graphic>
               <a:graphicData uri="http://schemas.openxmlformats.org/drawingml/2006/picture">
                 <pic:pic>
                   <pic:nvPicPr>
-                    <pic:cNvPr descr="./screenshots/End_of_Round_One.png" id="0" name="Picture"/>
+                    <pic:cNvPr descr="./screenshots/278_Overvote.png" id="0" name="Picture"/>
                     <pic:cNvPicPr>
                       <a:picLocks noChangeArrowheads="1" noChangeAspect="1"/>
                     </pic:cNvPicPr>
                   </pic:nvPicPr>
                   <pic:blipFill>
-                    <a:blip r:embed="rId54"/>
+                    <a:blip r:embed="rId52"/>
                     <a:stretch>
                       <a:fillRect/>
                     </a:stretch>
@@ -2054,7 +2021,7 @@
                   <pic:spPr bwMode="auto">
                     <a:xfrm>
                       <a:off x="0" y="0"/>
-                      <a:ext cx="5334000" cy="3625816"/>
+                      <a:ext cx="5943600" cy="5919240"/>
                     </a:xfrm>
                     <a:prstGeom prst="rect">
                       <a:avLst/>
@@ -2078,73 +2045,27 @@
         <w:pStyle w:val="ImageCaption"/>
       </w:pPr>
       <w:r>
-        <w:t xml:space="preserve">End of Round Screenshot</w:t>
-      </w:r>
-    </w:p>
-    <w:p>
-      <w:pPr>
-        <w:pStyle w:val="Heading3"/>
-      </w:pPr>
-      <w:bookmarkStart w:id="55" w:name="county-home-page-during-audit"/>
-      <w:bookmarkEnd w:id="55"/>
-      <w:r>
-        <w:t xml:space="preserve">County Home Page During Audit</w:t>
-      </w:r>
-    </w:p>
-    <w:p>
-      <w:pPr>
-        <w:pStyle w:val="FirstParagraph"/>
-      </w:pPr>
-      <w:r>
-        <w:t xml:space="preserve">Note that while the audit is in progress, the County Home page gives a</w:t>
-      </w:r>
-      <w:r>
-        <w:t xml:space="preserve"> </w:t>
-      </w:r>
-      <w:r>
-        <w:t xml:space="preserve">summary of progress. The County Info table shows how many Ballot Cards</w:t>
-      </w:r>
-      <w:r>
-        <w:t xml:space="preserve"> </w:t>
-      </w:r>
-      <w:r>
-        <w:t xml:space="preserve">are required for the current round, and how many have already been</w:t>
-      </w:r>
-      <w:r>
-        <w:t xml:space="preserve"> </w:t>
-      </w:r>
-      <w:r>
-        <w:t xml:space="preserve">audited. The number of "disagreements" is the number of ballot cards</w:t>
-      </w:r>
-      <w:r>
-        <w:t xml:space="preserve"> </w:t>
-      </w:r>
-      <w:r>
-        <w:t xml:space="preserve">on which the Audit Board could not come to complete consensus. The</w:t>
-      </w:r>
-      <w:r>
-        <w:t xml:space="preserve"> </w:t>
-      </w:r>
-      <w:r>
-        <w:t xml:space="preserve">number of "discrepancies" is the number of ballot cards where the</w:t>
-      </w:r>
-      <w:r>
-        <w:t xml:space="preserve"> </w:t>
-      </w:r>
-      <w:r>
-        <w:t xml:space="preserve">Audit Board's interpretation differs from the interpretation in the</w:t>
-      </w:r>
-      <w:r>
-        <w:t xml:space="preserve"> </w:t>
-      </w:r>
-      <w:r>
-        <w:t xml:space="preserve">uploaded CVR file, or where the ballot card in question could not be</w:t>
-      </w:r>
-      <w:r>
-        <w:t xml:space="preserve"> </w:t>
-      </w:r>
-      <w:r>
-        <w:t xml:space="preserve">found.</w:t>
+        <w:t xml:space="preserve">Marking an Overvote</w:t>
+      </w:r>
+    </w:p>
+    <w:p>
+      <w:pPr>
+        <w:pStyle w:val="BodyText"/>
+      </w:pPr>
+      <w:r>
+        <w:t xml:space="preserve">If</w:t>
+      </w:r>
+      <w:r>
+        <w:t xml:space="preserve"> </w:t>
+      </w:r>
+      <w:r>
+        <w:t xml:space="preserve">the Audit Board cannot reach consensus, mark the "No Consensus"</w:t>
+      </w:r>
+      <w:r>
+        <w:t xml:space="preserve"> </w:t>
+      </w:r>
+      <w:r>
+        <w:t xml:space="preserve">box on the screen. There is a text box for any comments.</w:t>
       </w:r>
     </w:p>
     <w:p>
@@ -2154,20 +2075,20 @@
       <w:r>
         <w:drawing>
           <wp:inline>
-            <wp:extent cx="5334000" cy="3721808"/>
+            <wp:extent cx="5943600" cy="5919240"/>
             <wp:effectExtent b="0" l="0" r="0" t="0"/>
-            <wp:docPr descr="County_Mid-Audit_Screen" title="" id="1" name="Picture"/>
+            <wp:docPr descr="No_Consensus" title="" id="1" name="Picture"/>
             <a:graphic>
               <a:graphicData uri="http://schemas.openxmlformats.org/drawingml/2006/picture">
                 <pic:pic>
                   <pic:nvPicPr>
-                    <pic:cNvPr descr="./screenshots/County_Home_Mid_Round.png" id="0" name="Picture"/>
+                    <pic:cNvPr descr="./screenshots/277_No_Consensus.png" id="0" name="Picture"/>
                     <pic:cNvPicPr>
                       <a:picLocks noChangeArrowheads="1" noChangeAspect="1"/>
                     </pic:cNvPicPr>
                   </pic:nvPicPr>
                   <pic:blipFill>
-                    <a:blip r:embed="rId56"/>
+                    <a:blip r:embed="rId53"/>
                     <a:stretch>
                       <a:fillRect/>
                     </a:stretch>
@@ -2175,7 +2096,7 @@
                   <pic:spPr bwMode="auto">
                     <a:xfrm>
                       <a:off x="0" y="0"/>
-                      <a:ext cx="5334000" cy="3721808"/>
+                      <a:ext cx="5943600" cy="5919240"/>
                     </a:xfrm>
                     <a:prstGeom prst="rect">
                       <a:avLst/>
@@ -2199,70 +2120,21 @@
         <w:pStyle w:val="ImageCaption"/>
       </w:pPr>
       <w:r>
-        <w:t xml:space="preserve">County_Mid-Audit_Screen</w:t>
-      </w:r>
-    </w:p>
-    <w:p>
-      <w:pPr>
-        <w:pStyle w:val="Heading3"/>
-      </w:pPr>
-      <w:bookmarkStart w:id="57" w:name="audit-board-intermediate-audit-report-page"/>
-      <w:bookmarkEnd w:id="57"/>
-      <w:r>
-        <w:t xml:space="preserve">Audit Board Intermediate Audit Report Page</w:t>
-      </w:r>
-    </w:p>
-    <w:p>
-      <w:pPr>
-        <w:pStyle w:val="FirstParagraph"/>
-      </w:pPr>
-      <w:r>
-        <w:t xml:space="preserve">If the Audit Board needs to take a break, go to lunch, head home for</w:t>
-      </w:r>
-      <w:r>
-        <w:t xml:space="preserve"> </w:t>
-      </w:r>
-      <w:r>
-        <w:t xml:space="preserve">the night, or pause their work for any reason, then the Audit Board</w:t>
-      </w:r>
-      <w:r>
-        <w:t xml:space="preserve"> </w:t>
-      </w:r>
-      <w:r>
-        <w:t xml:space="preserve">must file an "Intermediate Audit Report" on their auditing. They</w:t>
-      </w:r>
-      <w:r>
-        <w:t xml:space="preserve"> </w:t>
-      </w:r>
-      <w:r>
-        <w:t xml:space="preserve">should use the Sign Out button on the Audit Board Sign-in</w:t>
-      </w:r>
-      <w:r>
-        <w:t xml:space="preserve"> </w:t>
-      </w:r>
-      <w:r>
-        <w:t xml:space="preserve">Page.</w:t>
-      </w:r>
-      <w:r>
-        <w:t xml:space="preserve"> </w:t>
-      </w:r>
-      <w:r>
-        <w:rPr>
-          <w:i/>
-        </w:rPr>
-        <w:t xml:space="preserve">(Ed. note: Intermediate Audit Reports are not included in this</w:t>
-      </w:r>
-      <w:r>
-        <w:rPr>
-          <w:i/>
-        </w:rPr>
-        <w:t xml:space="preserve"> </w:t>
-      </w:r>
-      <w:r>
-        <w:rPr>
-          <w:i/>
-        </w:rPr>
-        <w:t xml:space="preserve">release.)</w:t>
+        <w:t xml:space="preserve">No_Consensus</w:t>
+      </w:r>
+    </w:p>
+    <w:p>
+      <w:pPr>
+        <w:pStyle w:val="BodyText"/>
+      </w:pPr>
+      <w:r>
+        <w:t xml:space="preserve">After entering the interpretation of the markings from any one ballot,</w:t>
+      </w:r>
+      <w:r>
+        <w:t xml:space="preserve"> </w:t>
+      </w:r>
+      <w:r>
+        <w:t xml:space="preserve">the Audit Board can click the Review button.</w:t>
       </w:r>
     </w:p>
     <w:p>
@@ -2272,20 +2144,20 @@
       <w:r>
         <w:drawing>
           <wp:inline>
-            <wp:extent cx="5334000" cy="2538140"/>
+            <wp:extent cx="5943600" cy="2828213"/>
             <wp:effectExtent b="0" l="0" r="0" t="0"/>
-            <wp:docPr descr="Audit_Board_Sign_Out_Screenshot" title="" id="1" name="Picture"/>
+            <wp:docPr descr="Review Button" title="" id="1" name="Picture"/>
             <a:graphic>
               <a:graphicData uri="http://schemas.openxmlformats.org/drawingml/2006/picture">
                 <pic:pic>
                   <pic:nvPicPr>
-                    <pic:cNvPr descr="./screenshots/n-sign_out_of_the_audit_board.png" id="0" name="Picture"/>
+                    <pic:cNvPr descr="./screenshots/279_ballot_interpretations_entered.png" id="0" name="Picture"/>
                     <pic:cNvPicPr>
                       <a:picLocks noChangeArrowheads="1" noChangeAspect="1"/>
                     </pic:cNvPicPr>
                   </pic:nvPicPr>
                   <pic:blipFill>
-                    <a:blip r:embed="rId41"/>
+                    <a:blip r:embed="rId54"/>
                     <a:stretch>
                       <a:fillRect/>
                     </a:stretch>
@@ -2293,7 +2165,7 @@
                   <pic:spPr bwMode="auto">
                     <a:xfrm>
                       <a:off x="0" y="0"/>
-                      <a:ext cx="5334000" cy="2538140"/>
+                      <a:ext cx="5943600" cy="2828213"/>
                     </a:xfrm>
                     <a:prstGeom prst="rect">
                       <a:avLst/>
@@ -2317,37 +2189,21 @@
         <w:pStyle w:val="ImageCaption"/>
       </w:pPr>
       <w:r>
-        <w:t xml:space="preserve">Audit_Board_Sign_Out</w:t>
-      </w:r>
-    </w:p>
-    <w:p>
-      <w:pPr>
-        <w:pStyle w:val="Heading3"/>
-      </w:pPr>
-      <w:bookmarkStart w:id="58" w:name="audit-board-final-audit-report-page"/>
-      <w:bookmarkEnd w:id="58"/>
-      <w:r>
-        <w:t xml:space="preserve">Audit Board Final Audit Report Page</w:t>
-      </w:r>
-    </w:p>
-    <w:p>
-      <w:pPr>
-        <w:pStyle w:val="FirstParagraph"/>
-      </w:pPr>
-      <w:r>
-        <w:t xml:space="preserve">When the County has completed the entire audit, the County will be</w:t>
-      </w:r>
-      <w:r>
-        <w:t xml:space="preserve"> </w:t>
-      </w:r>
-      <w:r>
-        <w:t xml:space="preserve">able to download a final audit report by clicking the button on the</w:t>
-      </w:r>
-      <w:r>
-        <w:t xml:space="preserve"> </w:t>
-      </w:r>
-      <w:r>
-        <w:t xml:space="preserve">End of Audit page.</w:t>
+        <w:t xml:space="preserve">Review Button</w:t>
+      </w:r>
+    </w:p>
+    <w:p>
+      <w:pPr>
+        <w:pStyle w:val="BodyText"/>
+      </w:pPr>
+      <w:r>
+        <w:t xml:space="preserve">On the Review screen, check that the information shown</w:t>
+      </w:r>
+      <w:r>
+        <w:t xml:space="preserve"> </w:t>
+      </w:r>
+      <w:r>
+        <w:t xml:space="preserve">reflects the Audit Board's interpretation of the ballot.</w:t>
       </w:r>
     </w:p>
     <w:p>
@@ -2357,20 +2213,20 @@
       <w:r>
         <w:drawing>
           <wp:inline>
-            <wp:extent cx="5334000" cy="3721808"/>
+            <wp:extent cx="5943600" cy="5919240"/>
             <wp:effectExtent b="0" l="0" r="0" t="0"/>
-            <wp:docPr descr="Final Audit Report Screenshot" title="" id="1" name="Picture"/>
+            <wp:docPr descr="Review Screen" title="" id="1" name="Picture"/>
             <a:graphic>
               <a:graphicData uri="http://schemas.openxmlformats.org/drawingml/2006/picture">
                 <pic:pic>
                   <pic:nvPicPr>
-                    <pic:cNvPr descr="./screenshots/County_End_of_Audit.png" id="0" name="Picture"/>
+                    <pic:cNvPr descr="./screenshots/280_review_screen.png" id="0" name="Picture"/>
                     <pic:cNvPicPr>
                       <a:picLocks noChangeArrowheads="1" noChangeAspect="1"/>
                     </pic:cNvPicPr>
                   </pic:nvPicPr>
                   <pic:blipFill>
-                    <a:blip r:embed="rId59"/>
+                    <a:blip r:embed="rId55"/>
                     <a:stretch>
                       <a:fillRect/>
                     </a:stretch>
@@ -2378,7 +2234,7 @@
                   <pic:spPr bwMode="auto">
                     <a:xfrm>
                       <a:off x="0" y="0"/>
-                      <a:ext cx="5334000" cy="3721808"/>
+                      <a:ext cx="5943600" cy="5919240"/>
                     </a:xfrm>
                     <a:prstGeom prst="rect">
                       <a:avLst/>
@@ -2402,12 +2258,803 @@
         <w:pStyle w:val="ImageCaption"/>
       </w:pPr>
       <w:r>
-        <w:t xml:space="preserve">Final Audit Report Screenshot</w:t>
-      </w:r>
-    </w:p>
-    <w:sectPr/>
+        <w:t xml:space="preserve">Review Screen</w:t>
+      </w:r>
+    </w:p>
+    <w:p>
+      <w:pPr>
+        <w:pStyle w:val="BodyText"/>
+      </w:pPr>
+      <w:r>
+        <w:t xml:space="preserve">Note that in</w:t>
+      </w:r>
+      <w:r>
+        <w:t xml:space="preserve"> </w:t>
+      </w:r>
+      <w:r>
+        <w:t xml:space="preserve">case of an overvote, the review screen will say "Overvote for this</w:t>
+      </w:r>
+      <w:r>
+        <w:t xml:space="preserve"> </w:t>
+      </w:r>
+      <w:r>
+        <w:t xml:space="preserve">contest".</w:t>
+      </w:r>
+    </w:p>
+    <w:p>
+      <w:pPr>
+        <w:pStyle w:val="FigureWithCaption"/>
+      </w:pPr>
+      <w:r>
+        <w:drawing>
+          <wp:inline>
+            <wp:extent cx="5943600" cy="5919240"/>
+            <wp:effectExtent b="0" l="0" r="0" t="0"/>
+            <wp:docPr descr="Overvote Review" title="" id="1" name="Picture"/>
+            <a:graphic>
+              <a:graphicData uri="http://schemas.openxmlformats.org/drawingml/2006/picture">
+                <pic:pic>
+                  <pic:nvPicPr>
+                    <pic:cNvPr descr="./screenshots/281_overvote_review.png" id="0" name="Picture"/>
+                    <pic:cNvPicPr>
+                      <a:picLocks noChangeArrowheads="1" noChangeAspect="1"/>
+                    </pic:cNvPicPr>
+                  </pic:nvPicPr>
+                  <pic:blipFill>
+                    <a:blip r:embed="rId56"/>
+                    <a:stretch>
+                      <a:fillRect/>
+                    </a:stretch>
+                  </pic:blipFill>
+                  <pic:spPr bwMode="auto">
+                    <a:xfrm>
+                      <a:off x="0" y="0"/>
+                      <a:ext cx="5943600" cy="5919240"/>
+                    </a:xfrm>
+                    <a:prstGeom prst="rect">
+                      <a:avLst/>
+                    </a:prstGeom>
+                    <a:noFill/>
+                    <a:ln w="9525">
+                      <a:noFill/>
+                      <a:headEnd/>
+                      <a:tailEnd/>
+                    </a:ln>
+                  </pic:spPr>
+                </pic:pic>
+              </a:graphicData>
+            </a:graphic>
+          </wp:inline>
+        </w:drawing>
+      </w:r>
+    </w:p>
+    <w:p>
+      <w:pPr>
+        <w:pStyle w:val="ImageCaption"/>
+      </w:pPr>
+      <w:r>
+        <w:t xml:space="preserve">Overvote Review</w:t>
+      </w:r>
+    </w:p>
+    <w:p>
+      <w:pPr>
+        <w:pStyle w:val="BodyText"/>
+      </w:pPr>
+      <w:r>
+        <w:t xml:space="preserve">If the review screen does not match the Audit Board's interpretation,</w:t>
+      </w:r>
+      <w:r>
+        <w:t xml:space="preserve"> </w:t>
+      </w:r>
+      <w:r>
+        <w:t xml:space="preserve">click the "Back" button. If the information on the review screen is</w:t>
+      </w:r>
+      <w:r>
+        <w:t xml:space="preserve"> </w:t>
+      </w:r>
+      <w:r>
+        <w:t xml:space="preserve">correct, click "Submit &amp; Next Ballot".</w:t>
+      </w:r>
+    </w:p>
+    <w:p>
+      <w:pPr>
+        <w:pStyle w:val="BodyText"/>
+      </w:pPr>
+      <w:r>
+        <w:t xml:space="preserve">This submission is</w:t>
+      </w:r>
+      <w:r>
+        <w:t xml:space="preserve"> </w:t>
+      </w:r>
+      <w:r>
+        <w:t xml:space="preserve">final. There is no way to revise a ballot interpretation once it has</w:t>
+      </w:r>
+      <w:r>
+        <w:t xml:space="preserve"> </w:t>
+      </w:r>
+      <w:r>
+        <w:t xml:space="preserve">been submitted from the Review Screen.</w:t>
+      </w:r>
+    </w:p>
+    <w:p>
+      <w:pPr>
+        <w:pStyle w:val="FigureWithCaption"/>
+      </w:pPr>
+      <w:r>
+        <w:drawing>
+          <wp:inline>
+            <wp:extent cx="5943600" cy="2828213"/>
+            <wp:effectExtent b="0" l="0" r="0" t="0"/>
+            <wp:docPr descr="Review_Screen" title="" id="1" name="Picture"/>
+            <a:graphic>
+              <a:graphicData uri="http://schemas.openxmlformats.org/drawingml/2006/picture">
+                <pic:pic>
+                  <pic:nvPicPr>
+                    <pic:cNvPr descr="./screenshots/y-verify_selections.png" id="0" name="Picture"/>
+                    <pic:cNvPicPr>
+                      <a:picLocks noChangeArrowheads="1" noChangeAspect="1"/>
+                    </pic:cNvPicPr>
+                  </pic:nvPicPr>
+                  <pic:blipFill>
+                    <a:blip r:embed="rId57"/>
+                    <a:stretch>
+                      <a:fillRect/>
+                    </a:stretch>
+                  </pic:blipFill>
+                  <pic:spPr bwMode="auto">
+                    <a:xfrm>
+                      <a:off x="0" y="0"/>
+                      <a:ext cx="5943600" cy="2828213"/>
+                    </a:xfrm>
+                    <a:prstGeom prst="rect">
+                      <a:avLst/>
+                    </a:prstGeom>
+                    <a:noFill/>
+                    <a:ln w="9525">
+                      <a:noFill/>
+                      <a:headEnd/>
+                      <a:tailEnd/>
+                    </a:ln>
+                  </pic:spPr>
+                </pic:pic>
+              </a:graphicData>
+            </a:graphic>
+          </wp:inline>
+        </w:drawing>
+      </w:r>
+    </w:p>
+    <w:p>
+      <w:pPr>
+        <w:pStyle w:val="ImageCaption"/>
+      </w:pPr>
+      <w:r>
+        <w:t xml:space="preserve">Review_Screen</w:t>
+      </w:r>
+    </w:p>
+    <w:p>
+      <w:pPr>
+        <w:pStyle w:val="BodyText"/>
+      </w:pPr>
+      <w:r>
+        <w:t xml:space="preserve">The screen for the next ballot card will then be displayed. The process continues until</w:t>
+      </w:r>
+      <w:r>
+        <w:t xml:space="preserve"> </w:t>
+      </w:r>
+      <w:r>
+        <w:t xml:space="preserve">the Audit Board has reviewed all the ballot cards assigned to that</w:t>
+      </w:r>
+      <w:r>
+        <w:t xml:space="preserve"> </w:t>
+      </w:r>
+      <w:r>
+        <w:t xml:space="preserve">County for that round. After the last ballot card has been reviewed, the end-of-round page</w:t>
+      </w:r>
+      <w:r>
+        <w:t xml:space="preserve"> </w:t>
+      </w:r>
+      <w:r>
+        <w:t xml:space="preserve">will appear.</w:t>
+      </w:r>
+      <w:r>
+        <w:t xml:space="preserve"> </w:t>
+      </w:r>
+      <w:r>
+        <w:t xml:space="preserve">with boxes for the Audit Board to "sign" their approval of the round</w:t>
+      </w:r>
+      <w:r>
+        <w:t xml:space="preserve"> </w:t>
+      </w:r>
+      <w:r>
+        <w:t xml:space="preserve">by entering their names as indicated.</w:t>
+      </w:r>
+    </w:p>
+    <w:p>
+      <w:pPr>
+        <w:pStyle w:val="FigureWithCaption"/>
+      </w:pPr>
+      <w:r>
+        <w:drawing>
+          <wp:inline>
+            <wp:extent cx="5943600" cy="4040195"/>
+            <wp:effectExtent b="0" l="0" r="0" t="0"/>
+            <wp:docPr descr="End of Round" title="" id="1" name="Picture"/>
+            <a:graphic>
+              <a:graphicData uri="http://schemas.openxmlformats.org/drawingml/2006/picture">
+                <pic:pic>
+                  <pic:nvPicPr>
+                    <pic:cNvPr descr="./screenshots/End_of_Round_One.png" id="0" name="Picture"/>
+                    <pic:cNvPicPr>
+                      <a:picLocks noChangeArrowheads="1" noChangeAspect="1"/>
+                    </pic:cNvPicPr>
+                  </pic:nvPicPr>
+                  <pic:blipFill>
+                    <a:blip r:embed="rId58"/>
+                    <a:stretch>
+                      <a:fillRect/>
+                    </a:stretch>
+                  </pic:blipFill>
+                  <pic:spPr bwMode="auto">
+                    <a:xfrm>
+                      <a:off x="0" y="0"/>
+                      <a:ext cx="5943600" cy="4040195"/>
+                    </a:xfrm>
+                    <a:prstGeom prst="rect">
+                      <a:avLst/>
+                    </a:prstGeom>
+                    <a:noFill/>
+                    <a:ln w="9525">
+                      <a:noFill/>
+                      <a:headEnd/>
+                      <a:tailEnd/>
+                    </a:ln>
+                  </pic:spPr>
+                </pic:pic>
+              </a:graphicData>
+            </a:graphic>
+          </wp:inline>
+        </w:drawing>
+      </w:r>
+    </w:p>
+    <w:p>
+      <w:pPr>
+        <w:pStyle w:val="ImageCaption"/>
+      </w:pPr>
+      <w:r>
+        <w:t xml:space="preserve">End of Round</w:t>
+      </w:r>
+    </w:p>
+    <w:p>
+      <w:pPr>
+        <w:pStyle w:val="BodyText"/>
+      </w:pPr>
+      <w:r>
+        <w:t xml:space="preserve">Clicking the "Submit" button on this page ends the County's work for the</w:t>
+      </w:r>
+      <w:r>
+        <w:t xml:space="preserve"> </w:t>
+      </w:r>
+      <w:r>
+        <w:t xml:space="preserve">audit round. The Audit Board will still be signed in to the RLA Tool. If the Audit Board</w:t>
+      </w:r>
+      <w:r>
+        <w:t xml:space="preserve"> </w:t>
+      </w:r>
+      <w:r>
+        <w:t xml:space="preserve">wishes to sign out (say, for a coffee break) then</w:t>
+      </w:r>
+      <w:r>
+        <w:t xml:space="preserve"> </w:t>
+      </w:r>
+      <w:r>
+        <w:t xml:space="preserve">they may use the main menu to navigate to the "Audit Board Sign-In" page</w:t>
+      </w:r>
+      <w:r>
+        <w:t xml:space="preserve"> </w:t>
+      </w:r>
+      <w:r>
+        <w:t xml:space="preserve">and click the "Sign Out" button.</w:t>
+      </w:r>
+    </w:p>
+    <w:p>
+      <w:pPr>
+        <w:pStyle w:val="Heading3"/>
+      </w:pPr>
+      <w:bookmarkStart w:id="59" w:name="county-home-page-during-audit"/>
+      <w:bookmarkEnd w:id="59"/>
+      <w:r>
+        <w:t xml:space="preserve">County Home Page During Audit</w:t>
+      </w:r>
+    </w:p>
+    <w:p>
+      <w:pPr>
+        <w:pStyle w:val="FirstParagraph"/>
+      </w:pPr>
+      <w:r>
+        <w:t xml:space="preserve">Note that while the audit is in progress, the County Home page gives a</w:t>
+      </w:r>
+      <w:r>
+        <w:t xml:space="preserve"> </w:t>
+      </w:r>
+      <w:r>
+        <w:t xml:space="preserve">summary of progress. The County Info table shows how many Ballot Cards</w:t>
+      </w:r>
+      <w:r>
+        <w:t xml:space="preserve"> </w:t>
+      </w:r>
+      <w:r>
+        <w:t xml:space="preserve">are required for the current round, and how many have already been</w:t>
+      </w:r>
+      <w:r>
+        <w:t xml:space="preserve"> </w:t>
+      </w:r>
+      <w:r>
+        <w:t xml:space="preserve">audited. The number of "disagreements" is the number of ballot cards</w:t>
+      </w:r>
+      <w:r>
+        <w:t xml:space="preserve"> </w:t>
+      </w:r>
+      <w:r>
+        <w:t xml:space="preserve">on which the Audit Board could not come to complete consensus. The</w:t>
+      </w:r>
+      <w:r>
+        <w:t xml:space="preserve"> </w:t>
+      </w:r>
+      <w:r>
+        <w:t xml:space="preserve">number of "discrepancies" is the number of ballot cards where the</w:t>
+      </w:r>
+      <w:r>
+        <w:t xml:space="preserve"> </w:t>
+      </w:r>
+      <w:r>
+        <w:t xml:space="preserve">Audit Board's interpretation differs from the interpretation in the</w:t>
+      </w:r>
+      <w:r>
+        <w:t xml:space="preserve"> </w:t>
+      </w:r>
+      <w:r>
+        <w:t xml:space="preserve">uploaded CVR file, or where the ballot card in question could not be</w:t>
+      </w:r>
+      <w:r>
+        <w:t xml:space="preserve"> </w:t>
+      </w:r>
+      <w:r>
+        <w:t xml:space="preserve">found.</w:t>
+      </w:r>
+    </w:p>
+    <w:p>
+      <w:pPr>
+        <w:pStyle w:val="FigureWithCaption"/>
+      </w:pPr>
+      <w:r>
+        <w:drawing>
+          <wp:inline>
+            <wp:extent cx="5943600" cy="4147158"/>
+            <wp:effectExtent b="0" l="0" r="0" t="0"/>
+            <wp:docPr descr="County_Mid-Audit_Screen" title="" id="1" name="Picture"/>
+            <a:graphic>
+              <a:graphicData uri="http://schemas.openxmlformats.org/drawingml/2006/picture">
+                <pic:pic>
+                  <pic:nvPicPr>
+                    <pic:cNvPr descr="./screenshots/County_Home_Mid_Round.png" id="0" name="Picture"/>
+                    <pic:cNvPicPr>
+                      <a:picLocks noChangeArrowheads="1" noChangeAspect="1"/>
+                    </pic:cNvPicPr>
+                  </pic:nvPicPr>
+                  <pic:blipFill>
+                    <a:blip r:embed="rId60"/>
+                    <a:stretch>
+                      <a:fillRect/>
+                    </a:stretch>
+                  </pic:blipFill>
+                  <pic:spPr bwMode="auto">
+                    <a:xfrm>
+                      <a:off x="0" y="0"/>
+                      <a:ext cx="5943600" cy="4147158"/>
+                    </a:xfrm>
+                    <a:prstGeom prst="rect">
+                      <a:avLst/>
+                    </a:prstGeom>
+                    <a:noFill/>
+                    <a:ln w="9525">
+                      <a:noFill/>
+                      <a:headEnd/>
+                      <a:tailEnd/>
+                    </a:ln>
+                  </pic:spPr>
+                </pic:pic>
+              </a:graphicData>
+            </a:graphic>
+          </wp:inline>
+        </w:drawing>
+      </w:r>
+    </w:p>
+    <w:p>
+      <w:pPr>
+        <w:pStyle w:val="ImageCaption"/>
+      </w:pPr>
+      <w:r>
+        <w:t xml:space="preserve">County_Mid-Audit_Screen</w:t>
+      </w:r>
+    </w:p>
+    <w:p>
+      <w:pPr>
+        <w:pStyle w:val="Heading3"/>
+      </w:pPr>
+      <w:bookmarkStart w:id="61" w:name="audit-board-intermediate-audit-report-page"/>
+      <w:bookmarkEnd w:id="61"/>
+      <w:r>
+        <w:t xml:space="preserve">Audit Board Intermediate Audit Report Page</w:t>
+      </w:r>
+    </w:p>
+    <w:p>
+      <w:pPr>
+        <w:pStyle w:val="FirstParagraph"/>
+      </w:pPr>
+      <w:r>
+        <w:t xml:space="preserve">If the Audit Board needs to take a break, go to lunch, head home for</w:t>
+      </w:r>
+      <w:r>
+        <w:t xml:space="preserve"> </w:t>
+      </w:r>
+      <w:r>
+        <w:t xml:space="preserve">the night, or pause their work for any reason, then the Audit Board</w:t>
+      </w:r>
+      <w:r>
+        <w:t xml:space="preserve"> </w:t>
+      </w:r>
+      <w:r>
+        <w:t xml:space="preserve">must file an "Intermediate Audit Report" on their auditing. They</w:t>
+      </w:r>
+      <w:r>
+        <w:t xml:space="preserve"> </w:t>
+      </w:r>
+      <w:r>
+        <w:t xml:space="preserve">should use the Sign Out button on the Audit Board Sign-in</w:t>
+      </w:r>
+      <w:r>
+        <w:t xml:space="preserve"> </w:t>
+      </w:r>
+      <w:r>
+        <w:t xml:space="preserve">Page.</w:t>
+      </w:r>
+      <w:r>
+        <w:t xml:space="preserve"> </w:t>
+      </w:r>
+      <w:r>
+        <w:rPr>
+          <w:i/>
+        </w:rPr>
+        <w:t xml:space="preserve">(Ed. note: Intermediate Audit Reports are not included in this</w:t>
+      </w:r>
+      <w:r>
+        <w:rPr>
+          <w:i/>
+        </w:rPr>
+        <w:t xml:space="preserve"> </w:t>
+      </w:r>
+      <w:r>
+        <w:rPr>
+          <w:i/>
+        </w:rPr>
+        <w:t xml:space="preserve">release.)</w:t>
+      </w:r>
+    </w:p>
+    <w:p>
+      <w:pPr>
+        <w:pStyle w:val="FigureWithCaption"/>
+      </w:pPr>
+      <w:r>
+        <w:drawing>
+          <wp:inline>
+            <wp:extent cx="5943600" cy="2828213"/>
+            <wp:effectExtent b="0" l="0" r="0" t="0"/>
+            <wp:docPr descr="Audit Board Sign Out" title="" id="1" name="Picture"/>
+            <a:graphic>
+              <a:graphicData uri="http://schemas.openxmlformats.org/drawingml/2006/picture">
+                <pic:pic>
+                  <pic:nvPicPr>
+                    <pic:cNvPr descr="./screenshots/252_sign_out_of_the_audit_board.png" id="0" name="Picture"/>
+                    <pic:cNvPicPr>
+                      <a:picLocks noChangeArrowheads="1" noChangeAspect="1"/>
+                    </pic:cNvPicPr>
+                  </pic:nvPicPr>
+                  <pic:blipFill>
+                    <a:blip r:embed="rId45"/>
+                    <a:stretch>
+                      <a:fillRect/>
+                    </a:stretch>
+                  </pic:blipFill>
+                  <pic:spPr bwMode="auto">
+                    <a:xfrm>
+                      <a:off x="0" y="0"/>
+                      <a:ext cx="5943600" cy="2828213"/>
+                    </a:xfrm>
+                    <a:prstGeom prst="rect">
+                      <a:avLst/>
+                    </a:prstGeom>
+                    <a:noFill/>
+                    <a:ln w="9525">
+                      <a:noFill/>
+                      <a:headEnd/>
+                      <a:tailEnd/>
+                    </a:ln>
+                  </pic:spPr>
+                </pic:pic>
+              </a:graphicData>
+            </a:graphic>
+          </wp:inline>
+        </w:drawing>
+      </w:r>
+    </w:p>
+    <w:p>
+      <w:pPr>
+        <w:pStyle w:val="ImageCaption"/>
+      </w:pPr>
+      <w:r>
+        <w:t xml:space="preserve">Audit_Board_Sign_Out</w:t>
+      </w:r>
+    </w:p>
+    <w:p>
+      <w:pPr>
+        <w:pStyle w:val="Heading3"/>
+      </w:pPr>
+      <w:bookmarkStart w:id="62" w:name="audit-board-final-audit-report-page"/>
+      <w:bookmarkEnd w:id="62"/>
+      <w:r>
+        <w:t xml:space="preserve">Audit Board Final Audit Report Page</w:t>
+      </w:r>
+    </w:p>
+    <w:p>
+      <w:pPr>
+        <w:pStyle w:val="FirstParagraph"/>
+      </w:pPr>
+      <w:r>
+        <w:t xml:space="preserve">When the County has completed the entire audit, the County will be</w:t>
+      </w:r>
+      <w:r>
+        <w:t xml:space="preserve"> </w:t>
+      </w:r>
+      <w:r>
+        <w:t xml:space="preserve">able to download a final audit report by clicking the button on the</w:t>
+      </w:r>
+      <w:r>
+        <w:t xml:space="preserve"> </w:t>
+      </w:r>
+      <w:r>
+        <w:t xml:space="preserve">End of Audit page.</w:t>
+      </w:r>
+    </w:p>
+    <w:p>
+      <w:pPr>
+        <w:pStyle w:val="FigureWithCaption"/>
+      </w:pPr>
+      <w:r>
+        <w:drawing>
+          <wp:inline>
+            <wp:extent cx="5943600" cy="4147158"/>
+            <wp:effectExtent b="0" l="0" r="0" t="0"/>
+            <wp:docPr descr="Final Audit Report" title="" id="1" name="Picture"/>
+            <a:graphic>
+              <a:graphicData uri="http://schemas.openxmlformats.org/drawingml/2006/picture">
+                <pic:pic>
+                  <pic:nvPicPr>
+                    <pic:cNvPr descr="./screenshots/County_End_of_Audit.png" id="0" name="Picture"/>
+                    <pic:cNvPicPr>
+                      <a:picLocks noChangeArrowheads="1" noChangeAspect="1"/>
+                    </pic:cNvPicPr>
+                  </pic:nvPicPr>
+                  <pic:blipFill>
+                    <a:blip r:embed="rId63"/>
+                    <a:stretch>
+                      <a:fillRect/>
+                    </a:stretch>
+                  </pic:blipFill>
+                  <pic:spPr bwMode="auto">
+                    <a:xfrm>
+                      <a:off x="0" y="0"/>
+                      <a:ext cx="5943600" cy="4147158"/>
+                    </a:xfrm>
+                    <a:prstGeom prst="rect">
+                      <a:avLst/>
+                    </a:prstGeom>
+                    <a:noFill/>
+                    <a:ln w="9525">
+                      <a:noFill/>
+                      <a:headEnd/>
+                      <a:tailEnd/>
+                    </a:ln>
+                  </pic:spPr>
+                </pic:pic>
+              </a:graphicData>
+            </a:graphic>
+          </wp:inline>
+        </w:drawing>
+      </w:r>
+    </w:p>
+    <w:p>
+      <w:pPr>
+        <w:pStyle w:val="ImageCaption"/>
+      </w:pPr>
+      <w:r>
+        <w:t xml:space="preserve">Final Audit Report</w:t>
+      </w:r>
+    </w:p>
+    <w:sectPr>
+      <w:headerReference w:type="even" r:id="rId9"/>
+      <w:headerReference w:type="default" r:id="rId10"/>
+      <w:footerReference w:type="even" r:id="rId12"/>
+      <w:footerReference w:type="default" r:id="rId13"/>
+      <w:headerReference w:type="first" r:id="rId8"/>
+      <w:footerReference w:type="first" r:id="rId11"/>
+      <w:pgSz w:w="12240" w:h="15840"/>
+      <w:pgMar w:top="1440" w:right="1440" w:bottom="1440" w:left="1440" w:header="720" w:footer="720" w:gutter="0"/>
+      <w:cols w:space="720"/>
+      <w:docGrid w:linePitch="360"/>
+    </w:sectPr>
   </w:body>
 </w:document>
+</file>
+
+<file path=word/footer1.xml><?xml version="1.0" encoding="utf-8"?>
+<w:ftr xmlns:wpc="http://schemas.microsoft.com/office/word/2010/wordprocessingCanvas" xmlns:mo="http://schemas.microsoft.com/office/mac/office/2008/main" xmlns:mc="http://schemas.openxmlformats.org/markup-compatibility/2006" xmlns:mv="urn:schemas-microsoft-com:mac:vml" xmlns:o="urn:schemas-microsoft-com:office:office" xmlns:r="http://schemas.openxmlformats.org/officeDocument/2006/relationships" xmlns:m="http://schemas.openxmlformats.org/officeDocument/2006/math" xmlns:v="urn:schemas-microsoft-com:vml" xmlns:wp14="http://schemas.microsoft.com/office/word/2010/wordprocessingDrawing" xmlns:wp="http://schemas.openxmlformats.org/drawingml/2006/wordprocessingDrawing" xmlns:w10="urn:schemas-microsoft-com:office:word" xmlns:w="http://schemas.openxmlformats.org/wordprocessingml/2006/main" xmlns:w14="http://schemas.microsoft.com/office/word/2010/wordml" xmlns:w15="http://schemas.microsoft.com/office/word/2012/wordml" xmlns:wpg="http://schemas.microsoft.com/office/word/2010/wordprocessingGroup" xmlns:wpi="http://schemas.microsoft.com/office/word/2010/wordprocessingInk" xmlns:wne="http://schemas.microsoft.com/office/word/2006/wordml" xmlns:wps="http://schemas.microsoft.com/office/word/2010/wordprocessingShape" mc:Ignorable="w14 w15 wp14">
+  <w:p>
+    <w:pPr>
+      <w:pStyle w:val="Footer"/>
+      <w:framePr w:wrap="none" w:vAnchor="text" w:hAnchor="margin" w:xAlign="right" w:y="1"/>
+      <w:rPr>
+        <w:rStyle w:val="PageNumber"/>
+      </w:rPr>
+    </w:pPr>
+    <w:r>
+      <w:rPr>
+        <w:rStyle w:val="PageNumber"/>
+      </w:rPr>
+      <w:fldChar w:fldCharType="begin"/>
+    </w:r>
+    <w:r>
+      <w:rPr>
+        <w:rStyle w:val="PageNumber"/>
+      </w:rPr>
+      <w:instrText xml:space="preserve">PAGE  </w:instrText>
+    </w:r>
+    <w:r>
+      <w:rPr>
+        <w:rStyle w:val="PageNumber"/>
+      </w:rPr>
+      <w:fldChar w:fldCharType="end"/>
+    </w:r>
+  </w:p>
+  <w:p>
+    <w:pPr>
+      <w:pStyle w:val="Footer"/>
+      <w:ind w:right="360"/>
+    </w:pPr>
+  </w:p>
+</w:ftr>
+</file>
+
+<file path=word/footer2.xml><?xml version="1.0" encoding="utf-8"?>
+<w:ftr xmlns:wpc="http://schemas.microsoft.com/office/word/2010/wordprocessingCanvas" xmlns:mo="http://schemas.microsoft.com/office/mac/office/2008/main" xmlns:mc="http://schemas.openxmlformats.org/markup-compatibility/2006" xmlns:mv="urn:schemas-microsoft-com:mac:vml" xmlns:o="urn:schemas-microsoft-com:office:office" xmlns:r="http://schemas.openxmlformats.org/officeDocument/2006/relationships" xmlns:m="http://schemas.openxmlformats.org/officeDocument/2006/math" xmlns:v="urn:schemas-microsoft-com:vml" xmlns:wp14="http://schemas.microsoft.com/office/word/2010/wordprocessingDrawing" xmlns:wp="http://schemas.openxmlformats.org/drawingml/2006/wordprocessingDrawing" xmlns:w10="urn:schemas-microsoft-com:office:word" xmlns:w="http://schemas.openxmlformats.org/wordprocessingml/2006/main" xmlns:w14="http://schemas.microsoft.com/office/word/2010/wordml" xmlns:w15="http://schemas.microsoft.com/office/word/2012/wordml" xmlns:wpg="http://schemas.microsoft.com/office/word/2010/wordprocessingGroup" xmlns:wpi="http://schemas.microsoft.com/office/word/2010/wordprocessingInk" xmlns:wne="http://schemas.microsoft.com/office/word/2006/wordml" xmlns:wps="http://schemas.microsoft.com/office/word/2010/wordprocessingShape" mc:Ignorable="w14 w15 wp14">
+  <w:p>
+    <w:pPr>
+      <w:pStyle w:val="Footer"/>
+      <w:framePr w:wrap="none" w:vAnchor="text" w:hAnchor="margin" w:xAlign="right" w:y="1"/>
+      <w:rPr>
+        <w:rStyle w:val="PageNumber"/>
+      </w:rPr>
+    </w:pPr>
+    <w:r>
+      <w:rPr>
+        <w:rStyle w:val="PageNumber"/>
+      </w:rPr>
+      <w:fldChar w:fldCharType="begin"/>
+    </w:r>
+    <w:r>
+      <w:rPr>
+        <w:rStyle w:val="PageNumber"/>
+      </w:rPr>
+      <w:instrText xml:space="preserve">PAGE  </w:instrText>
+    </w:r>
+    <w:r>
+      <w:rPr>
+        <w:rStyle w:val="PageNumber"/>
+      </w:rPr>
+      <w:fldChar w:fldCharType="separate"/>
+    </w:r>
+    <w:r>
+      <w:rPr>
+        <w:rStyle w:val="PageNumber"/>
+        <w:noProof/>
+      </w:rPr>
+      <w:t>1</w:t>
+    </w:r>
+    <w:r>
+      <w:rPr>
+        <w:rStyle w:val="PageNumber"/>
+      </w:rPr>
+      <w:fldChar w:fldCharType="end"/>
+    </w:r>
+  </w:p>
+  <w:p>
+    <w:pPr>
+      <w:pStyle w:val="Footer"/>
+      <w:ind w:right="360"/>
+    </w:pPr>
+    <w:bookmarkStart w:id="0" w:name="_GoBack"/>
+    <w:bookmarkEnd w:id="0"/>
+    <w:r>
+      <w:rPr>
+        <w:noProof/>
+      </w:rPr>
+      <w:drawing>
+        <wp:anchor distT="152400" distB="152400" distL="152400" distR="152400" simplePos="0" relativeHeight="251659264" behindDoc="1" locked="0" layoutInCell="1" allowOverlap="1" wp14:anchorId="7F376882" wp14:editId="0BB14D79">
+          <wp:simplePos x="0" y="0"/>
+          <wp:positionH relativeFrom="page">
+            <wp:posOffset>914400</wp:posOffset>
+          </wp:positionH>
+          <wp:positionV relativeFrom="page">
+            <wp:posOffset>9396095</wp:posOffset>
+          </wp:positionV>
+          <wp:extent cx="1657350" cy="481330"/>
+          <wp:effectExtent l="0" t="0" r="0" b="0"/>
+          <wp:wrapNone/>
+          <wp:docPr id="1073741825" name="officeArt object"/>
+          <wp:cNvGraphicFramePr/>
+          <a:graphic xmlns:a="http://schemas.openxmlformats.org/drawingml/2006/main">
+            <a:graphicData uri="http://schemas.openxmlformats.org/drawingml/2006/picture">
+              <pic:pic xmlns:pic="http://schemas.openxmlformats.org/drawingml/2006/picture">
+                <pic:nvPicPr>
+                  <pic:cNvPr id="1073741825" name="image1.png"/>
+                  <pic:cNvPicPr>
+                    <a:picLocks noChangeAspect="1"/>
+                  </pic:cNvPicPr>
+                </pic:nvPicPr>
+                <pic:blipFill>
+                  <a:blip r:embed="rId1">
+                    <a:extLst/>
+                  </a:blip>
+                  <a:stretch>
+                    <a:fillRect/>
+                  </a:stretch>
+                </pic:blipFill>
+                <pic:spPr>
+                  <a:xfrm>
+                    <a:off x="0" y="0"/>
+                    <a:ext cx="1657350" cy="481330"/>
+                  </a:xfrm>
+                  <a:prstGeom prst="rect">
+                    <a:avLst/>
+                  </a:prstGeom>
+                  <a:ln w="12700" cap="flat">
+                    <a:noFill/>
+                    <a:miter lim="400000"/>
+                  </a:ln>
+                  <a:effectLst/>
+                </pic:spPr>
+              </pic:pic>
+            </a:graphicData>
+          </a:graphic>
+        </wp:anchor>
+      </w:drawing>
+    </w:r>
+  </w:p>
+  <w:p>
+    <w:pPr>
+      <w:pStyle w:val="Footer"/>
+    </w:pPr>
+  </w:p>
+</w:ftr>
+</file>
+
+<file path=word/footer3.xml><?xml version="1.0" encoding="utf-8"?>
+<w:ftr xmlns:wpc="http://schemas.microsoft.com/office/word/2010/wordprocessingCanvas" xmlns:mo="http://schemas.microsoft.com/office/mac/office/2008/main" xmlns:mc="http://schemas.openxmlformats.org/markup-compatibility/2006" xmlns:mv="urn:schemas-microsoft-com:mac:vml" xmlns:o="urn:schemas-microsoft-com:office:office" xmlns:r="http://schemas.openxmlformats.org/officeDocument/2006/relationships" xmlns:m="http://schemas.openxmlformats.org/officeDocument/2006/math" xmlns:v="urn:schemas-microsoft-com:vml" xmlns:wp14="http://schemas.microsoft.com/office/word/2010/wordprocessingDrawing" xmlns:wp="http://schemas.openxmlformats.org/drawingml/2006/wordprocessingDrawing" xmlns:w10="urn:schemas-microsoft-com:office:word" xmlns:w="http://schemas.openxmlformats.org/wordprocessingml/2006/main" xmlns:w14="http://schemas.microsoft.com/office/word/2010/wordml" xmlns:w15="http://schemas.microsoft.com/office/word/2012/wordml" xmlns:wpg="http://schemas.microsoft.com/office/word/2010/wordprocessingGroup" xmlns:wpi="http://schemas.microsoft.com/office/word/2010/wordprocessingInk" xmlns:wne="http://schemas.microsoft.com/office/word/2006/wordml" xmlns:wps="http://schemas.microsoft.com/office/word/2010/wordprocessingShape" mc:Ignorable="w14 w15 wp14">
+  <w:p>
+    <w:pPr>
+      <w:pStyle w:val="Footer"/>
+    </w:pPr>
+  </w:p>
+</w:ftr>
 </file>
 
 <file path=word/footnotes.xml><?xml version="1.0" encoding="utf-8"?>
@@ -2429,11 +3076,42 @@
 </w:footnotes>
 </file>
 
+<file path=word/header1.xml><?xml version="1.0" encoding="utf-8"?>
+<w:hdr xmlns:wpc="http://schemas.microsoft.com/office/word/2010/wordprocessingCanvas" xmlns:mo="http://schemas.microsoft.com/office/mac/office/2008/main" xmlns:mc="http://schemas.openxmlformats.org/markup-compatibility/2006" xmlns:mv="urn:schemas-microsoft-com:mac:vml" xmlns:o="urn:schemas-microsoft-com:office:office" xmlns:r="http://schemas.openxmlformats.org/officeDocument/2006/relationships" xmlns:m="http://schemas.openxmlformats.org/officeDocument/2006/math" xmlns:v="urn:schemas-microsoft-com:vml" xmlns:wp14="http://schemas.microsoft.com/office/word/2010/wordprocessingDrawing" xmlns:wp="http://schemas.openxmlformats.org/drawingml/2006/wordprocessingDrawing" xmlns:w10="urn:schemas-microsoft-com:office:word" xmlns:w="http://schemas.openxmlformats.org/wordprocessingml/2006/main" xmlns:w14="http://schemas.microsoft.com/office/word/2010/wordml" xmlns:w15="http://schemas.microsoft.com/office/word/2012/wordml" xmlns:wpg="http://schemas.microsoft.com/office/word/2010/wordprocessingGroup" xmlns:wpi="http://schemas.microsoft.com/office/word/2010/wordprocessingInk" xmlns:wne="http://schemas.microsoft.com/office/word/2006/wordml" xmlns:wps="http://schemas.microsoft.com/office/word/2010/wordprocessingShape" mc:Ignorable="w14 w15 wp14">
+  <w:p>
+    <w:pPr>
+      <w:pStyle w:val="Header"/>
+    </w:pPr>
+  </w:p>
+</w:hdr>
+</file>
+
+<file path=word/header2.xml><?xml version="1.0" encoding="utf-8"?>
+<w:hdr xmlns:wpc="http://schemas.microsoft.com/office/word/2010/wordprocessingCanvas" xmlns:mo="http://schemas.microsoft.com/office/mac/office/2008/main" xmlns:mc="http://schemas.openxmlformats.org/markup-compatibility/2006" xmlns:mv="urn:schemas-microsoft-com:mac:vml" xmlns:o="urn:schemas-microsoft-com:office:office" xmlns:r="http://schemas.openxmlformats.org/officeDocument/2006/relationships" xmlns:m="http://schemas.openxmlformats.org/officeDocument/2006/math" xmlns:v="urn:schemas-microsoft-com:vml" xmlns:wp14="http://schemas.microsoft.com/office/word/2010/wordprocessingDrawing" xmlns:wp="http://schemas.openxmlformats.org/drawingml/2006/wordprocessingDrawing" xmlns:w10="urn:schemas-microsoft-com:office:word" xmlns:w="http://schemas.openxmlformats.org/wordprocessingml/2006/main" xmlns:w14="http://schemas.microsoft.com/office/word/2010/wordml" xmlns:w15="http://schemas.microsoft.com/office/word/2012/wordml" xmlns:wpg="http://schemas.microsoft.com/office/word/2010/wordprocessingGroup" xmlns:wpi="http://schemas.microsoft.com/office/word/2010/wordprocessingInk" xmlns:wne="http://schemas.microsoft.com/office/word/2006/wordml" xmlns:wps="http://schemas.microsoft.com/office/word/2010/wordprocessingShape" mc:Ignorable="w14 w15 wp14">
+  <w:p>
+    <w:pPr>
+      <w:pStyle w:val="Header"/>
+    </w:pPr>
+  </w:p>
+</w:hdr>
+</file>
+
+<file path=word/header3.xml><?xml version="1.0" encoding="utf-8"?>
+<w:hdr xmlns:wpc="http://schemas.microsoft.com/office/word/2010/wordprocessingCanvas" xmlns:mo="http://schemas.microsoft.com/office/mac/office/2008/main" xmlns:mc="http://schemas.openxmlformats.org/markup-compatibility/2006" xmlns:mv="urn:schemas-microsoft-com:mac:vml" xmlns:o="urn:schemas-microsoft-com:office:office" xmlns:r="http://schemas.openxmlformats.org/officeDocument/2006/relationships" xmlns:m="http://schemas.openxmlformats.org/officeDocument/2006/math" xmlns:v="urn:schemas-microsoft-com:vml" xmlns:wp14="http://schemas.microsoft.com/office/word/2010/wordprocessingDrawing" xmlns:wp="http://schemas.openxmlformats.org/drawingml/2006/wordprocessingDrawing" xmlns:w10="urn:schemas-microsoft-com:office:word" xmlns:w="http://schemas.openxmlformats.org/wordprocessingml/2006/main" xmlns:w14="http://schemas.microsoft.com/office/word/2010/wordml" xmlns:w15="http://schemas.microsoft.com/office/word/2012/wordml" xmlns:wpg="http://schemas.microsoft.com/office/word/2010/wordprocessingGroup" xmlns:wpi="http://schemas.microsoft.com/office/word/2010/wordprocessingInk" xmlns:wne="http://schemas.microsoft.com/office/word/2006/wordml" xmlns:wps="http://schemas.microsoft.com/office/word/2010/wordprocessingShape" mc:Ignorable="w14 w15 wp14">
+  <w:p>
+    <w:pPr>
+      <w:pStyle w:val="Header"/>
+    </w:pPr>
+  </w:p>
+</w:hdr>
+</file>
+
 <file path=word/numbering.xml><?xml version="1.0" encoding="utf-8"?>
-<w:numbering xmlns:w="http://schemas.openxmlformats.org/wordprocessingml/2006/main">
+<w:numbering xmlns:wpc="http://schemas.microsoft.com/office/word/2010/wordprocessingCanvas" xmlns:mo="http://schemas.microsoft.com/office/mac/office/2008/main" xmlns:mc="http://schemas.openxmlformats.org/markup-compatibility/2006" xmlns:mv="urn:schemas-microsoft-com:mac:vml" xmlns:o="urn:schemas-microsoft-com:office:office" xmlns:r="http://schemas.openxmlformats.org/officeDocument/2006/relationships" xmlns:m="http://schemas.openxmlformats.org/officeDocument/2006/math" xmlns:v="urn:schemas-microsoft-com:vml" xmlns:wp14="http://schemas.microsoft.com/office/word/2010/wordprocessingDrawing" xmlns:wp="http://schemas.openxmlformats.org/drawingml/2006/wordprocessingDrawing" xmlns:w10="urn:schemas-microsoft-com:office:word" xmlns:w="http://schemas.openxmlformats.org/wordprocessingml/2006/main" xmlns:w14="http://schemas.microsoft.com/office/word/2010/wordml" xmlns:w15="http://schemas.microsoft.com/office/word/2012/wordml" xmlns:wpg="http://schemas.microsoft.com/office/word/2010/wordprocessingGroup" xmlns:wpi="http://schemas.microsoft.com/office/word/2010/wordprocessingInk" xmlns:wne="http://schemas.microsoft.com/office/word/2006/wordml" xmlns:wps="http://schemas.microsoft.com/office/word/2010/wordprocessingShape" mc:Ignorable="w14 w15 wp14">
   <w:abstractNum w:abstractNumId="0">
-    <w:nsid w:val="e17f69ba"/>
+    <w:nsid w:val="E17F69BA"/>
     <w:multiLevelType w:val="multilevel"/>
+    <w:tmpl w:val="30E06C60"/>
     <w:lvl w:ilvl="0">
       <w:numFmt w:val="bullet"/>
       <w:lvlText w:val=" "/>
@@ -2511,9 +3189,19 @@
         <w:ind w:left="4800" w:hanging="480"/>
       </w:pPr>
     </w:lvl>
+    <w:lvl w:ilvl="7">
+      <w:numFmt w:val="decimal"/>
+      <w:lvlText w:val=""/>
+      <w:lvlJc w:val="left"/>
+    </w:lvl>
+    <w:lvl w:ilvl="8">
+      <w:numFmt w:val="decimal"/>
+      <w:lvlText w:val=""/>
+      <w:lvlJc w:val="left"/>
+    </w:lvl>
   </w:abstractNum>
   <w:abstractNum w:abstractNumId="990">
-    <w:nsid w:val="87d98a91"/>
+    <w:nsid w:val="c4d157eb"/>
     <w:multiLevelType w:val="multilevel"/>
     <w:lvl w:ilvl="0">
       <w:numFmt w:val="bullet"/>
@@ -2603,7 +3291,7 @@
 </file>
 
 <file path=word/styles.xml><?xml version="1.0" encoding="utf-8"?>
-<w:styles xmlns:r="http://schemas.openxmlformats.org/officeDocument/2006/relationships" xmlns:w="http://schemas.openxmlformats.org/wordprocessingml/2006/main">
+<w:styles xmlns:mc="http://schemas.openxmlformats.org/markup-compatibility/2006" xmlns:r="http://schemas.openxmlformats.org/officeDocument/2006/relationships" xmlns:w="http://schemas.openxmlformats.org/wordprocessingml/2006/main" xmlns:w14="http://schemas.microsoft.com/office/word/2010/wordml" xmlns:w15="http://schemas.microsoft.com/office/word/2012/wordml" mc:Ignorable="w14 w15">
   <w:docDefaults>
     <w:rPrDefault>
       <w:rPr>
@@ -2619,19 +3307,500 @@
       </w:pPr>
     </w:pPrDefault>
   </w:docDefaults>
-  <w:latentStyles w:defLockedState="0" w:defUIPriority="0" w:defSemiHidden="0" w:defUnhideWhenUsed="0" w:defQFormat="0" w:count="276"/>
+  <w:latentStyles w:defLockedState="0" w:defUIPriority="0" w:defSemiHidden="0" w:defUnhideWhenUsed="0" w:defQFormat="0" w:count="382">
+    <w:lsdException w:name="heading 8" w:semiHidden="1" w:unhideWhenUsed="1"/>
+    <w:lsdException w:name="index 5" w:semiHidden="1" w:unhideWhenUsed="1"/>
+    <w:lsdException w:name="index 6" w:semiHidden="1" w:unhideWhenUsed="1"/>
+    <w:lsdException w:name="index 7" w:semiHidden="1" w:unhideWhenUsed="1"/>
+    <w:lsdException w:name="index 8" w:semiHidden="1" w:unhideWhenUsed="1"/>
+    <w:lsdException w:name="index 9" w:semiHidden="1" w:unhideWhenUsed="1"/>
+    <w:lsdException w:name="toc 1" w:semiHidden="1" w:unhideWhenUsed="1"/>
+    <w:lsdException w:name="toc 2" w:semiHidden="1" w:unhideWhenUsed="1"/>
+    <w:lsdException w:name="toc 3" w:semiHidden="1" w:unhideWhenUsed="1"/>
+    <w:lsdException w:name="toc 4" w:semiHidden="1" w:unhideWhenUsed="1"/>
+    <w:lsdException w:name="toc 5" w:semiHidden="1" w:unhideWhenUsed="1"/>
+    <w:lsdException w:name="toc 6" w:semiHidden="1" w:unhideWhenUsed="1"/>
+    <w:lsdException w:name="toc 7" w:semiHidden="1" w:unhideWhenUsed="1"/>
+    <w:lsdException w:name="toc 8" w:semiHidden="1" w:unhideWhenUsed="1"/>
+    <w:lsdException w:name="toc 9" w:semiHidden="1" w:unhideWhenUsed="1"/>
+    <w:lsdException w:name="Normal Indent" w:semiHidden="1" w:unhideWhenUsed="1"/>
+    <w:lsdException w:name="footnote text" w:semiHidden="1" w:unhideWhenUsed="1"/>
+    <w:lsdException w:name="annotation text" w:semiHidden="1" w:unhideWhenUsed="1"/>
+    <w:lsdException w:name="header" w:semiHidden="1" w:unhideWhenUsed="1"/>
+    <w:lsdException w:name="footer" w:semiHidden="1" w:uiPriority="99" w:unhideWhenUsed="1"/>
+    <w:lsdException w:name="index heading" w:semiHidden="1" w:unhideWhenUsed="1"/>
+    <w:lsdException w:name="caption" w:semiHidden="1" w:unhideWhenUsed="1"/>
+    <w:lsdException w:name="table of figures" w:semiHidden="1" w:unhideWhenUsed="1"/>
+    <w:lsdException w:name="envelope address" w:semiHidden="1" w:unhideWhenUsed="1"/>
+    <w:lsdException w:name="envelope return" w:semiHidden="1" w:unhideWhenUsed="1"/>
+    <w:lsdException w:name="footnote reference" w:semiHidden="1" w:unhideWhenUsed="1"/>
+    <w:lsdException w:name="annotation reference" w:semiHidden="1" w:unhideWhenUsed="1"/>
+    <w:lsdException w:name="line number" w:semiHidden="1" w:unhideWhenUsed="1"/>
+    <w:lsdException w:name="page number" w:semiHidden="1" w:unhideWhenUsed="1"/>
+    <w:lsdException w:name="endnote reference" w:semiHidden="1" w:unhideWhenUsed="1"/>
+    <w:lsdException w:name="endnote text" w:semiHidden="1" w:unhideWhenUsed="1"/>
+    <w:lsdException w:name="table of authorities" w:semiHidden="1" w:unhideWhenUsed="1"/>
+    <w:lsdException w:name="macro" w:semiHidden="1" w:unhideWhenUsed="1"/>
+    <w:lsdException w:name="toa heading" w:semiHidden="1" w:unhideWhenUsed="1"/>
+    <w:lsdException w:name="List" w:semiHidden="1" w:unhideWhenUsed="1"/>
+    <w:lsdException w:name="List Bullet" w:semiHidden="1" w:unhideWhenUsed="1"/>
+    <w:lsdException w:name="List Number" w:semiHidden="1" w:unhideWhenUsed="1"/>
+    <w:lsdException w:name="List 2" w:semiHidden="1" w:unhideWhenUsed="1"/>
+    <w:lsdException w:name="List 3" w:semiHidden="1" w:unhideWhenUsed="1"/>
+    <w:lsdException w:name="List 4" w:semiHidden="1" w:unhideWhenUsed="1"/>
+    <w:lsdException w:name="List 5" w:semiHidden="1" w:unhideWhenUsed="1"/>
+    <w:lsdException w:name="List Bullet 2" w:semiHidden="1" w:unhideWhenUsed="1"/>
+    <w:lsdException w:name="List Bullet 3" w:semiHidden="1" w:unhideWhenUsed="1"/>
+    <w:lsdException w:name="List Bullet 5" w:semiHidden="1" w:unhideWhenUsed="1"/>
+    <w:lsdException w:name="List Number 2" w:semiHidden="1" w:unhideWhenUsed="1"/>
+    <w:lsdException w:name="List Continue 3" w:semiHidden="1" w:unhideWhenUsed="1"/>
+    <w:lsdException w:name="List Continue 4" w:semiHidden="1" w:unhideWhenUsed="1"/>
+    <w:lsdException w:name="List Continue 5" w:semiHidden="1" w:unhideWhenUsed="1"/>
+    <w:lsdException w:name="Message Header" w:semiHidden="1" w:unhideWhenUsed="1"/>
+    <w:lsdException w:name="Salutation" w:semiHidden="1" w:unhideWhenUsed="1"/>
+    <w:lsdException w:name="Date" w:semiHidden="1" w:unhideWhenUsed="1"/>
+    <w:lsdException w:name="Body Text First Indent" w:semiHidden="1" w:unhideWhenUsed="1"/>
+    <w:lsdException w:name="Body Text First Indent 2" w:semiHidden="1" w:unhideWhenUsed="1"/>
+    <w:lsdException w:name="Note Heading" w:semiHidden="1" w:unhideWhenUsed="1"/>
+    <w:lsdException w:name="Body Text 2" w:semiHidden="1" w:unhideWhenUsed="1"/>
+    <w:lsdException w:name="Body Text 3" w:semiHidden="1" w:unhideWhenUsed="1"/>
+    <w:lsdException w:name="Body Text Indent 2" w:semiHidden="1" w:unhideWhenUsed="1"/>
+    <w:lsdException w:name="Body Text Indent 3" w:semiHidden="1" w:unhideWhenUsed="1"/>
+    <w:lsdException w:name="Block Text" w:semiHidden="1" w:unhideWhenUsed="1"/>
+    <w:lsdException w:name="Hyperlink" w:semiHidden="1" w:unhideWhenUsed="1"/>
+    <w:lsdException w:name="FollowedHyperlink" w:semiHidden="1" w:unhideWhenUsed="1"/>
+    <w:lsdException w:name="Document Map" w:semiHidden="1" w:unhideWhenUsed="1"/>
+    <w:lsdException w:name="Normal (Web)" w:semiHidden="1" w:unhideWhenUsed="1"/>
+    <w:lsdException w:name="HTML Acronym" w:semiHidden="1" w:unhideWhenUsed="1"/>
+    <w:lsdException w:name="HTML Address" w:semiHidden="1" w:unhideWhenUsed="1"/>
+    <w:lsdException w:name="HTML Cite" w:semiHidden="1" w:unhideWhenUsed="1"/>
+    <w:lsdException w:name="HTML Code" w:semiHidden="1" w:unhideWhenUsed="1"/>
+    <w:lsdException w:name="HTML Definition" w:semiHidden="1" w:unhideWhenUsed="1"/>
+    <w:lsdException w:name="HTML Keyboard" w:semiHidden="1" w:unhideWhenUsed="1"/>
+    <w:lsdException w:name="HTML Preformatted" w:semiHidden="1" w:unhideWhenUsed="1"/>
+    <w:lsdException w:name="HTML Sample" w:semiHidden="1" w:unhideWhenUsed="1"/>
+    <w:lsdException w:name="HTML Typewriter" w:semiHidden="1" w:unhideWhenUsed="1"/>
+    <w:lsdException w:name="HTML Variable" w:semiHidden="1" w:unhideWhenUsed="1"/>
+    <w:lsdException w:name="Normal Table" w:semiHidden="1" w:unhideWhenUsed="1"/>
+    <w:lsdException w:name="annotation subject" w:semiHidden="1" w:unhideWhenUsed="1"/>
+    <w:lsdException w:name="No List" w:semiHidden="1" w:unhideWhenUsed="1"/>
+    <w:lsdException w:name="Outline List 1" w:semiHidden="1" w:unhideWhenUsed="1"/>
+    <w:lsdException w:name="Outline List 2" w:semiHidden="1" w:unhideWhenUsed="1"/>
+    <w:lsdException w:name="Outline List 3" w:semiHidden="1" w:unhideWhenUsed="1"/>
+    <w:lsdException w:name="Table Simple 1" w:semiHidden="1" w:unhideWhenUsed="1"/>
+    <w:lsdException w:name="Table Simple 2" w:semiHidden="1" w:unhideWhenUsed="1"/>
+    <w:lsdException w:name="Table Simple 3" w:semiHidden="1" w:unhideWhenUsed="1"/>
+    <w:lsdException w:name="Table Classic 1" w:semiHidden="1" w:unhideWhenUsed="1"/>
+    <w:lsdException w:name="Table Classic 2" w:semiHidden="1" w:unhideWhenUsed="1"/>
+    <w:lsdException w:name="Table Classic 3" w:semiHidden="1" w:unhideWhenUsed="1"/>
+    <w:lsdException w:name="Table Classic 4" w:semiHidden="1" w:unhideWhenUsed="1"/>
+    <w:lsdException w:name="Table Colorful 1" w:semiHidden="1" w:unhideWhenUsed="1"/>
+    <w:lsdException w:name="Table Colorful 2" w:semiHidden="1" w:unhideWhenUsed="1"/>
+    <w:lsdException w:name="Table Colorful 3" w:semiHidden="1" w:unhideWhenUsed="1"/>
+    <w:lsdException w:name="Table Columns 1" w:semiHidden="1" w:unhideWhenUsed="1"/>
+    <w:lsdException w:name="Table Columns 2" w:semiHidden="1" w:unhideWhenUsed="1"/>
+    <w:lsdException w:name="Table Columns 3" w:semiHidden="1" w:unhideWhenUsed="1"/>
+    <w:lsdException w:name="Table Columns 4" w:semiHidden="1" w:unhideWhenUsed="1"/>
+    <w:lsdException w:name="Table Columns 5" w:semiHidden="1" w:unhideWhenUsed="1"/>
+    <w:lsdException w:name="Table Grid 1" w:semiHidden="1" w:unhideWhenUsed="1"/>
+    <w:lsdException w:name="Table Grid 2" w:semiHidden="1" w:unhideWhenUsed="1"/>
+    <w:lsdException w:name="Table Grid 3" w:semiHidden="1" w:unhideWhenUsed="1"/>
+    <w:lsdException w:name="Table Grid 4" w:semiHidden="1" w:unhideWhenUsed="1"/>
+    <w:lsdException w:name="Table Grid 5" w:semiHidden="1" w:unhideWhenUsed="1"/>
+    <w:lsdException w:name="Table Grid 6" w:semiHidden="1" w:unhideWhenUsed="1"/>
+    <w:lsdException w:name="Table Grid 7" w:semiHidden="1" w:unhideWhenUsed="1"/>
+    <w:lsdException w:name="Table Grid 8" w:semiHidden="1" w:unhideWhenUsed="1"/>
+    <w:lsdException w:name="Table List 1" w:semiHidden="1" w:unhideWhenUsed="1"/>
+    <w:lsdException w:name="Table List 2" w:semiHidden="1" w:unhideWhenUsed="1"/>
+    <w:lsdException w:name="Table List 3" w:semiHidden="1" w:unhideWhenUsed="1"/>
+    <w:lsdException w:name="Table List 4" w:semiHidden="1" w:unhideWhenUsed="1"/>
+    <w:lsdException w:name="Table List 5" w:semiHidden="1" w:unhideWhenUsed="1"/>
+    <w:lsdException w:name="Table List 6" w:semiHidden="1" w:unhideWhenUsed="1"/>
+    <w:lsdException w:name="Table List 7" w:semiHidden="1" w:unhideWhenUsed="1"/>
+    <w:lsdException w:name="Table List 8" w:semiHidden="1" w:unhideWhenUsed="1"/>
+    <w:lsdException w:name="Table 3D effects 1" w:semiHidden="1" w:unhideWhenUsed="1"/>
+    <w:lsdException w:name="Table 3D effects 2" w:semiHidden="1" w:unhideWhenUsed="1"/>
+    <w:lsdException w:name="Table 3D effects 3" w:semiHidden="1" w:unhideWhenUsed="1"/>
+    <w:lsdException w:name="Table Contemporary" w:semiHidden="1" w:unhideWhenUsed="1"/>
+    <w:lsdException w:name="Table Elegant" w:semiHidden="1" w:unhideWhenUsed="1"/>
+    <w:lsdException w:name="Table Professional" w:semiHidden="1" w:unhideWhenUsed="1"/>
+    <w:lsdException w:name="Table Subtle 1" w:semiHidden="1" w:unhideWhenUsed="1"/>
+    <w:lsdException w:name="Table Subtle 2" w:semiHidden="1" w:unhideWhenUsed="1"/>
+    <w:lsdException w:name="Table Web 1" w:semiHidden="1" w:unhideWhenUsed="1"/>
+    <w:lsdException w:name="Table Web 2" w:semiHidden="1" w:unhideWhenUsed="1"/>
+    <w:lsdException w:name="Table Web 3" w:semiHidden="1" w:unhideWhenUsed="1"/>
+    <w:lsdException w:name="Balloon Text" w:semiHidden="1" w:unhideWhenUsed="1"/>
+    <w:lsdException w:name="Table Theme" w:semiHidden="1" w:unhideWhenUsed="1"/>
+    <w:lsdException w:name="Note Level 1" w:semiHidden="1" w:unhideWhenUsed="1"/>
+    <w:lsdException w:name="Note Level 2" w:semiHidden="1" w:unhideWhenUsed="1"/>
+    <w:lsdException w:name="Note Level 3" w:semiHidden="1" w:unhideWhenUsed="1"/>
+    <w:lsdException w:name="Note Level 4" w:semiHidden="1" w:unhideWhenUsed="1"/>
+    <w:lsdException w:name="Note Level 5" w:semiHidden="1" w:unhideWhenUsed="1"/>
+    <w:lsdException w:name="Note Level 6" w:semiHidden="1" w:unhideWhenUsed="1"/>
+    <w:lsdException w:name="Note Level 7" w:semiHidden="1" w:unhideWhenUsed="1"/>
+    <w:lsdException w:name="Note Level 8" w:semiHidden="1" w:unhideWhenUsed="1"/>
+    <w:lsdException w:name="Note Level 9" w:semiHidden="1" w:unhideWhenUsed="1"/>
+    <w:lsdException w:name="Placeholder Text" w:semiHidden="1"/>
+    <w:lsdException w:name="Light Shading"/>
+    <w:lsdException w:name="Light List"/>
+    <w:lsdException w:name="Light Grid"/>
+    <w:lsdException w:name="Medium Shading 1"/>
+    <w:lsdException w:name="Medium Shading 2"/>
+    <w:lsdException w:name="Medium List 1"/>
+    <w:lsdException w:name="Medium List 2"/>
+    <w:lsdException w:name="Medium Grid 1"/>
+    <w:lsdException w:name="Medium Grid 2"/>
+    <w:lsdException w:name="Medium Grid 3"/>
+    <w:lsdException w:name="Dark List"/>
+    <w:lsdException w:name="Colorful Shading"/>
+    <w:lsdException w:name="Colorful List"/>
+    <w:lsdException w:name="Colorful Grid"/>
+    <w:lsdException w:name="Light Shading Accent 1"/>
+    <w:lsdException w:name="Light List Accent 1"/>
+    <w:lsdException w:name="Light Grid Accent 1"/>
+    <w:lsdException w:name="Medium Shading 1 Accent 1"/>
+    <w:lsdException w:name="Medium Shading 2 Accent 1"/>
+    <w:lsdException w:name="Medium List 1 Accent 1"/>
+    <w:lsdException w:name="Revision" w:semiHidden="1"/>
+    <w:lsdException w:name="Medium List 2 Accent 1"/>
+    <w:lsdException w:name="Medium Grid 1 Accent 1"/>
+    <w:lsdException w:name="Medium Grid 2 Accent 1"/>
+    <w:lsdException w:name="Medium Grid 3 Accent 1"/>
+    <w:lsdException w:name="Dark List Accent 1"/>
+    <w:lsdException w:name="Colorful Shading Accent 1"/>
+    <w:lsdException w:name="Colorful List Accent 1"/>
+    <w:lsdException w:name="Colorful Grid Accent 1"/>
+    <w:lsdException w:name="Light Shading Accent 2"/>
+    <w:lsdException w:name="Light List Accent 2"/>
+    <w:lsdException w:name="Light Grid Accent 2"/>
+    <w:lsdException w:name="Medium Shading 1 Accent 2"/>
+    <w:lsdException w:name="Medium Shading 2 Accent 2"/>
+    <w:lsdException w:name="Medium List 1 Accent 2"/>
+    <w:lsdException w:name="Medium List 2 Accent 2"/>
+    <w:lsdException w:name="Medium Grid 1 Accent 2"/>
+    <w:lsdException w:name="Medium Grid 2 Accent 2"/>
+    <w:lsdException w:name="Medium Grid 3 Accent 2"/>
+    <w:lsdException w:name="Dark List Accent 2"/>
+    <w:lsdException w:name="Colorful Shading Accent 2"/>
+    <w:lsdException w:name="Colorful List Accent 2"/>
+    <w:lsdException w:name="Colorful Grid Accent 2"/>
+    <w:lsdException w:name="Light Shading Accent 3"/>
+    <w:lsdException w:name="Light List Accent 3"/>
+    <w:lsdException w:name="Light Grid Accent 3"/>
+    <w:lsdException w:name="Medium Shading 1 Accent 3"/>
+    <w:lsdException w:name="Medium Shading 2 Accent 3"/>
+    <w:lsdException w:name="Medium List 1 Accent 3"/>
+    <w:lsdException w:name="Medium List 2 Accent 3"/>
+    <w:lsdException w:name="Medium Grid 1 Accent 3"/>
+    <w:lsdException w:name="Medium Grid 2 Accent 3"/>
+    <w:lsdException w:name="Medium Grid 3 Accent 3"/>
+    <w:lsdException w:name="Dark List Accent 3"/>
+    <w:lsdException w:name="Colorful Shading Accent 3"/>
+    <w:lsdException w:name="Colorful List Accent 3"/>
+    <w:lsdException w:name="Colorful Grid Accent 3"/>
+    <w:lsdException w:name="Light Shading Accent 4"/>
+    <w:lsdException w:name="Light List Accent 4"/>
+    <w:lsdException w:name="Light Grid Accent 4"/>
+    <w:lsdException w:name="Medium Shading 1 Accent 4"/>
+    <w:lsdException w:name="Medium Shading 2 Accent 4"/>
+    <w:lsdException w:name="Medium List 1 Accent 4"/>
+    <w:lsdException w:name="Medium List 2 Accent 4"/>
+    <w:lsdException w:name="Medium Grid 1 Accent 4"/>
+    <w:lsdException w:name="Medium Grid 2 Accent 4"/>
+    <w:lsdException w:name="Medium Grid 3 Accent 4"/>
+    <w:lsdException w:name="Dark List Accent 4"/>
+    <w:lsdException w:name="Colorful Shading Accent 4"/>
+    <w:lsdException w:name="Colorful List Accent 4"/>
+    <w:lsdException w:name="Colorful Grid Accent 4"/>
+    <w:lsdException w:name="Light Shading Accent 5"/>
+    <w:lsdException w:name="Light List Accent 5"/>
+    <w:lsdException w:name="Light Grid Accent 5"/>
+    <w:lsdException w:name="Medium Shading 1 Accent 5"/>
+    <w:lsdException w:name="Medium Shading 2 Accent 5"/>
+    <w:lsdException w:name="Medium List 1 Accent 5"/>
+    <w:lsdException w:name="Medium List 2 Accent 5"/>
+    <w:lsdException w:name="Medium Grid 1 Accent 5"/>
+    <w:lsdException w:name="Medium Grid 2 Accent 5"/>
+    <w:lsdException w:name="Medium Grid 3 Accent 5"/>
+    <w:lsdException w:name="Dark List Accent 5"/>
+    <w:lsdException w:name="Colorful Shading Accent 5"/>
+    <w:lsdException w:name="Colorful List Accent 5"/>
+    <w:lsdException w:name="Colorful Grid Accent 5"/>
+    <w:lsdException w:name="Light Shading Accent 6"/>
+    <w:lsdException w:name="Light List Accent 6"/>
+    <w:lsdException w:name="Light Grid Accent 6"/>
+    <w:lsdException w:name="Medium Shading 1 Accent 6"/>
+    <w:lsdException w:name="Medium Shading 2 Accent 6"/>
+    <w:lsdException w:name="Medium List 1 Accent 6"/>
+    <w:lsdException w:name="Medium List 2 Accent 6"/>
+    <w:lsdException w:name="Medium Grid 1 Accent 6"/>
+    <w:lsdException w:name="Medium Grid 2 Accent 6"/>
+    <w:lsdException w:name="Medium Grid 3 Accent 6"/>
+    <w:lsdException w:name="Dark List Accent 6"/>
+    <w:lsdException w:name="Colorful Shading Accent 6"/>
+    <w:lsdException w:name="Colorful List Accent 6"/>
+    <w:lsdException w:name="Colorful Grid Accent 6"/>
+    <w:lsdException w:name="Bibliography" w:semiHidden="1" w:unhideWhenUsed="1"/>
+    <w:lsdException w:name="TOC Heading" w:semiHidden="1" w:unhideWhenUsed="1"/>
+    <w:lsdException w:name="Grid Table 4" w:uiPriority="49"/>
+    <w:lsdException w:name="Grid Table 5 Dark" w:uiPriority="50"/>
+    <w:lsdException w:name="Grid Table 6 Colorful" w:uiPriority="51"/>
+    <w:lsdException w:name="Grid Table 7 Colorful" w:uiPriority="52"/>
+    <w:lsdException w:name="Grid Table 1 Light Accent 1" w:uiPriority="46"/>
+    <w:lsdException w:name="Grid Table 2 Accent 1" w:uiPriority="47"/>
+    <w:lsdException w:name="Grid Table 3 Accent 1" w:uiPriority="48"/>
+    <w:lsdException w:name="Grid Table 4 Accent 1" w:uiPriority="49"/>
+    <w:lsdException w:name="Grid Table 5 Dark Accent 1" w:uiPriority="50"/>
+    <w:lsdException w:name="Grid Table 6 Colorful Accent 1" w:uiPriority="51"/>
+    <w:lsdException w:name="Grid Table 7 Colorful Accent 1" w:uiPriority="52"/>
+    <w:lsdException w:name="Grid Table 1 Light Accent 2" w:uiPriority="46"/>
+    <w:lsdException w:name="Grid Table 2 Accent 2" w:uiPriority="47"/>
+    <w:lsdException w:name="Grid Table 3 Accent 2" w:uiPriority="48"/>
+    <w:lsdException w:name="Grid Table 4 Accent 2" w:uiPriority="49"/>
+    <w:lsdException w:name="Grid Table 5 Dark Accent 2" w:uiPriority="50"/>
+    <w:lsdException w:name="Grid Table 6 Colorful Accent 2" w:uiPriority="51"/>
+    <w:lsdException w:name="Grid Table 7 Colorful Accent 2" w:uiPriority="52"/>
+    <w:lsdException w:name="Grid Table 1 Light Accent 3" w:uiPriority="46"/>
+    <w:lsdException w:name="Grid Table 2 Accent 3" w:uiPriority="47"/>
+    <w:lsdException w:name="Grid Table 3 Accent 3" w:uiPriority="48"/>
+    <w:lsdException w:name="Grid Table 4 Accent 3" w:uiPriority="49"/>
+    <w:lsdException w:name="Grid Table 5 Dark Accent 3" w:uiPriority="50"/>
+    <w:lsdException w:name="Grid Table 6 Colorful Accent 3" w:uiPriority="51"/>
+    <w:lsdException w:name="Grid Table 7 Colorful Accent 3" w:uiPriority="52"/>
+    <w:lsdException w:name="Grid Table 1 Light Accent 4" w:uiPriority="46"/>
+    <w:lsdException w:name="Grid Table 2 Accent 4" w:uiPriority="47"/>
+    <w:lsdException w:name="Grid Table 3 Accent 4" w:uiPriority="48"/>
+    <w:lsdException w:name="Grid Table 4 Accent 4" w:uiPriority="49"/>
+    <w:lsdException w:name="Grid Table 5 Dark Accent 4" w:uiPriority="50"/>
+    <w:lsdException w:name="Grid Table 6 Colorful Accent 4" w:uiPriority="51"/>
+    <w:lsdException w:name="Grid Table 7 Colorful Accent 4" w:uiPriority="52"/>
+    <w:lsdException w:name="Grid Table 1 Light Accent 5" w:uiPriority="46"/>
+    <w:lsdException w:name="Grid Table 2 Accent 5" w:uiPriority="47"/>
+    <w:lsdException w:name="Grid Table 3 Accent 5" w:uiPriority="48"/>
+    <w:lsdException w:name="Grid Table 4 Accent 5" w:uiPriority="49"/>
+    <w:lsdException w:name="Grid Table 5 Dark Accent 5" w:uiPriority="50"/>
+    <w:lsdException w:name="Grid Table 6 Colorful Accent 5" w:uiPriority="51"/>
+    <w:lsdException w:name="Grid Table 7 Colorful Accent 5" w:uiPriority="52"/>
+    <w:lsdException w:name="Grid Table 1 Light Accent 6" w:uiPriority="46"/>
+    <w:lsdException w:name="Grid Table 2 Accent 6" w:uiPriority="47"/>
+    <w:lsdException w:name="Grid Table 3 Accent 6" w:uiPriority="48"/>
+    <w:lsdException w:name="Grid Table 4 Accent 6" w:uiPriority="49"/>
+    <w:lsdException w:name="Grid Table 5 Dark Accent 6" w:uiPriority="50"/>
+    <w:lsdException w:name="Grid Table 6 Colorful Accent 6" w:uiPriority="51"/>
+    <w:lsdException w:name="Grid Table 7 Colorful Accent 6" w:uiPriority="52"/>
+    <w:lsdException w:name="List Table 1 Light" w:uiPriority="46"/>
+    <w:lsdException w:name="List Table 2" w:uiPriority="47"/>
+    <w:lsdException w:name="List Table 3" w:uiPriority="48"/>
+    <w:lsdException w:name="List Table 4" w:uiPriority="49"/>
+    <w:lsdException w:name="List Table 5 Dark" w:uiPriority="50"/>
+    <w:lsdException w:name="List Table 6 Colorful" w:uiPriority="51"/>
+    <w:lsdException w:name="List Table 7 Colorful" w:uiPriority="52"/>
+    <w:lsdException w:name="List Table 1 Light Accent 1" w:uiPriority="46"/>
+    <w:lsdException w:name="List Table 2 Accent 1" w:uiPriority="47"/>
+    <w:lsdException w:name="List Table 3 Accent 1" w:uiPriority="48"/>
+    <w:lsdException w:name="List Table 4 Accent 1" w:uiPriority="49"/>
+    <w:lsdException w:name="List Table 5 Dark Accent 1" w:uiPriority="50"/>
+    <w:lsdException w:name="List Table 6 Colorful Accent 1" w:uiPriority="51"/>
+    <w:lsdException w:name="List Table 7 Colorful Accent 1" w:uiPriority="52"/>
+    <w:lsdException w:name="List Table 1 Light Accent 2" w:uiPriority="46"/>
+    <w:lsdException w:name="List Table 2 Accent 2" w:uiPriority="47"/>
+    <w:lsdException w:name="List Table 3 Accent 2" w:uiPriority="48"/>
+    <w:lsdException w:name="List Table 4 Accent 2" w:uiPriority="49"/>
+    <w:lsdException w:name="List Table 5 Dark Accent 2" w:uiPriority="50"/>
+    <w:lsdException w:name="List Table 6 Colorful Accent 2" w:uiPriority="51"/>
+    <w:lsdException w:name="List Table 7 Colorful Accent 2" w:uiPriority="52"/>
+    <w:lsdException w:name="List Table 1 Light Accent 3" w:uiPriority="46"/>
+    <w:lsdException w:name="List Table 2 Accent 3" w:uiPriority="47"/>
+    <w:lsdException w:name="List Table 3 Accent 3" w:uiPriority="48"/>
+    <w:lsdException w:name="List Table 4 Accent 3" w:uiPriority="49"/>
+    <w:lsdException w:name="List Table 5 Dark Accent 3" w:uiPriority="50"/>
+    <w:lsdException w:name="List Table 6 Colorful Accent 3" w:uiPriority="51"/>
+    <w:lsdException w:name="List Table 7 Colorful Accent 3" w:uiPriority="52"/>
+    <w:lsdException w:name="List Table 1 Light Accent 4" w:uiPriority="46"/>
+    <w:lsdException w:name="List Table 2 Accent 4" w:uiPriority="47"/>
+    <w:lsdException w:name="List Table 3 Accent 4" w:uiPriority="48"/>
+    <w:lsdException w:name="List Table 4 Accent 4" w:uiPriority="49"/>
+    <w:lsdException w:name="List Table 5 Dark Accent 4" w:uiPriority="50"/>
+    <w:lsdException w:name="List Table 6 Colorful Accent 4" w:uiPriority="51"/>
+    <w:lsdException w:name="List Table 7 Colorful Accent 4" w:uiPriority="52"/>
+    <w:lsdException w:name="List Table 1 Light Accent 5" w:uiPriority="46"/>
+    <w:lsdException w:name="List Table 2 Accent 5" w:uiPriority="47"/>
+    <w:lsdException w:name="List Table 3 Accent 5" w:uiPriority="48"/>
+    <w:lsdException w:name="List Table 4 Accent 5" w:uiPriority="49"/>
+    <w:lsdException w:name="List Table 5 Dark Accent 5" w:uiPriority="50"/>
+    <w:lsdException w:name="List Table 6 Colorful Accent 5" w:uiPriority="51"/>
+    <w:lsdException w:name="List Table 7 Colorful Accent 5" w:uiPriority="52"/>
+    <w:lsdException w:name="List Table 1 Light Accent 6" w:uiPriority="46"/>
+    <w:lsdException w:name="List Table 2 Accent 6" w:uiPriority="47"/>
+    <w:lsdException w:name="List Table 3 Accent 6" w:uiPriority="48"/>
+    <w:lsdException w:name="List Table 4 Accent 6" w:uiPriority="49"/>
+    <w:lsdException w:name="List Table 5 Dark Accent 6" w:uiPriority="50"/>
+    <w:lsdException w:name="List Table 6 Colorful Accent 6" w:uiPriority="51"/>
+    <w:lsdException w:name="List Table 7 Colorful Accent 6" w:uiPriority="52"/>
+    <w:lsdException w:name="Mention" w:semiHidden="1" w:uiPriority="99" w:unhideWhenUsed="1"/>
+    <w:lsdException w:name="Smart Hyperlink" w:semiHidden="1" w:uiPriority="99" w:unhideWhenUsed="1"/>
+  </w:latentStyles>
   <w:style w:type="paragraph" w:default="1" w:styleId="Normal">
     <w:name w:val="Normal"/>
     <w:qFormat/>
   </w:style>
+  <w:style w:type="paragraph" w:styleId="Heading1">
+    <w:name w:val="heading 1"/>
+    <w:basedOn w:val="Normal"/>
+    <w:next w:val="BodyText"/>
+    <w:uiPriority w:val="9"/>
+    <w:qFormat/>
+    <w:pPr>
+      <w:keepNext/>
+      <w:keepLines/>
+      <w:spacing w:before="480" w:after="0"/>
+      <w:outlineLvl w:val="0"/>
+    </w:pPr>
+    <w:rPr>
+      <w:rFonts w:asciiTheme="majorHAnsi" w:eastAsiaTheme="majorEastAsia" w:hAnsiTheme="majorHAnsi" w:cstheme="majorBidi"/>
+      <w:b/>
+      <w:bCs/>
+      <w:color w:val="345A8A" w:themeColor="accent1" w:themeShade="B5"/>
+      <w:sz w:val="32"/>
+      <w:szCs w:val="32"/>
+    </w:rPr>
+  </w:style>
+  <w:style w:type="paragraph" w:styleId="Heading2">
+    <w:name w:val="heading 2"/>
+    <w:basedOn w:val="Normal"/>
+    <w:next w:val="BodyText"/>
+    <w:uiPriority w:val="9"/>
+    <w:unhideWhenUsed/>
+    <w:qFormat/>
+    <w:pPr>
+      <w:keepNext/>
+      <w:keepLines/>
+      <w:spacing w:before="200" w:after="0"/>
+      <w:outlineLvl w:val="1"/>
+    </w:pPr>
+    <w:rPr>
+      <w:rFonts w:asciiTheme="majorHAnsi" w:eastAsiaTheme="majorEastAsia" w:hAnsiTheme="majorHAnsi" w:cstheme="majorBidi"/>
+      <w:b/>
+      <w:bCs/>
+      <w:color w:val="4F81BD" w:themeColor="accent1"/>
+      <w:sz w:val="32"/>
+      <w:szCs w:val="32"/>
+    </w:rPr>
+  </w:style>
+  <w:style w:type="paragraph" w:styleId="Heading3">
+    <w:name w:val="heading 3"/>
+    <w:basedOn w:val="Normal"/>
+    <w:next w:val="BodyText"/>
+    <w:uiPriority w:val="9"/>
+    <w:unhideWhenUsed/>
+    <w:qFormat/>
+    <w:pPr>
+      <w:keepNext/>
+      <w:keepLines/>
+      <w:spacing w:before="200" w:after="0"/>
+      <w:outlineLvl w:val="2"/>
+    </w:pPr>
+    <w:rPr>
+      <w:rFonts w:asciiTheme="majorHAnsi" w:eastAsiaTheme="majorEastAsia" w:hAnsiTheme="majorHAnsi" w:cstheme="majorBidi"/>
+      <w:b/>
+      <w:bCs/>
+      <w:color w:val="4F81BD" w:themeColor="accent1"/>
+      <w:sz w:val="28"/>
+      <w:szCs w:val="28"/>
+    </w:rPr>
+  </w:style>
+  <w:style w:type="paragraph" w:styleId="Heading4">
+    <w:name w:val="heading 4"/>
+    <w:basedOn w:val="Normal"/>
+    <w:next w:val="BodyText"/>
+    <w:uiPriority w:val="9"/>
+    <w:unhideWhenUsed/>
+    <w:qFormat/>
+    <w:pPr>
+      <w:keepNext/>
+      <w:keepLines/>
+      <w:spacing w:before="200" w:after="0"/>
+      <w:outlineLvl w:val="3"/>
+    </w:pPr>
+    <w:rPr>
+      <w:rFonts w:asciiTheme="majorHAnsi" w:eastAsiaTheme="majorEastAsia" w:hAnsiTheme="majorHAnsi" w:cstheme="majorBidi"/>
+      <w:b/>
+      <w:bCs/>
+      <w:color w:val="4F81BD" w:themeColor="accent1"/>
+    </w:rPr>
+  </w:style>
+  <w:style w:type="paragraph" w:styleId="Heading5">
+    <w:name w:val="heading 5"/>
+    <w:basedOn w:val="Normal"/>
+    <w:next w:val="BodyText"/>
+    <w:uiPriority w:val="9"/>
+    <w:unhideWhenUsed/>
+    <w:qFormat/>
+    <w:pPr>
+      <w:keepNext/>
+      <w:keepLines/>
+      <w:spacing w:before="200" w:after="0"/>
+      <w:outlineLvl w:val="4"/>
+    </w:pPr>
+    <w:rPr>
+      <w:rFonts w:asciiTheme="majorHAnsi" w:eastAsiaTheme="majorEastAsia" w:hAnsiTheme="majorHAnsi" w:cstheme="majorBidi"/>
+      <w:i/>
+      <w:iCs/>
+      <w:color w:val="4F81BD" w:themeColor="accent1"/>
+    </w:rPr>
+  </w:style>
+  <w:style w:type="paragraph" w:styleId="Heading6">
+    <w:name w:val="heading 6"/>
+    <w:basedOn w:val="Normal"/>
+    <w:next w:val="BodyText"/>
+    <w:uiPriority w:val="9"/>
+    <w:unhideWhenUsed/>
+    <w:qFormat/>
+    <w:pPr>
+      <w:keepNext/>
+      <w:keepLines/>
+      <w:spacing w:before="200" w:after="0"/>
+      <w:outlineLvl w:val="5"/>
+    </w:pPr>
+    <w:rPr>
+      <w:rFonts w:asciiTheme="majorHAnsi" w:eastAsiaTheme="majorEastAsia" w:hAnsiTheme="majorHAnsi" w:cstheme="majorBidi"/>
+      <w:color w:val="4F81BD" w:themeColor="accent1"/>
+    </w:rPr>
+  </w:style>
+  <w:style w:type="character" w:default="1" w:styleId="DefaultParagraphFont">
+    <w:name w:val="Default Paragraph Font"/>
+    <w:uiPriority w:val="1"/>
+    <w:semiHidden/>
+    <w:unhideWhenUsed/>
+  </w:style>
+  <w:style w:type="table" w:default="1" w:styleId="TableNormal">
+    <w:name w:val="Normal Table"/>
+    <w:uiPriority w:val="99"/>
+    <w:semiHidden/>
+    <w:unhideWhenUsed/>
+    <w:tblPr>
+      <w:tblInd w:w="0" w:type="dxa"/>
+      <w:tblCellMar>
+        <w:top w:w="0" w:type="dxa"/>
+        <w:left w:w="108" w:type="dxa"/>
+        <w:bottom w:w="0" w:type="dxa"/>
+        <w:right w:w="108" w:type="dxa"/>
+      </w:tblCellMar>
+    </w:tblPr>
+  </w:style>
+  <w:style w:type="numbering" w:default="1" w:styleId="NoList">
+    <w:name w:val="No List"/>
+    <w:uiPriority w:val="99"/>
+    <w:semiHidden/>
+    <w:unhideWhenUsed/>
+  </w:style>
   <w:style w:type="paragraph" w:styleId="BodyText">
     <w:name w:val="Body Text"/>
     <w:basedOn w:val="Normal"/>
-    <w:link w:val="BodyTextChar"/>
+    <w:qFormat/>
     <w:pPr>
       <w:spacing w:before="180" w:after="180"/>
     </w:pPr>
-    <w:qFormat/>
   </w:style>
   <w:style w:type="paragraph" w:customStyle="1" w:styleId="FirstParagraph">
     <w:name w:val="First Paragraph"/>
@@ -2673,10 +3842,7 @@
     <w:next w:val="BodyText"/>
     <w:qFormat/>
     <w:pPr>
-      <w:keepNext/>
-      <w:keepLines/>
-      <w:spacing w:before="240" w:after="240"/>
-      <w:jc w:val="center"/>
+      <w:spacing w:before="240"/>
     </w:pPr>
     <w:rPr>
       <w:sz w:val="30"/>
@@ -2721,139 +3887,7 @@
   <w:style w:type="paragraph" w:styleId="Bibliography">
     <w:name w:val="Bibliography"/>
     <w:basedOn w:val="Normal"/>
-    <w:next w:val="Bibliography"/>
     <w:qFormat/>
-    <w:pPr/>
-    <w:rPr/>
-  </w:style>
-  <w:style w:type="paragraph" w:styleId="Heading1">
-    <w:name w:val="Heading 1"/>
-    <w:basedOn w:val="Normal"/>
-    <w:next w:val="BodyText"/>
-    <w:uiPriority w:val="9"/>
-    <w:qFormat/>
-    <w:pPr>
-      <w:keepNext/>
-      <w:keepLines/>
-      <w:spacing w:before="480" w:after="0"/>
-      <w:outlineLvl w:val="0"/>
-    </w:pPr>
-    <w:rPr>
-      <w:rFonts w:asciiTheme="majorHAnsi" w:eastAsiaTheme="majorEastAsia" w:hAnsiTheme="majorHAnsi" w:cstheme="majorBidi"/>
-      <w:b/>
-      <w:bCs/>
-      <w:color w:val="345A8A" w:themeColor="accent1" w:themeShade="B5"/>
-      <w:sz w:val="32"/>
-      <w:szCs w:val="32"/>
-    </w:rPr>
-  </w:style>
-  <w:style w:type="paragraph" w:styleId="Heading2">
-    <w:name w:val="Heading 2"/>
-    <w:basedOn w:val="Normal"/>
-    <w:next w:val="BodyText"/>
-    <w:uiPriority w:val="9"/>
-    <w:unhideWhenUsed/>
-    <w:qFormat/>
-    <w:pPr>
-      <w:keepNext/>
-      <w:keepLines/>
-      <w:spacing w:before="200" w:after="0"/>
-      <w:outlineLvl w:val="1"/>
-    </w:pPr>
-    <w:rPr>
-      <w:rFonts w:asciiTheme="majorHAnsi" w:eastAsiaTheme="majorEastAsia" w:hAnsiTheme="majorHAnsi" w:cstheme="majorBidi"/>
-      <w:b/>
-      <w:bCs/>
-      <w:color w:val="4F81BD" w:themeColor="accent1"/>
-      <w:sz w:val="32"/>
-      <w:szCs w:val="32"/>
-    </w:rPr>
-  </w:style>
-  <w:style w:type="paragraph" w:styleId="Heading3">
-    <w:name w:val="Heading 3"/>
-    <w:basedOn w:val="Normal"/>
-    <w:next w:val="BodyText"/>
-    <w:uiPriority w:val="9"/>
-    <w:unhideWhenUsed/>
-    <w:qFormat/>
-    <w:pPr>
-      <w:keepNext/>
-      <w:keepLines/>
-      <w:spacing w:before="200" w:after="0"/>
-      <w:outlineLvl w:val="2"/>
-    </w:pPr>
-    <w:rPr>
-      <w:rFonts w:asciiTheme="majorHAnsi" w:eastAsiaTheme="majorEastAsia" w:hAnsiTheme="majorHAnsi" w:cstheme="majorBidi"/>
-      <w:b/>
-      <w:bCs/>
-      <w:color w:val="4F81BD" w:themeColor="accent1"/>
-      <w:sz w:val="28"/>
-      <w:szCs w:val="28"/>
-    </w:rPr>
-  </w:style>
-  <w:style w:type="paragraph" w:styleId="Heading4">
-    <w:name w:val="Heading 4"/>
-    <w:basedOn w:val="Normal"/>
-    <w:next w:val="BodyText"/>
-    <w:uiPriority w:val="9"/>
-    <w:unhideWhenUsed/>
-    <w:qFormat/>
-    <w:pPr>
-      <w:keepNext/>
-      <w:keepLines/>
-      <w:spacing w:before="200" w:after="0"/>
-      <w:outlineLvl w:val="3"/>
-    </w:pPr>
-    <w:rPr>
-      <w:rFonts w:asciiTheme="majorHAnsi" w:eastAsiaTheme="majorEastAsia" w:hAnsiTheme="majorHAnsi" w:cstheme="majorBidi"/>
-      <w:b/>
-      <w:bCs/>
-      <w:color w:val="4F81BD" w:themeColor="accent1"/>
-      <w:sz w:val="24"/>
-      <w:szCs w:val="24"/>
-    </w:rPr>
-  </w:style>
-  <w:style w:type="paragraph" w:styleId="Heading5">
-    <w:name w:val="Heading 5"/>
-    <w:basedOn w:val="Normal"/>
-    <w:next w:val="BodyText"/>
-    <w:uiPriority w:val="9"/>
-    <w:unhideWhenUsed/>
-    <w:qFormat/>
-    <w:pPr>
-      <w:keepNext/>
-      <w:keepLines/>
-      <w:spacing w:before="200" w:after="0"/>
-      <w:outlineLvl w:val="4"/>
-    </w:pPr>
-    <w:rPr>
-      <w:rFonts w:asciiTheme="majorHAnsi" w:eastAsiaTheme="majorEastAsia" w:hAnsiTheme="majorHAnsi" w:cstheme="majorBidi"/>
-      <w:i/>
-      <w:iCs/>
-      <w:color w:val="4F81BD" w:themeColor="accent1"/>
-      <w:sz w:val="24"/>
-      <w:szCs w:val="24"/>
-    </w:rPr>
-  </w:style>
-  <w:style w:type="paragraph" w:styleId="Heading6">
-    <w:name w:val="Heading 6"/>
-    <w:basedOn w:val="Normal"/>
-    <w:next w:val="BodyText"/>
-    <w:uiPriority w:val="9"/>
-    <w:unhideWhenUsed/>
-    <w:qFormat/>
-    <w:pPr>
-      <w:keepNext/>
-      <w:keepLines/>
-      <w:spacing w:before="200" w:after="0"/>
-      <w:outlineLvl w:val="5"/>
-    </w:pPr>
-    <w:rPr>
-      <w:rFonts w:asciiTheme="majorHAnsi" w:eastAsiaTheme="majorEastAsia" w:hAnsiTheme="majorHAnsi" w:cstheme="majorBidi"/>
-      <w:color w:val="4F81BD" w:themeColor="accent1"/>
-      <w:sz w:val="24"/>
-      <w:szCs w:val="24"/>
-    </w:rPr>
   </w:style>
   <w:style w:type="paragraph" w:styleId="BlockText">
     <w:name w:val="Block Text"/>
@@ -2864,7 +3898,6 @@
     <w:qFormat/>
     <w:pPr>
       <w:spacing w:before="100" w:after="100"/>
-      <w:ind w:firstLine="0"/>
     </w:pPr>
     <w:rPr>
       <w:rFonts w:asciiTheme="majorHAnsi" w:eastAsiaTheme="majorEastAsia" w:hAnsiTheme="majorHAnsi" w:cstheme="majorBidi"/>
@@ -2874,32 +3907,11 @@
     </w:rPr>
   </w:style>
   <w:style w:type="paragraph" w:styleId="FootnoteText">
-    <w:name w:val="Footnote Text"/>
+    <w:name w:val="footnote text"/>
     <w:basedOn w:val="Normal"/>
-    <w:next w:val="FootnoteText"/>
     <w:uiPriority w:val="9"/>
     <w:unhideWhenUsed/>
     <w:qFormat/>
-  </w:style>
-  <w:style w:type="character" w:default="1" w:styleId="DefaultParagraphFont">
-    <w:name w:val="Default Paragraph Font"/>
-    <w:semiHidden/>
-    <w:unhideWhenUsed/>
-  </w:style>
-  <w:style w:type="table" w:default="1" w:styleId="TableNormal">
-    <w:name w:val="Normal Table"/>
-    <w:semiHidden/>
-    <w:unhideWhenUsed/>
-    <w:qFormat/>
-    <w:tblPr>
-      <w:tblInd w:w="0" w:type="dxa"/>
-      <w:tblCellMar>
-        <w:top w:w="0" w:type="dxa"/>
-        <w:left w:w="108" w:type="dxa"/>
-        <w:bottom w:w="0" w:type="dxa"/>
-        <w:right w:w="108" w:type="dxa"/>
-      </w:tblCellMar>
-    </w:tblPr>
   </w:style>
   <w:style w:type="paragraph" w:customStyle="1" w:styleId="DefinitionTerm">
     <w:name w:val="Definition Term"/>
@@ -2919,11 +3931,11 @@
     <w:basedOn w:val="Normal"/>
   </w:style>
   <w:style w:type="paragraph" w:styleId="Caption">
-    <w:name w:val="Caption"/>
+    <w:name w:val="caption"/>
     <w:basedOn w:val="Normal"/>
-    <w:link w:val="BodyTextChar"/>
+    <w:link w:val="CaptionChar"/>
     <w:pPr>
-      <w:spacing w:before="0" w:after="120"/>
+      <w:spacing w:after="120"/>
     </w:pPr>
     <w:rPr>
       <w:i/>
@@ -2944,36 +3956,36 @@
     <w:name w:val="Figure"/>
     <w:basedOn w:val="Normal"/>
   </w:style>
-  <w:style w:type="paragraph" w:customStyle="1" w:styleId="FigureWithCaption">
+  <w:style w:type="paragraph" w:customStyle="1" w:styleId="FigurewithCaption">
     <w:name w:val="Figure with Caption"/>
     <w:basedOn w:val="Figure"/>
     <w:pPr>
       <w:keepNext/>
     </w:pPr>
   </w:style>
-  <w:style w:type="character" w:customStyle="1" w:styleId="BodyTextChar">
-    <w:name w:val="Body Text Char"/>
+  <w:style w:type="character" w:customStyle="1" w:styleId="CaptionChar">
+    <w:name w:val="Caption Char"/>
     <w:basedOn w:val="DefaultParagraphFont"/>
-    <w:link w:val="BodyText"/>
+    <w:link w:val="Caption"/>
   </w:style>
   <w:style w:type="character" w:customStyle="1" w:styleId="VerbatimChar">
     <w:name w:val="Verbatim Char"/>
-    <w:basedOn w:val="BodyTextChar"/>
+    <w:basedOn w:val="CaptionChar"/>
     <w:rPr>
       <w:rFonts w:ascii="Consolas" w:hAnsi="Consolas"/>
       <w:sz w:val="22"/>
     </w:rPr>
   </w:style>
   <w:style w:type="character" w:styleId="FootnoteReference">
-    <w:name w:val="Footnote Reference"/>
-    <w:basedOn w:val="BodyTextChar"/>
+    <w:name w:val="footnote reference"/>
+    <w:basedOn w:val="CaptionChar"/>
     <w:rPr>
       <w:vertAlign w:val="superscript"/>
     </w:rPr>
   </w:style>
   <w:style w:type="character" w:styleId="Hyperlink">
     <w:name w:val="Hyperlink"/>
-    <w:basedOn w:val="BodyTextChar"/>
+    <w:basedOn w:val="CaptionChar"/>
     <w:rPr>
       <w:color w:val="4F81BD" w:themeColor="accent1"/>
     </w:rPr>
@@ -2990,11 +4002,59 @@
       <w:outlineLvl w:val="9"/>
     </w:pPr>
     <w:rPr>
-      <w:rFonts w:asciiTheme="majorHAnsi" w:eastAsiaTheme="majorEastAsia" w:hAnsiTheme="majorHAnsi" w:cstheme="majorBidi"/>
       <w:b w:val="0"/>
       <w:bCs w:val="0"/>
       <w:color w:val="365F91" w:themeColor="accent1" w:themeShade="BF"/>
     </w:rPr>
+  </w:style>
+  <w:style w:type="paragraph" w:styleId="Header">
+    <w:name w:val="header"/>
+    <w:basedOn w:val="Normal"/>
+    <w:link w:val="HeaderChar"/>
+    <w:unhideWhenUsed/>
+    <w:rsid w:val="007806F9"/>
+    <w:pPr>
+      <w:tabs>
+        <w:tab w:val="center" w:pos="4680"/>
+        <w:tab w:val="right" w:pos="9360"/>
+      </w:tabs>
+      <w:spacing w:after="0"/>
+    </w:pPr>
+  </w:style>
+  <w:style w:type="character" w:customStyle="1" w:styleId="HeaderChar">
+    <w:name w:val="Header Char"/>
+    <w:basedOn w:val="DefaultParagraphFont"/>
+    <w:link w:val="Header"/>
+    <w:rsid w:val="007806F9"/>
+  </w:style>
+  <w:style w:type="paragraph" w:styleId="Footer">
+    <w:name w:val="footer"/>
+    <w:basedOn w:val="Normal"/>
+    <w:link w:val="FooterChar"/>
+    <w:uiPriority w:val="99"/>
+    <w:unhideWhenUsed/>
+    <w:rsid w:val="007806F9"/>
+    <w:pPr>
+      <w:tabs>
+        <w:tab w:val="center" w:pos="4680"/>
+        <w:tab w:val="right" w:pos="9360"/>
+      </w:tabs>
+      <w:spacing w:after="0"/>
+    </w:pPr>
+  </w:style>
+  <w:style w:type="character" w:customStyle="1" w:styleId="FooterChar">
+    <w:name w:val="Footer Char"/>
+    <w:basedOn w:val="DefaultParagraphFont"/>
+    <w:link w:val="Footer"/>
+    <w:uiPriority w:val="99"/>
+    <w:rsid w:val="007806F9"/>
+  </w:style>
+  <w:style w:type="character" w:styleId="PageNumber">
+    <w:name w:val="page number"/>
+    <w:basedOn w:val="DefaultParagraphFont"/>
+    <w:semiHidden/>
+    <w:unhideWhenUsed/>
+    <w:rsid w:val="00DF23DA"/>
   </w:style>
   <w:style w:type="paragraph" w:customStyle="1" w:styleId="SourceCode">
     <w:name w:val="Source Code"/>

</xml_diff>

<commit_message>
Updates for documentation after the phase 2 deliverable.
</commit_message>
<xml_diff>
--- a/docs/county_runbook.docx
+++ b/docs/county_runbook.docx
@@ -63,7 +63,7 @@
         <w:t xml:space="preserve"> </w:t>
       </w:r>
       <w:r>
-        <w:t xml:space="preserve">alpha-1</w:t>
+        <w:t xml:space="preserve">alpha-2</w:t>
       </w:r>
     </w:p>
     <w:p>
@@ -115,7 +115,13 @@
         <w:pStyle w:val="FirstParagraph"/>
       </w:pPr>
       <w:r>
-        <w:t xml:space="preserve">This Run Book guides County election administrators in Colorado who</w:t>
+        <w:t xml:space="preserve">This Run Book guides County election administrators</w:t>
+      </w:r>
+      <w:r>
+        <w:t xml:space="preserve"> </w:t>
+      </w:r>
+      <w:r>
+        <w:t xml:space="preserve">who</w:t>
       </w:r>
       <w:r>
         <w:t xml:space="preserve"> </w:t>
@@ -145,7 +151,7 @@
         <w:t xml:space="preserve"> </w:t>
       </w:r>
       <w:r>
-        <w:t xml:space="preserve">and as described in</w:t>
+        <w:t xml:space="preserve">and as specified in</w:t>
       </w:r>
       <w:r>
         <w:t xml:space="preserve"> </w:t>
@@ -182,44 +188,6 @@
         <w:pStyle w:val="BodyText"/>
       </w:pPr>
       <w:r>
-        <w:t xml:space="preserve">The RLA Tool helps each County fulfill the requirements of Rule 25.2.2</w:t>
-      </w:r>
-      <w:r>
-        <w:t xml:space="preserve"> </w:t>
-      </w:r>
-      <w:r>
-        <w:t xml:space="preserve">and Rule 25.2.3. First the County uploads verified ballot manifests</w:t>
-      </w:r>
-      <w:r>
-        <w:t xml:space="preserve"> </w:t>
-      </w:r>
-      <w:r>
-        <w:t xml:space="preserve">and cast vote record (CVR) files. For each round of the RLA, the RLA</w:t>
-      </w:r>
-      <w:r>
-        <w:t xml:space="preserve"> </w:t>
-      </w:r>
-      <w:r>
-        <w:t xml:space="preserve">Tool tells the County which ballot cards to audit, allows the County</w:t>
-      </w:r>
-      <w:r>
-        <w:t xml:space="preserve"> </w:t>
-      </w:r>
-      <w:r>
-        <w:t xml:space="preserve">to enter Audit Boards interpretations of the ballot cards and allows</w:t>
-      </w:r>
-      <w:r>
-        <w:t xml:space="preserve"> </w:t>
-      </w:r>
-      <w:r>
-        <w:t xml:space="preserve">the Audit Board to sign off on the round.</w:t>
-      </w:r>
-    </w:p>
-    <w:p>
-      <w:pPr>
-        <w:pStyle w:val="BodyText"/>
-      </w:pPr>
-      <w:r>
         <w:t xml:space="preserve">Orange arrows on the screenshots indicate features described in the</w:t>
       </w:r>
       <w:r>
@@ -270,14 +238,14 @@
       <w:r>
         <w:drawing>
           <wp:inline>
-            <wp:extent cx="3810000" cy="2540000"/>
+            <wp:extent cx="5895641" cy="3759910"/>
             <wp:effectExtent b="0" l="0" r="0" t="0"/>
             <wp:docPr descr="Login" title="" id="1" name="Picture"/>
             <a:graphic>
               <a:graphicData uri="http://schemas.openxmlformats.org/drawingml/2006/picture">
                 <pic:pic>
                   <pic:nvPicPr>
-                    <pic:cNvPr descr="./screenshots/v1a1_100_login_screen_1.pdf" id="0" name="Picture"/>
+                    <pic:cNvPr descr="./screenshots/100_login_screen_1.png" id="0" name="Picture"/>
                     <pic:cNvPicPr>
                       <a:picLocks noChangeArrowheads="1" noChangeAspect="1"/>
                     </pic:cNvPicPr>
@@ -291,7 +259,7 @@
                   <pic:spPr bwMode="auto">
                     <a:xfrm>
                       <a:off x="0" y="0"/>
-                      <a:ext cx="3810000" cy="2540000"/>
+                      <a:ext cx="5895641" cy="3759910"/>
                     </a:xfrm>
                     <a:prstGeom prst="rect">
                       <a:avLst/>
@@ -339,7 +307,7 @@
       <w:r>
         <w:drawing>
           <wp:inline>
-            <wp:extent cx="5943600" cy="6426998"/>
+            <wp:extent cx="5486400" cy="6483927"/>
             <wp:effectExtent b="0" l="0" r="0" t="0"/>
             <wp:docPr descr="Grid Challenge" title="" id="1" name="Picture"/>
             <a:graphic>
@@ -360,7 +328,7 @@
                   <pic:spPr bwMode="auto">
                     <a:xfrm>
                       <a:off x="0" y="0"/>
-                      <a:ext cx="5943600" cy="6426998"/>
+                      <a:ext cx="5486400" cy="6483927"/>
                     </a:xfrm>
                     <a:prstGeom prst="rect">
                       <a:avLst/>
@@ -391,10 +359,10 @@
       <w:pPr>
         <w:pStyle w:val="Heading2"/>
       </w:pPr>
-      <w:bookmarkStart w:id="27" w:name="county-home-page"/>
+      <w:bookmarkStart w:id="27" w:name="navigation"/>
       <w:bookmarkEnd w:id="27"/>
       <w:r>
-        <w:t xml:space="preserve">County Home Page</w:t>
+        <w:t xml:space="preserve">Navigation</w:t>
       </w:r>
     </w:p>
     <w:p>
@@ -402,22 +370,30 @@
         <w:pStyle w:val="FirstParagraph"/>
       </w:pPr>
       <w:r>
-        <w:t xml:space="preserve">Once two-factor authentication is complete, County users will see the County Home Page.</w:t>
-      </w:r>
-      <w:r>
-        <w:t xml:space="preserve"> </w:t>
-      </w:r>
+        <w:t xml:space="preserve">Once two-factor authentication is complete, County users will see the County Home Page</w:t>
+      </w:r>
+      <w:r>
+        <w:t xml:space="preserve"> </w:t>
+      </w:r>
+      <w:r>
+        <w:t xml:space="preserve">and can enter the information to set up the audit.</w:t>
+      </w:r>
+    </w:p>
+    <w:p>
+      <w:pPr>
+        <w:pStyle w:val="FigureWithCaption"/>
+      </w:pPr>
       <w:r>
         <w:drawing>
           <wp:inline>
-            <wp:extent cx="5943600" cy="5991642"/>
+            <wp:extent cx="5943600" cy="6690565"/>
             <wp:effectExtent b="0" l="0" r="0" t="0"/>
             <wp:docPr descr="County Home Page at Start" title="" id="1" name="Picture"/>
             <a:graphic>
               <a:graphicData uri="http://schemas.openxmlformats.org/drawingml/2006/picture">
                 <pic:pic>
                   <pic:nvPicPr>
-                    <pic:cNvPr descr="./screenshots/200_County_Home_Before.png" id="0" name="Picture"/>
+                    <pic:cNvPr descr="./screenshots/county/200_County_Home_Before.png" id="0" name="Picture"/>
                     <pic:cNvPicPr>
                       <a:picLocks noChangeArrowheads="1" noChangeAspect="1"/>
                     </pic:cNvPicPr>
@@ -431,7 +407,7 @@
                   <pic:spPr bwMode="auto">
                     <a:xfrm>
                       <a:off x="0" y="0"/>
-                      <a:ext cx="5943600" cy="5991642"/>
+                      <a:ext cx="5943600" cy="6690565"/>
                     </a:xfrm>
                     <a:prstGeom prst="rect">
                       <a:avLst/>
@@ -452,140 +428,15 @@
     </w:p>
     <w:p>
       <w:pPr>
+        <w:pStyle w:val="ImageCaption"/>
+      </w:pPr>
+      <w:r>
+        <w:t xml:space="preserve">County Home Page at Start</w:t>
+      </w:r>
+    </w:p>
+    <w:p>
+      <w:pPr>
         <w:pStyle w:val="BodyText"/>
-      </w:pPr>
-      <w:r>
-        <w:t xml:space="preserve">After Ballot Manifest file and CVR file have been uploaded, the Contest Info</w:t>
-      </w:r>
-      <w:r>
-        <w:t xml:space="preserve"> </w:t>
-      </w:r>
-      <w:r>
-        <w:t xml:space="preserve">table on the County Home Page</w:t>
-      </w:r>
-      <w:r>
-        <w:t xml:space="preserve"> </w:t>
-      </w:r>
-      <w:r>
-        <w:t xml:space="preserve">will show the contests from the CVR file.</w:t>
-      </w:r>
-      <w:r>
-        <w:t xml:space="preserve"> </w:t>
-      </w:r>
-      <w:r>
-        <w:t xml:space="preserve">While the audit is on-going, the County Info table shows how many Ballot Cards</w:t>
-      </w:r>
-      <w:r>
-        <w:t xml:space="preserve"> </w:t>
-      </w:r>
-      <w:r>
-        <w:t xml:space="preserve">are required for the current round, and how many have already been</w:t>
-      </w:r>
-      <w:r>
-        <w:t xml:space="preserve"> </w:t>
-      </w:r>
-      <w:r>
-        <w:t xml:space="preserve">audited. The number of "disagreements" is the number of ballot cards</w:t>
-      </w:r>
-      <w:r>
-        <w:t xml:space="preserve"> </w:t>
-      </w:r>
-      <w:r>
-        <w:t xml:space="preserve">on which the Audit Board could not come to complete consensus. The</w:t>
-      </w:r>
-      <w:r>
-        <w:t xml:space="preserve"> </w:t>
-      </w:r>
-      <w:r>
-        <w:t xml:space="preserve">number of "discrepancies" is the number of ballot cards where the</w:t>
-      </w:r>
-      <w:r>
-        <w:t xml:space="preserve"> </w:t>
-      </w:r>
-      <w:r>
-        <w:t xml:space="preserve">Audit Board's interpretation differs from the interpretation in the</w:t>
-      </w:r>
-      <w:r>
-        <w:t xml:space="preserve"> </w:t>
-      </w:r>
-      <w:r>
-        <w:t xml:space="preserve">uploaded CVR file, or where the ballot card in question could not be</w:t>
-      </w:r>
-      <w:r>
-        <w:t xml:space="preserve"> </w:t>
-      </w:r>
-      <w:r>
-        <w:t xml:space="preserve">found.</w:t>
-      </w:r>
-    </w:p>
-    <w:p>
-      <w:pPr>
-        <w:pStyle w:val="FigureWithCaption"/>
-      </w:pPr>
-      <w:r>
-        <w:drawing>
-          <wp:inline>
-            <wp:extent cx="5943600" cy="4147158"/>
-            <wp:effectExtent b="0" l="0" r="0" t="0"/>
-            <wp:docPr descr="County Home Page During Audit" title="" id="1" name="Picture"/>
-            <a:graphic>
-              <a:graphicData uri="http://schemas.openxmlformats.org/drawingml/2006/picture">
-                <pic:pic>
-                  <pic:nvPicPr>
-                    <pic:cNvPr descr="./screenshots/201_County_Home_Mid_Round.png" id="0" name="Picture"/>
-                    <pic:cNvPicPr>
-                      <a:picLocks noChangeArrowheads="1" noChangeAspect="1"/>
-                    </pic:cNvPicPr>
-                  </pic:nvPicPr>
-                  <pic:blipFill>
-                    <a:blip r:embed="rId29"/>
-                    <a:stretch>
-                      <a:fillRect/>
-                    </a:stretch>
-                  </pic:blipFill>
-                  <pic:spPr bwMode="auto">
-                    <a:xfrm>
-                      <a:off x="0" y="0"/>
-                      <a:ext cx="5943600" cy="4147158"/>
-                    </a:xfrm>
-                    <a:prstGeom prst="rect">
-                      <a:avLst/>
-                    </a:prstGeom>
-                    <a:noFill/>
-                    <a:ln w="9525">
-                      <a:noFill/>
-                      <a:headEnd/>
-                      <a:tailEnd/>
-                    </a:ln>
-                  </pic:spPr>
-                </pic:pic>
-              </a:graphicData>
-            </a:graphic>
-          </wp:inline>
-        </w:drawing>
-      </w:r>
-    </w:p>
-    <w:p>
-      <w:pPr>
-        <w:pStyle w:val="ImageCaption"/>
-      </w:pPr>
-      <w:r>
-        <w:t xml:space="preserve">County Home Page During Audit</w:t>
-      </w:r>
-    </w:p>
-    <w:p>
-      <w:pPr>
-        <w:pStyle w:val="Heading2"/>
-      </w:pPr>
-      <w:bookmarkStart w:id="30" w:name="navigation"/>
-      <w:bookmarkEnd w:id="30"/>
-      <w:r>
-        <w:t xml:space="preserve">Navigation</w:t>
-      </w:r>
-    </w:p>
-    <w:p>
-      <w:pPr>
-        <w:pStyle w:val="FirstParagraph"/>
       </w:pPr>
       <w:r>
         <w:t xml:space="preserve">In the upper left corner of every page the County site has a menu that</w:t>
@@ -623,13 +474,13 @@
               <a:graphicData uri="http://schemas.openxmlformats.org/drawingml/2006/picture">
                 <pic:pic>
                   <pic:nvPicPr>
-                    <pic:cNvPr descr="./screenshots/000_main_nav.png" id="0" name="Picture"/>
+                    <pic:cNvPr descr="./screenshots/county/000_main_nav.png" id="0" name="Picture"/>
                     <pic:cNvPicPr>
                       <a:picLocks noChangeArrowheads="1" noChangeAspect="1"/>
                     </pic:cNvPicPr>
                   </pic:nvPicPr>
                   <pic:blipFill>
-                    <a:blip r:embed="rId31"/>
+                    <a:blip r:embed="rId29"/>
                     <a:stretch>
                       <a:fillRect/>
                     </a:stretch>
@@ -671,20 +522,20 @@
       <w:r>
         <w:drawing>
           <wp:inline>
-            <wp:extent cx="3094892" cy="1355613"/>
+            <wp:extent cx="3376246" cy="1560234"/>
             <wp:effectExtent b="0" l="0" r="0" t="0"/>
             <wp:docPr descr="Navigation Menu" title="" id="1" name="Picture"/>
             <a:graphic>
               <a:graphicData uri="http://schemas.openxmlformats.org/drawingml/2006/picture">
                 <pic:pic>
                   <pic:nvPicPr>
-                    <pic:cNvPr descr="./screenshots/000_menu_choices.png" id="0" name="Picture"/>
+                    <pic:cNvPr descr="./screenshots/county/001_menu_choices.png" id="0" name="Picture"/>
                     <pic:cNvPicPr>
                       <a:picLocks noChangeArrowheads="1" noChangeAspect="1"/>
                     </pic:cNvPicPr>
                   </pic:nvPicPr>
                   <pic:blipFill>
-                    <a:blip r:embed="rId32"/>
+                    <a:blip r:embed="rId30"/>
                     <a:stretch>
                       <a:fillRect/>
                     </a:stretch>
@@ -692,7 +543,7 @@
                   <pic:spPr bwMode="auto">
                     <a:xfrm>
                       <a:off x="0" y="0"/>
-                      <a:ext cx="3094892" cy="1355613"/>
+                      <a:ext cx="3376246" cy="1560234"/>
                     </a:xfrm>
                     <a:prstGeom prst="rect">
                       <a:avLst/>
@@ -753,7 +604,7 @@
                     </pic:cNvPicPr>
                   </pic:nvPicPr>
                   <pic:blipFill>
-                    <a:blip r:embed="rId33"/>
+                    <a:blip r:embed="rId31"/>
                     <a:stretch>
                       <a:fillRect/>
                     </a:stretch>
@@ -822,7 +673,7 @@
                     </pic:cNvPicPr>
                   </pic:nvPicPr>
                   <pic:blipFill>
-                    <a:blip r:embed="rId34"/>
+                    <a:blip r:embed="rId32"/>
                     <a:stretch>
                       <a:fillRect/>
                     </a:stretch>
@@ -861,8 +712,8 @@
       <w:pPr>
         <w:pStyle w:val="Heading2"/>
       </w:pPr>
-      <w:bookmarkStart w:id="35" w:name="ballot-manifest-and-cvr-file-uploads"/>
-      <w:bookmarkEnd w:id="35"/>
+      <w:bookmarkStart w:id="33" w:name="ballot-manifest-and-cvr-file-uploads"/>
+      <w:bookmarkEnd w:id="33"/>
       <w:r>
         <w:t xml:space="preserve">Ballot Manifest and CVR File Uploads</w:t>
       </w:r>
@@ -934,7 +785,7 @@
         <w:t xml:space="preserve"> </w:t>
       </w:r>
       <w:r>
-        <w:t xml:space="preserve">data from the last file will be used.</w:t>
+        <w:t xml:space="preserve">data from the last file will be used. To upload the ballot manifest:</w:t>
       </w:r>
     </w:p>
     <w:p>
@@ -944,20 +795,20 @@
       <w:r>
         <w:drawing>
           <wp:inline>
-            <wp:extent cx="5943600" cy="2828213"/>
+            <wp:extent cx="5943600" cy="2815160"/>
             <wp:effectExtent b="0" l="0" r="0" t="0"/>
-            <wp:docPr descr="About to Upload Ballot Manifest" title="" id="1" name="Picture"/>
+            <wp:docPr descr="To upload the CVRs:" title="" id="1" name="Picture"/>
             <a:graphic>
               <a:graphicData uri="http://schemas.openxmlformats.org/drawingml/2006/picture">
                 <pic:pic>
                   <pic:nvPicPr>
-                    <pic:cNvPr descr="./screenshots/220_about_to_upload_proper_ballot_manifest.png" id="0" name="Picture"/>
+                    <pic:cNvPr descr="./screenshots/county/100_upload_proper_ballot_manifest.png" id="0" name="Picture"/>
                     <pic:cNvPicPr>
                       <a:picLocks noChangeArrowheads="1" noChangeAspect="1"/>
                     </pic:cNvPicPr>
                   </pic:nvPicPr>
                   <pic:blipFill>
-                    <a:blip r:embed="rId36"/>
+                    <a:blip r:embed="rId34"/>
                     <a:stretch>
                       <a:fillRect/>
                     </a:stretch>
@@ -965,7 +816,7 @@
                   <pic:spPr bwMode="auto">
                     <a:xfrm>
                       <a:off x="0" y="0"/>
-                      <a:ext cx="5943600" cy="2828213"/>
+                      <a:ext cx="5943600" cy="2815160"/>
                     </a:xfrm>
                     <a:prstGeom prst="rect">
                       <a:avLst/>
@@ -989,7 +840,7 @@
         <w:pStyle w:val="ImageCaption"/>
       </w:pPr>
       <w:r>
-        <w:t xml:space="preserve">About to Upload Ballot Manifest</w:t>
+        <w:t xml:space="preserve">To upload the CVRs:</w:t>
       </w:r>
     </w:p>
     <w:p>
@@ -1001,25 +852,25 @@
     </w:p>
     <w:p>
       <w:pPr>
-        <w:pStyle w:val="FigureWithCaption"/>
+        <w:pStyle w:val="Figure"/>
       </w:pPr>
       <w:r>
         <w:drawing>
           <wp:inline>
-            <wp:extent cx="5943600" cy="2828213"/>
+            <wp:extent cx="5943600" cy="2806458"/>
             <wp:effectExtent b="0" l="0" r="0" t="0"/>
-            <wp:docPr descr="About to Upload CVR" title="" id="1" name="Picture"/>
+            <wp:docPr descr="" title="" id="1" name="Picture"/>
             <a:graphic>
               <a:graphicData uri="http://schemas.openxmlformats.org/drawingml/2006/picture">
                 <pic:pic>
                   <pic:nvPicPr>
-                    <pic:cNvPr descr="./screenshots/221_about_to_upload_proper_cvr.png" id="0" name="Picture"/>
+                    <pic:cNvPr descr="./screenshots/county/102_upload_proper_CVR.png" id="0" name="Picture"/>
                     <pic:cNvPicPr>
                       <a:picLocks noChangeArrowheads="1" noChangeAspect="1"/>
                     </pic:cNvPicPr>
                   </pic:nvPicPr>
                   <pic:blipFill>
-                    <a:blip r:embed="rId37"/>
+                    <a:blip r:embed="rId35"/>
                     <a:stretch>
                       <a:fillRect/>
                     </a:stretch>
@@ -1027,7 +878,7 @@
                   <pic:spPr bwMode="auto">
                     <a:xfrm>
                       <a:off x="0" y="0"/>
-                      <a:ext cx="5943600" cy="2828213"/>
+                      <a:ext cx="5943600" cy="2806458"/>
                     </a:xfrm>
                     <a:prstGeom prst="rect">
                       <a:avLst/>
@@ -1048,15 +899,7 @@
     </w:p>
     <w:p>
       <w:pPr>
-        <w:pStyle w:val="ImageCaption"/>
-      </w:pPr>
-      <w:r>
-        <w:t xml:space="preserve">About to Upload CVR</w:t>
-      </w:r>
-    </w:p>
-    <w:p>
-      <w:pPr>
-        <w:pStyle w:val="BodyText"/>
+        <w:pStyle w:val="FirstParagraph"/>
       </w:pPr>
       <w:r>
         <w:t xml:space="preserve">If the hash does not match the file (either because the wrong hash was</w:t>
@@ -1087,389 +930,20 @@
       <w:r>
         <w:drawing>
           <wp:inline>
-            <wp:extent cx="5943600" cy="4147158"/>
+            <wp:extent cx="5943600" cy="2819511"/>
             <wp:effectExtent b="0" l="0" r="0" t="0"/>
             <wp:docPr descr="Hash Mismatch Error" title="" id="1" name="Picture"/>
             <a:graphic>
               <a:graphicData uri="http://schemas.openxmlformats.org/drawingml/2006/picture">
                 <pic:pic>
                   <pic:nvPicPr>
-                    <pic:cNvPr descr="./screenshots/224_hash_mismatch.png" id="0" name="Picture"/>
+                    <pic:cNvPr descr="./screenshots/county/104_hash_mismatch.png" id="0" name="Picture"/>
                     <pic:cNvPicPr>
                       <a:picLocks noChangeArrowheads="1" noChangeAspect="1"/>
                     </pic:cNvPicPr>
                   </pic:nvPicPr>
                   <pic:blipFill>
-                    <a:blip r:embed="rId38"/>
-                    <a:stretch>
-                      <a:fillRect/>
-                    </a:stretch>
-                  </pic:blipFill>
-                  <pic:spPr bwMode="auto">
-                    <a:xfrm>
-                      <a:off x="0" y="0"/>
-                      <a:ext cx="5943600" cy="4147158"/>
-                    </a:xfrm>
-                    <a:prstGeom prst="rect">
-                      <a:avLst/>
-                    </a:prstGeom>
-                    <a:noFill/>
-                    <a:ln w="9525">
-                      <a:noFill/>
-                      <a:headEnd/>
-                      <a:tailEnd/>
-                    </a:ln>
-                  </pic:spPr>
-                </pic:pic>
-              </a:graphicData>
-            </a:graphic>
-          </wp:inline>
-        </w:drawing>
-      </w:r>
-    </w:p>
-    <w:p>
-      <w:pPr>
-        <w:pStyle w:val="ImageCaption"/>
-      </w:pPr>
-      <w:r>
-        <w:t xml:space="preserve">Hash Mismatch Error</w:t>
-      </w:r>
-    </w:p>
-    <w:p>
-      <w:pPr>
-        <w:pStyle w:val="BodyText"/>
-      </w:pPr>
-      <w:r>
-        <w:rPr>
-          <w:b/>
-        </w:rPr>
-        <w:t xml:space="preserve">Remedies and Mitigations</w:t>
-      </w:r>
-    </w:p>
-    <w:p>
-      <w:pPr>
-        <w:pStyle w:val="BodyText"/>
-      </w:pPr>
-      <w:r>
-        <w:t xml:space="preserve">In this situation, please double-check that you have: (a) chosen and</w:t>
-      </w:r>
-      <w:r>
-        <w:t xml:space="preserve"> </w:t>
-      </w:r>
-      <w:r>
-        <w:t xml:space="preserve">uploaded the correct file, (b) hashed the correct file, (c) use the</w:t>
-      </w:r>
-      <w:r>
-        <w:t xml:space="preserve"> </w:t>
-      </w:r>
-      <w:r>
-        <w:t xml:space="preserve">correct kind of hash (it must be SHA-256), and (d) copied the entire</w:t>
-      </w:r>
-      <w:r>
-        <w:t xml:space="preserve"> </w:t>
-      </w:r>
-      <w:r>
-        <w:t xml:space="preserve">hash code into the appropriate text box.</w:t>
-      </w:r>
-    </w:p>
-    <w:p>
-      <w:pPr>
-        <w:pStyle w:val="BodyText"/>
-      </w:pPr>
-      <w:r>
-        <w:t xml:space="preserve">If the hash matches the file but the file is not in the proper format,</w:t>
-      </w:r>
-      <w:r>
-        <w:t xml:space="preserve"> </w:t>
-      </w:r>
-      <w:r>
-        <w:t xml:space="preserve">the data from the file will not be imported. The user will see the</w:t>
-      </w:r>
-      <w:r>
-        <w:t xml:space="preserve"> </w:t>
-      </w:r>
-      <w:r>
-        <w:t xml:space="preserve">following messages.</w:t>
-      </w:r>
-    </w:p>
-    <w:p>
-      <w:pPr>
-        <w:pStyle w:val="FigureWithCaption"/>
-      </w:pPr>
-      <w:r>
-        <w:drawing>
-          <wp:inline>
-            <wp:extent cx="5943600" cy="4147158"/>
-            <wp:effectExtent b="0" l="0" r="0" t="0"/>
-            <wp:docPr descr="Format Error" title="" id="1" name="Picture"/>
-            <a:graphic>
-              <a:graphicData uri="http://schemas.openxmlformats.org/drawingml/2006/picture">
-                <pic:pic>
-                  <pic:nvPicPr>
-                    <pic:cNvPr descr="./screenshots/225_bad_format.png" id="0" name="Picture"/>
-                    <pic:cNvPicPr>
-                      <a:picLocks noChangeArrowheads="1" noChangeAspect="1"/>
-                    </pic:cNvPicPr>
-                  </pic:nvPicPr>
-                  <pic:blipFill>
-                    <a:blip r:embed="rId39"/>
-                    <a:stretch>
-                      <a:fillRect/>
-                    </a:stretch>
-                  </pic:blipFill>
-                  <pic:spPr bwMode="auto">
-                    <a:xfrm>
-                      <a:off x="0" y="0"/>
-                      <a:ext cx="5943600" cy="4147158"/>
-                    </a:xfrm>
-                    <a:prstGeom prst="rect">
-                      <a:avLst/>
-                    </a:prstGeom>
-                    <a:noFill/>
-                    <a:ln w="9525">
-                      <a:noFill/>
-                      <a:headEnd/>
-                      <a:tailEnd/>
-                    </a:ln>
-                  </pic:spPr>
-                </pic:pic>
-              </a:graphicData>
-            </a:graphic>
-          </wp:inline>
-        </w:drawing>
-      </w:r>
-    </w:p>
-    <w:p>
-      <w:pPr>
-        <w:pStyle w:val="ImageCaption"/>
-      </w:pPr>
-      <w:r>
-        <w:t xml:space="preserve">Format Error</w:t>
-      </w:r>
-    </w:p>
-    <w:p>
-      <w:pPr>
-        <w:pStyle w:val="BodyText"/>
-      </w:pPr>
-      <w:r>
-        <w:t xml:space="preserve">If the hash matches and the file format is correct, the system will</w:t>
-      </w:r>
-      <w:r>
-        <w:t xml:space="preserve"> </w:t>
-      </w:r>
-      <w:r>
-        <w:t xml:space="preserve">import the data from the file. The user will see the following</w:t>
-      </w:r>
-      <w:r>
-        <w:t xml:space="preserve"> </w:t>
-      </w:r>
-      <w:r>
-        <w:t xml:space="preserve">messages.</w:t>
-      </w:r>
-    </w:p>
-    <w:p>
-      <w:pPr>
-        <w:pStyle w:val="FigureWithCaption"/>
-      </w:pPr>
-      <w:r>
-        <w:drawing>
-          <wp:inline>
-            <wp:extent cx="5943600" cy="2828213"/>
-            <wp:effectExtent b="0" l="0" r="0" t="0"/>
-            <wp:docPr descr="File Uploads Successful" title="" id="1" name="Picture"/>
-            <a:graphic>
-              <a:graphicData uri="http://schemas.openxmlformats.org/drawingml/2006/picture">
-                <pic:pic>
-                  <pic:nvPicPr>
-                    <pic:cNvPr descr="./screenshots/226_successfully_uploaded_cvr.png" id="0" name="Picture"/>
-                    <pic:cNvPicPr>
-                      <a:picLocks noChangeArrowheads="1" noChangeAspect="1"/>
-                    </pic:cNvPicPr>
-                  </pic:nvPicPr>
-                  <pic:blipFill>
-                    <a:blip r:embed="rId40"/>
-                    <a:stretch>
-                      <a:fillRect/>
-                    </a:stretch>
-                  </pic:blipFill>
-                  <pic:spPr bwMode="auto">
-                    <a:xfrm>
-                      <a:off x="0" y="0"/>
-                      <a:ext cx="5943600" cy="2828213"/>
-                    </a:xfrm>
-                    <a:prstGeom prst="rect">
-                      <a:avLst/>
-                    </a:prstGeom>
-                    <a:noFill/>
-                    <a:ln w="9525">
-                      <a:noFill/>
-                      <a:headEnd/>
-                      <a:tailEnd/>
-                    </a:ln>
-                  </pic:spPr>
-                </pic:pic>
-              </a:graphicData>
-            </a:graphic>
-          </wp:inline>
-        </w:drawing>
-      </w:r>
-    </w:p>
-    <w:p>
-      <w:pPr>
-        <w:pStyle w:val="ImageCaption"/>
-      </w:pPr>
-      <w:r>
-        <w:t xml:space="preserve">File Uploads Successful</w:t>
-      </w:r>
-    </w:p>
-    <w:p>
-      <w:pPr>
-        <w:pStyle w:val="BodyText"/>
-      </w:pPr>
-      <w:r>
-        <w:rPr>
-          <w:b/>
-        </w:rPr>
-        <w:t xml:space="preserve">Remedies and Mitigations</w:t>
-      </w:r>
-    </w:p>
-    <w:p>
-      <w:pPr>
-        <w:pStyle w:val="BodyText"/>
-      </w:pPr>
-      <w:r>
-        <w:t xml:space="preserve">In this situation, please double-check that you have: (a) chosen and</w:t>
-      </w:r>
-      <w:r>
-        <w:t xml:space="preserve"> </w:t>
-      </w:r>
-      <w:r>
-        <w:t xml:space="preserve">uploaded the correct file, (b) not edited or tamper with the file in</w:t>
-      </w:r>
-      <w:r>
-        <w:t xml:space="preserve"> </w:t>
-      </w:r>
-      <w:r>
-        <w:t xml:space="preserve">any fashion, and (c) are uploading a CSV file, not a JSON file.</w:t>
-      </w:r>
-    </w:p>
-    <w:p>
-      <w:pPr>
-        <w:pStyle w:val="BodyText"/>
-      </w:pPr>
-      <w:r>
-        <w:t xml:space="preserve">The time required for data import depends on the size of the</w:t>
-      </w:r>
-      <w:r>
-        <w:t xml:space="preserve"> </w:t>
-      </w:r>
-      <w:r>
-        <w:t xml:space="preserve">file. Import time for the CVR file will depend on the number of ballot</w:t>
-      </w:r>
-      <w:r>
-        <w:t xml:space="preserve"> </w:t>
-      </w:r>
-      <w:r>
-        <w:t xml:space="preserve">cards represented in the file. A file with fewer than 10,000 CVR lines</w:t>
-      </w:r>
-      <w:r>
-        <w:t xml:space="preserve"> </w:t>
-      </w:r>
-      <w:r>
-        <w:t xml:space="preserve">should take less than a minute, while a file with 500,000 CVR lines or</w:t>
-      </w:r>
-      <w:r>
-        <w:t xml:space="preserve"> </w:t>
-      </w:r>
-      <w:r>
-        <w:t xml:space="preserve">more might take about a half hour. The ballot manifest file upload and</w:t>
-      </w:r>
-      <w:r>
-        <w:t xml:space="preserve"> </w:t>
-      </w:r>
-      <w:r>
-        <w:t xml:space="preserve">import will be quicker than the CVR file upload and import.</w:t>
-      </w:r>
-    </w:p>
-    <w:p>
-      <w:pPr>
-        <w:pStyle w:val="BodyText"/>
-      </w:pPr>
-      <w:r>
-        <w:t xml:space="preserve">Once both the ballot manifest and CVR files are successfully uploaded</w:t>
-      </w:r>
-      <w:r>
-        <w:t xml:space="preserve"> </w:t>
-      </w:r>
-      <w:r>
-        <w:t xml:space="preserve">and imported users will see them both listed as</w:t>
-      </w:r>
-      <w:r>
-        <w:t xml:space="preserve"> </w:t>
-      </w:r>
-      <w:r>
-        <w:rPr>
-          <w:b/>
-        </w:rPr>
-        <w:t xml:space="preserve">uploaded</w:t>
-      </w:r>
-      <w:r>
-        <w:t xml:space="preserve">. It is</w:t>
-      </w:r>
-      <w:r>
-        <w:t xml:space="preserve"> </w:t>
-      </w:r>
-      <w:r>
-        <w:t xml:space="preserve">possible to re-upload either or both files, if necessary.</w:t>
-      </w:r>
-    </w:p>
-    <w:p>
-      <w:pPr>
-        <w:pStyle w:val="BodyText"/>
-      </w:pPr>
-      <w:r>
-        <w:t xml:space="preserve">After successfully upload and import of both the Ballot Manifest and</w:t>
-      </w:r>
-      <w:r>
-        <w:t xml:space="preserve"> </w:t>
-      </w:r>
-      <w:r>
-        <w:t xml:space="preserve">the CVR files, the Contest Info table near the bottom of the County</w:t>
-      </w:r>
-      <w:r>
-        <w:t xml:space="preserve"> </w:t>
-      </w:r>
-      <w:r>
-        <w:t xml:space="preserve">Home Page lists all contests from the CVR file. The user may have to</w:t>
-      </w:r>
-      <w:r>
-        <w:t xml:space="preserve"> </w:t>
-      </w:r>
-      <w:r>
-        <w:t xml:space="preserve">scroll down to see all contests.</w:t>
-      </w:r>
-    </w:p>
-    <w:p>
-      <w:pPr>
-        <w:pStyle w:val="FigureWithCaption"/>
-      </w:pPr>
-      <w:r>
-        <w:drawing>
-          <wp:inline>
-            <wp:extent cx="5943600" cy="2819511"/>
-            <wp:effectExtent b="0" l="0" r="0" t="0"/>
-            <wp:docPr descr="Contest Info Displayed on Home Page" title="" id="1" name="Picture"/>
-            <a:graphic>
-              <a:graphicData uri="http://schemas.openxmlformats.org/drawingml/2006/picture">
-                <pic:pic>
-                  <pic:nvPicPr>
-                    <pic:cNvPr descr="./screenshots/202_contest_info.png" id="0" name="Picture"/>
-                    <pic:cNvPicPr>
-                      <a:picLocks noChangeArrowheads="1" noChangeAspect="1"/>
-                    </pic:cNvPicPr>
-                  </pic:nvPicPr>
-                  <pic:blipFill>
-                    <a:blip r:embed="rId41"/>
+                    <a:blip r:embed="rId36"/>
                     <a:stretch>
                       <a:fillRect/>
                     </a:stretch>
@@ -1501,7 +975,7 @@
         <w:pStyle w:val="ImageCaption"/>
       </w:pPr>
       <w:r>
-        <w:t xml:space="preserve">Contest Info Displayed on Home Page</w:t>
+        <w:t xml:space="preserve">Hash Mismatch Error</w:t>
       </w:r>
     </w:p>
     <w:p>
@@ -1509,77 +983,10 @@
         <w:pStyle w:val="BodyText"/>
       </w:pPr>
       <w:r>
-        <w:t xml:space="preserve">At this stage in the audit process the County must wait for the</w:t>
-      </w:r>
-      <w:r>
-        <w:t xml:space="preserve"> </w:t>
-      </w:r>
-      <w:r>
-        <w:t xml:space="preserve">Department of State to choose which contests to audit and what the</w:t>
-      </w:r>
-      <w:r>
-        <w:t xml:space="preserve"> </w:t>
-      </w:r>
-      <w:r>
-        <w:t xml:space="preserve">risk limits will be on those contests. Once the Department of State</w:t>
-      </w:r>
-      <w:r>
-        <w:t xml:space="preserve"> </w:t>
-      </w:r>
-      <w:r>
-        <w:t xml:space="preserve">has started the audit, the County may continue to the next step of the</w:t>
-      </w:r>
-      <w:r>
-        <w:t xml:space="preserve"> </w:t>
-      </w:r>
-      <w:r>
-        <w:t xml:space="preserve">audit process.</w:t>
-      </w:r>
-    </w:p>
-    <w:p>
-      <w:pPr>
-        <w:pStyle w:val="Heading1"/>
-      </w:pPr>
-      <w:bookmarkStart w:id="42" w:name="audit-board-functions"/>
-      <w:bookmarkEnd w:id="42"/>
-      <w:r>
-        <w:t xml:space="preserve">Audit Board Functions</w:t>
-      </w:r>
-    </w:p>
-    <w:p>
-      <w:pPr>
-        <w:pStyle w:val="Heading2"/>
-      </w:pPr>
-      <w:bookmarkStart w:id="43" w:name="audit-board-identity-page"/>
-      <w:bookmarkEnd w:id="43"/>
-      <w:r>
-        <w:t xml:space="preserve">Audit Board Identity Page</w:t>
-      </w:r>
-    </w:p>
-    <w:p>
-      <w:pPr>
-        <w:pStyle w:val="FirstParagraph"/>
-      </w:pPr>
-      <w:r>
-        <w:t xml:space="preserve">The Audit Board does not log directly into the RLA Tool with usernames</w:t>
-      </w:r>
-      <w:r>
-        <w:t xml:space="preserve"> </w:t>
-      </w:r>
-      <w:r>
-        <w:t xml:space="preserve">and passwords. However, whenever the Audit Board begins to interact</w:t>
-      </w:r>
-      <w:r>
-        <w:t xml:space="preserve"> </w:t>
-      </w:r>
-      <w:r>
-        <w:t xml:space="preserve">with the RLA Tool, either at the beginning of an audit round or after</w:t>
-      </w:r>
-      <w:r>
-        <w:t xml:space="preserve"> </w:t>
-      </w:r>
-      <w:r>
-        <w:t xml:space="preserve">taking a break, there is an informal sign-in process.</w:t>
+        <w:rPr>
+          <w:b/>
+        </w:rPr>
+        <w:t xml:space="preserve">Remedies and Mitigations</w:t>
       </w:r>
     </w:p>
     <w:p>
@@ -1587,13 +994,45 @@
         <w:pStyle w:val="BodyText"/>
       </w:pPr>
       <w:r>
-        <w:t xml:space="preserve">To allow the Audit Board to sign in, use the button on the County</w:t>
-      </w:r>
-      <w:r>
-        <w:t xml:space="preserve"> </w:t>
-      </w:r>
-      <w:r>
-        <w:t xml:space="preserve">home page.</w:t>
+        <w:t xml:space="preserve">In this situation, please double-check that you have: (a) chosen and</w:t>
+      </w:r>
+      <w:r>
+        <w:t xml:space="preserve"> </w:t>
+      </w:r>
+      <w:r>
+        <w:t xml:space="preserve">uploaded the correct file, (b) hashed the correct file, (c) use the</w:t>
+      </w:r>
+      <w:r>
+        <w:t xml:space="preserve"> </w:t>
+      </w:r>
+      <w:r>
+        <w:t xml:space="preserve">correct kind of hash (it must be SHA-256), and (d) copied the entire</w:t>
+      </w:r>
+      <w:r>
+        <w:t xml:space="preserve"> </w:t>
+      </w:r>
+      <w:r>
+        <w:t xml:space="preserve">hash code into the appropriate text box.</w:t>
+      </w:r>
+    </w:p>
+    <w:p>
+      <w:pPr>
+        <w:pStyle w:val="BodyText"/>
+      </w:pPr>
+      <w:r>
+        <w:t xml:space="preserve">If the hash matches the file but the file is not in the proper format,</w:t>
+      </w:r>
+      <w:r>
+        <w:t xml:space="preserve"> </w:t>
+      </w:r>
+      <w:r>
+        <w:t xml:space="preserve">the data from the file will not be imported. The user will see the</w:t>
+      </w:r>
+      <w:r>
+        <w:t xml:space="preserve"> </w:t>
+      </w:r>
+      <w:r>
+        <w:t xml:space="preserve">following messages.</w:t>
       </w:r>
     </w:p>
     <w:p>
@@ -1603,20 +1042,20 @@
       <w:r>
         <w:drawing>
           <wp:inline>
-            <wp:extent cx="5943600" cy="5981138"/>
+            <wp:extent cx="5943600" cy="3775992"/>
             <wp:effectExtent b="0" l="0" r="0" t="0"/>
-            <wp:docPr descr="Audit Board Sign-In Button" title="" id="1" name="Picture"/>
+            <wp:docPr descr="Format Error" title="" id="1" name="Picture"/>
             <a:graphic>
               <a:graphicData uri="http://schemas.openxmlformats.org/drawingml/2006/picture">
                 <pic:pic>
                   <pic:nvPicPr>
-                    <pic:cNvPr descr="./screenshots/204_AB_Sign_In_Button.png" id="0" name="Picture"/>
+                    <pic:cNvPr descr="./screenshots/county/225_bad_format.png" id="0" name="Picture"/>
                     <pic:cNvPicPr>
                       <a:picLocks noChangeArrowheads="1" noChangeAspect="1"/>
                     </pic:cNvPicPr>
                   </pic:nvPicPr>
                   <pic:blipFill>
-                    <a:blip r:embed="rId44"/>
+                    <a:blip r:embed="rId37"/>
                     <a:stretch>
                       <a:fillRect/>
                     </a:stretch>
@@ -1624,7 +1063,7 @@
                   <pic:spPr bwMode="auto">
                     <a:xfrm>
                       <a:off x="0" y="0"/>
-                      <a:ext cx="5943600" cy="5981138"/>
+                      <a:ext cx="5943600" cy="3775992"/>
                     </a:xfrm>
                     <a:prstGeom prst="rect">
                       <a:avLst/>
@@ -1648,7 +1087,7 @@
         <w:pStyle w:val="ImageCaption"/>
       </w:pPr>
       <w:r>
-        <w:t xml:space="preserve">Audit Board Sign-In Button</w:t>
+        <w:t xml:space="preserve">Format Error</w:t>
       </w:r>
     </w:p>
     <w:p>
@@ -1656,7 +1095,19 @@
         <w:pStyle w:val="BodyText"/>
       </w:pPr>
       <w:r>
-        <w:t xml:space="preserve">Another way to reach the Audit Board Sign-In page is to use the navigation menu.</w:t>
+        <w:t xml:space="preserve">If the hash matches and the file format is correct, the system will</w:t>
+      </w:r>
+      <w:r>
+        <w:t xml:space="preserve"> </w:t>
+      </w:r>
+      <w:r>
+        <w:t xml:space="preserve">import the data from the file. The user will see the following</w:t>
+      </w:r>
+      <w:r>
+        <w:t xml:space="preserve"> </w:t>
+      </w:r>
+      <w:r>
+        <w:t xml:space="preserve">messages.</w:t>
       </w:r>
     </w:p>
     <w:p>
@@ -1666,20 +1117,20 @@
       <w:r>
         <w:drawing>
           <wp:inline>
-            <wp:extent cx="3094892" cy="1355613"/>
+            <wp:extent cx="5943600" cy="2697680"/>
             <wp:effectExtent b="0" l="0" r="0" t="0"/>
-            <wp:docPr descr="Navigation to Audit Board Identification Page" title="" id="1" name="Picture"/>
+            <wp:docPr descr="File Uploads Successful" title="" id="1" name="Picture"/>
             <a:graphic>
               <a:graphicData uri="http://schemas.openxmlformats.org/drawingml/2006/picture">
                 <pic:pic>
                   <pic:nvPicPr>
-                    <pic:cNvPr descr="./screenshots/248_nav_to_AB_page.png" id="0" name="Picture"/>
+                    <pic:cNvPr descr="./screenshots/county/106_successfully_uploaded.png" id="0" name="Picture"/>
                     <pic:cNvPicPr>
                       <a:picLocks noChangeArrowheads="1" noChangeAspect="1"/>
                     </pic:cNvPicPr>
                   </pic:nvPicPr>
                   <pic:blipFill>
-                    <a:blip r:embed="rId45"/>
+                    <a:blip r:embed="rId38"/>
                     <a:stretch>
                       <a:fillRect/>
                     </a:stretch>
@@ -1687,7 +1138,7 @@
                   <pic:spPr bwMode="auto">
                     <a:xfrm>
                       <a:off x="0" y="0"/>
-                      <a:ext cx="3094892" cy="1355613"/>
+                      <a:ext cx="5943600" cy="2697680"/>
                     </a:xfrm>
                     <a:prstGeom prst="rect">
                       <a:avLst/>
@@ -1711,7 +1162,7 @@
         <w:pStyle w:val="ImageCaption"/>
       </w:pPr>
       <w:r>
-        <w:t xml:space="preserve">Navigation to Audit Board Identification Page</w:t>
+        <w:t xml:space="preserve">File Uploads Successful</w:t>
       </w:r>
     </w:p>
     <w:p>
@@ -1719,7 +1170,132 @@
         <w:pStyle w:val="BodyText"/>
       </w:pPr>
       <w:r>
-        <w:t xml:space="preserve">Either method will take the user to the Audit Board Sign-In page.</w:t>
+        <w:rPr>
+          <w:b/>
+        </w:rPr>
+        <w:t xml:space="preserve">Remedies and Mitigations</w:t>
+      </w:r>
+    </w:p>
+    <w:p>
+      <w:pPr>
+        <w:pStyle w:val="BodyText"/>
+      </w:pPr>
+      <w:r>
+        <w:t xml:space="preserve">In this situation, please double-check that you have: (a) chosen and</w:t>
+      </w:r>
+      <w:r>
+        <w:t xml:space="preserve"> </w:t>
+      </w:r>
+      <w:r>
+        <w:t xml:space="preserve">uploaded the correct file, (b) removed the "CountingGroup" column</w:t>
+      </w:r>
+      <w:r>
+        <w:t xml:space="preserve"> </w:t>
+      </w:r>
+      <w:r>
+        <w:t xml:space="preserve">from the CVR file, (c) not edited or tampered with the file in</w:t>
+      </w:r>
+      <w:r>
+        <w:t xml:space="preserve"> </w:t>
+      </w:r>
+      <w:r>
+        <w:t xml:space="preserve">any other fashion, and (d) are uploading a CSV file, not a JSON file.</w:t>
+      </w:r>
+    </w:p>
+    <w:p>
+      <w:pPr>
+        <w:pStyle w:val="BodyText"/>
+      </w:pPr>
+      <w:r>
+        <w:t xml:space="preserve">The time required for data import depends on the size of the</w:t>
+      </w:r>
+      <w:r>
+        <w:t xml:space="preserve"> </w:t>
+      </w:r>
+      <w:r>
+        <w:t xml:space="preserve">file. Import time for the CVR file will depend on the number of ballot</w:t>
+      </w:r>
+      <w:r>
+        <w:t xml:space="preserve"> </w:t>
+      </w:r>
+      <w:r>
+        <w:t xml:space="preserve">cards represented in the file. A file with fewer than 10,000 CVR lines</w:t>
+      </w:r>
+      <w:r>
+        <w:t xml:space="preserve"> </w:t>
+      </w:r>
+      <w:r>
+        <w:t xml:space="preserve">should take less than a minute, while a file with 500,000 CVR lines or</w:t>
+      </w:r>
+      <w:r>
+        <w:t xml:space="preserve"> </w:t>
+      </w:r>
+      <w:r>
+        <w:t xml:space="preserve">more might take about a half hour. The ballot manifest file upload and</w:t>
+      </w:r>
+      <w:r>
+        <w:t xml:space="preserve"> </w:t>
+      </w:r>
+      <w:r>
+        <w:t xml:space="preserve">import will be quicker than the CVR file upload and import.</w:t>
+      </w:r>
+    </w:p>
+    <w:p>
+      <w:pPr>
+        <w:pStyle w:val="BodyText"/>
+      </w:pPr>
+      <w:r>
+        <w:t xml:space="preserve">Once both the ballot manifest and CVR files are successfully uploaded</w:t>
+      </w:r>
+      <w:r>
+        <w:t xml:space="preserve"> </w:t>
+      </w:r>
+      <w:r>
+        <w:t xml:space="preserve">and imported users will see them both listed as</w:t>
+      </w:r>
+      <w:r>
+        <w:t xml:space="preserve"> </w:t>
+      </w:r>
+      <w:r>
+        <w:rPr>
+          <w:b/>
+        </w:rPr>
+        <w:t xml:space="preserve">uploaded</w:t>
+      </w:r>
+      <w:r>
+        <w:t xml:space="preserve">. It is</w:t>
+      </w:r>
+      <w:r>
+        <w:t xml:space="preserve"> </w:t>
+      </w:r>
+      <w:r>
+        <w:t xml:space="preserve">possible to re-upload either or both files, if necessary.</w:t>
+      </w:r>
+    </w:p>
+    <w:p>
+      <w:pPr>
+        <w:pStyle w:val="BodyText"/>
+      </w:pPr>
+      <w:r>
+        <w:t xml:space="preserve">After successfully upload and import of both the Ballot Manifest and</w:t>
+      </w:r>
+      <w:r>
+        <w:t xml:space="preserve"> </w:t>
+      </w:r>
+      <w:r>
+        <w:t xml:space="preserve">the CVR files, the Contest Info table near the bottom of the County</w:t>
+      </w:r>
+      <w:r>
+        <w:t xml:space="preserve"> </w:t>
+      </w:r>
+      <w:r>
+        <w:t xml:space="preserve">Home Page lists all contests from the CVR file. The user may have to</w:t>
+      </w:r>
+      <w:r>
+        <w:t xml:space="preserve"> </w:t>
+      </w:r>
+      <w:r>
+        <w:t xml:space="preserve">scroll down to see all contests.</w:t>
       </w:r>
     </w:p>
     <w:p>
@@ -1729,20 +1305,20 @@
       <w:r>
         <w:drawing>
           <wp:inline>
-            <wp:extent cx="5943600" cy="3202408"/>
+            <wp:extent cx="5943600" cy="4124384"/>
             <wp:effectExtent b="0" l="0" r="0" t="0"/>
-            <wp:docPr descr="Audit Board Sign In" title="" id="1" name="Picture"/>
+            <wp:docPr descr="Contest Info Displayed on Home Page" title="" id="1" name="Picture"/>
             <a:graphic>
               <a:graphicData uri="http://schemas.openxmlformats.org/drawingml/2006/picture">
                 <pic:pic>
                   <pic:nvPicPr>
-                    <pic:cNvPr descr="./screenshots/250_Audit_Board_Sign_In.png" id="0" name="Picture"/>
+                    <pic:cNvPr descr="./screenshots/county/202_contest_info.png" id="0" name="Picture"/>
                     <pic:cNvPicPr>
                       <a:picLocks noChangeArrowheads="1" noChangeAspect="1"/>
                     </pic:cNvPicPr>
                   </pic:nvPicPr>
                   <pic:blipFill>
-                    <a:blip r:embed="rId46"/>
+                    <a:blip r:embed="rId39"/>
                     <a:stretch>
                       <a:fillRect/>
                     </a:stretch>
@@ -1750,7 +1326,7 @@
                   <pic:spPr bwMode="auto">
                     <a:xfrm>
                       <a:off x="0" y="0"/>
-                      <a:ext cx="5943600" cy="3202408"/>
+                      <a:ext cx="5943600" cy="4124384"/>
                     </a:xfrm>
                     <a:prstGeom prst="rect">
                       <a:avLst/>
@@ -1774,7 +1350,7 @@
         <w:pStyle w:val="ImageCaption"/>
       </w:pPr>
       <w:r>
-        <w:t xml:space="preserve">Audit Board Sign In</w:t>
+        <w:t xml:space="preserve">Contest Info Displayed on Home Page</w:t>
       </w:r>
     </w:p>
     <w:p>
@@ -1782,37 +1358,91 @@
         <w:pStyle w:val="BodyText"/>
       </w:pPr>
       <w:r>
-        <w:t xml:space="preserve">After the Audit Board has signed in, the Audit Board Sign-In Screen</w:t>
-      </w:r>
-      <w:r>
-        <w:t xml:space="preserve"> </w:t>
-      </w:r>
-      <w:r>
-        <w:t xml:space="preserve">will show the names and party affiliations. Note that all audit board</w:t>
-      </w:r>
-      <w:r>
-        <w:t xml:space="preserve"> </w:t>
-      </w:r>
-      <w:r>
-        <w:t xml:space="preserve">members must input first and last names as well as party affiliation.</w:t>
-      </w:r>
-      <w:r>
-        <w:t xml:space="preserve"> </w:t>
-      </w:r>
-      <w:r>
-        <w:t xml:space="preserve">If an audit board member has only a single name, include it as they</w:t>
-      </w:r>
-      <w:r>
-        <w:t xml:space="preserve"> </w:t>
-      </w:r>
-      <w:r>
-        <w:t xml:space="preserve">normally would on any digital input form and put a "N/A" in the unused</w:t>
-      </w:r>
-      <w:r>
-        <w:t xml:space="preserve"> </w:t>
-      </w:r>
-      <w:r>
-        <w:t xml:space="preserve">field.</w:t>
+        <w:t xml:space="preserve">At this stage in the audit process the County must wait for the</w:t>
+      </w:r>
+      <w:r>
+        <w:t xml:space="preserve"> </w:t>
+      </w:r>
+      <w:r>
+        <w:t xml:space="preserve">Department of State to choose which contests to audit and what the</w:t>
+      </w:r>
+      <w:r>
+        <w:t xml:space="preserve"> </w:t>
+      </w:r>
+      <w:r>
+        <w:t xml:space="preserve">risk limits will be on those contests. Once the Department of State</w:t>
+      </w:r>
+      <w:r>
+        <w:t xml:space="preserve"> </w:t>
+      </w:r>
+      <w:r>
+        <w:t xml:space="preserve">has started the audit, the County may continue to the next step of the</w:t>
+      </w:r>
+      <w:r>
+        <w:t xml:space="preserve"> </w:t>
+      </w:r>
+      <w:r>
+        <w:t xml:space="preserve">audit process.</w:t>
+      </w:r>
+    </w:p>
+    <w:p>
+      <w:pPr>
+        <w:pStyle w:val="Heading2"/>
+      </w:pPr>
+      <w:bookmarkStart w:id="40" w:name="monitoring-the-audit"/>
+      <w:bookmarkEnd w:id="40"/>
+      <w:r>
+        <w:t xml:space="preserve">Monitoring the Audit</w:t>
+      </w:r>
+    </w:p>
+    <w:p>
+      <w:pPr>
+        <w:pStyle w:val="FirstParagraph"/>
+      </w:pPr>
+      <w:r>
+        <w:t xml:space="preserve">While the audit is on-going, the County Info table shows how many Ballot Cards</w:t>
+      </w:r>
+      <w:r>
+        <w:t xml:space="preserve"> </w:t>
+      </w:r>
+      <w:r>
+        <w:t xml:space="preserve">are required for the current round, and how many have already been</w:t>
+      </w:r>
+      <w:r>
+        <w:t xml:space="preserve"> </w:t>
+      </w:r>
+      <w:r>
+        <w:t xml:space="preserve">audited. The number of "disagreements" is the number of ballot cards</w:t>
+      </w:r>
+      <w:r>
+        <w:t xml:space="preserve"> </w:t>
+      </w:r>
+      <w:r>
+        <w:t xml:space="preserve">on which the Audit Board could not come to complete consensus. The</w:t>
+      </w:r>
+      <w:r>
+        <w:t xml:space="preserve"> </w:t>
+      </w:r>
+      <w:r>
+        <w:t xml:space="preserve">number of "discrepancies" is the number of ballot cards where the</w:t>
+      </w:r>
+      <w:r>
+        <w:t xml:space="preserve"> </w:t>
+      </w:r>
+      <w:r>
+        <w:t xml:space="preserve">Audit Board's interpretation differs from the interpretation in the</w:t>
+      </w:r>
+      <w:r>
+        <w:t xml:space="preserve"> </w:t>
+      </w:r>
+      <w:r>
+        <w:t xml:space="preserve">uploaded CVR file, or where the ballot card in question could not be</w:t>
+      </w:r>
+      <w:r>
+        <w:t xml:space="preserve"> </w:t>
+      </w:r>
+      <w:r>
+        <w:t xml:space="preserve">found.</w:t>
       </w:r>
     </w:p>
     <w:p>
@@ -1822,20 +1452,20 @@
       <w:r>
         <w:drawing>
           <wp:inline>
-            <wp:extent cx="5943600" cy="5919240"/>
+            <wp:extent cx="5943600" cy="5050010"/>
             <wp:effectExtent b="0" l="0" r="0" t="0"/>
-            <wp:docPr descr="Audit Board Identity" title="" id="1" name="Picture"/>
+            <wp:docPr descr="County Home Page During Audit" title="" id="1" name="Picture"/>
             <a:graphic>
               <a:graphicData uri="http://schemas.openxmlformats.org/drawingml/2006/picture">
                 <pic:pic>
                   <pic:nvPicPr>
-                    <pic:cNvPr descr="./screenshots/251_Audit_Board_Members.png" id="0" name="Picture"/>
+                    <pic:cNvPr descr="./screenshots/county/201_County_Home_Mid_Round.png" id="0" name="Picture"/>
                     <pic:cNvPicPr>
                       <a:picLocks noChangeArrowheads="1" noChangeAspect="1"/>
                     </pic:cNvPicPr>
                   </pic:nvPicPr>
                   <pic:blipFill>
-                    <a:blip r:embed="rId47"/>
+                    <a:blip r:embed="rId41"/>
                     <a:stretch>
                       <a:fillRect/>
                     </a:stretch>
@@ -1843,7 +1473,7 @@
                   <pic:spPr bwMode="auto">
                     <a:xfrm>
                       <a:off x="0" y="0"/>
-                      <a:ext cx="5943600" cy="5919240"/>
+                      <a:ext cx="5943600" cy="5050010"/>
                     </a:xfrm>
                     <a:prstGeom prst="rect">
                       <a:avLst/>
@@ -1867,17 +1497,17 @@
         <w:pStyle w:val="ImageCaption"/>
       </w:pPr>
       <w:r>
-        <w:t xml:space="preserve">Audit Board Identity</w:t>
-      </w:r>
-    </w:p>
-    <w:p>
-      <w:pPr>
-        <w:pStyle w:val="Heading2"/>
-      </w:pPr>
-      <w:bookmarkStart w:id="48" w:name="ballot-card-review"/>
-      <w:bookmarkEnd w:id="48"/>
-      <w:r>
-        <w:t xml:space="preserve">Ballot Card Review</w:t>
+        <w:t xml:space="preserve">County Home Page During Audit</w:t>
+      </w:r>
+    </w:p>
+    <w:p>
+      <w:pPr>
+        <w:pStyle w:val="Heading1"/>
+      </w:pPr>
+      <w:bookmarkStart w:id="42" w:name="audit-board-functions"/>
+      <w:bookmarkEnd w:id="42"/>
+      <w:r>
+        <w:t xml:space="preserve">Audit Board Functions</w:t>
       </w:r>
     </w:p>
     <w:p>
@@ -1885,13 +1515,13 @@
         <w:pStyle w:val="FirstParagraph"/>
       </w:pPr>
       <w:r>
-        <w:t xml:space="preserve">To start the process of finding and reviewing ballot cards, use the navigation menu at the top left</w:t>
-      </w:r>
-      <w:r>
-        <w:t xml:space="preserve"> </w:t>
-      </w:r>
-      <w:r>
-        <w:t xml:space="preserve">of the screen.</w:t>
+        <w:t xml:space="preserve">To sign the Audit Board in or out, click the "Audit Board" button on the County</w:t>
+      </w:r>
+      <w:r>
+        <w:t xml:space="preserve"> </w:t>
+      </w:r>
+      <w:r>
+        <w:t xml:space="preserve">home page.</w:t>
       </w:r>
     </w:p>
     <w:p>
@@ -1901,20 +1531,20 @@
       <w:r>
         <w:drawing>
           <wp:inline>
-            <wp:extent cx="3094892" cy="1355613"/>
+            <wp:extent cx="5943600" cy="5179985"/>
             <wp:effectExtent b="0" l="0" r="0" t="0"/>
-            <wp:docPr descr="Navigation to Ballot Card Review" title="" id="1" name="Picture"/>
+            <wp:docPr descr="Audit Board Sign-In Button" title="" id="1" name="Picture"/>
             <a:graphic>
               <a:graphicData uri="http://schemas.openxmlformats.org/drawingml/2006/picture">
                 <pic:pic>
                   <pic:nvPicPr>
-                    <pic:cNvPr descr="./screenshots/253_nav_to_ballot_review.png" id="0" name="Picture"/>
+                    <pic:cNvPr descr="./screenshots/county/248_nav_to_AB_page.png" id="0" name="Picture"/>
                     <pic:cNvPicPr>
                       <a:picLocks noChangeArrowheads="1" noChangeAspect="1"/>
                     </pic:cNvPicPr>
                   </pic:nvPicPr>
                   <pic:blipFill>
-                    <a:blip r:embed="rId49"/>
+                    <a:blip r:embed="rId43"/>
                     <a:stretch>
                       <a:fillRect/>
                     </a:stretch>
@@ -1922,7 +1552,7 @@
                   <pic:spPr bwMode="auto">
                     <a:xfrm>
                       <a:off x="0" y="0"/>
-                      <a:ext cx="3094892" cy="1355613"/>
+                      <a:ext cx="5943600" cy="5179985"/>
                     </a:xfrm>
                     <a:prstGeom prst="rect">
                       <a:avLst/>
@@ -1946,7 +1576,7 @@
         <w:pStyle w:val="ImageCaption"/>
       </w:pPr>
       <w:r>
-        <w:t xml:space="preserve">Navigation to Ballot Card Review</w:t>
+        <w:t xml:space="preserve">Audit Board Sign-In Button</w:t>
       </w:r>
     </w:p>
     <w:p>
@@ -1954,25 +1584,7 @@
         <w:pStyle w:val="BodyText"/>
       </w:pPr>
       <w:r>
-        <w:t xml:space="preserve">Once the Secretary of State launches a round of the audit the County</w:t>
-      </w:r>
-      <w:r>
-        <w:t xml:space="preserve"> </w:t>
-      </w:r>
-      <w:r>
-        <w:t xml:space="preserve">user will see a list of ballot cards to be audited in the current</w:t>
-      </w:r>
-      <w:r>
-        <w:t xml:space="preserve"> </w:t>
-      </w:r>
-      <w:r>
-        <w:t xml:space="preserve">round. The list includes the Scanner, Batch, and Ballot Position</w:t>
-      </w:r>
-      <w:r>
-        <w:t xml:space="preserve"> </w:t>
-      </w:r>
-      <w:r>
-        <w:t xml:space="preserve">numbers, and (if available) the Storage Bin.</w:t>
+        <w:t xml:space="preserve">Another way is to use the navigation menu.</w:t>
       </w:r>
     </w:p>
     <w:p>
@@ -1982,20 +1594,20 @@
       <w:r>
         <w:drawing>
           <wp:inline>
-            <wp:extent cx="5943600" cy="5525894"/>
+            <wp:extent cx="3376246" cy="1560234"/>
             <wp:effectExtent b="0" l="0" r="0" t="0"/>
-            <wp:docPr descr="Ballot Cards to Audit" title="" id="1" name="Picture"/>
+            <wp:docPr descr="Navigation to Audit Board Identification Page" title="" id="1" name="Picture"/>
             <a:graphic>
               <a:graphicData uri="http://schemas.openxmlformats.org/drawingml/2006/picture">
                 <pic:pic>
                   <pic:nvPicPr>
-                    <pic:cNvPr descr="./screenshots/270_ballots_to_audit_unified.png" id="0" name="Picture"/>
+                    <pic:cNvPr descr="./screenshots/county/002_menu_choices_ab.png" id="0" name="Picture"/>
                     <pic:cNvPicPr>
                       <a:picLocks noChangeArrowheads="1" noChangeAspect="1"/>
                     </pic:cNvPicPr>
                   </pic:nvPicPr>
                   <pic:blipFill>
-                    <a:blip r:embed="rId50"/>
+                    <a:blip r:embed="rId44"/>
                     <a:stretch>
                       <a:fillRect/>
                     </a:stretch>
@@ -2003,7 +1615,7 @@
                   <pic:spPr bwMode="auto">
                     <a:xfrm>
                       <a:off x="0" y="0"/>
-                      <a:ext cx="5943600" cy="5525894"/>
+                      <a:ext cx="3376246" cy="1560234"/>
                     </a:xfrm>
                     <a:prstGeom prst="rect">
                       <a:avLst/>
@@ -2027,7 +1639,7 @@
         <w:pStyle w:val="ImageCaption"/>
       </w:pPr>
       <w:r>
-        <w:t xml:space="preserve">Ballot Cards to Audit</w:t>
+        <w:t xml:space="preserve">Navigation to Audit Board Identification Page</w:t>
       </w:r>
     </w:p>
     <w:p>
@@ -2035,39 +1647,7 @@
         <w:pStyle w:val="BodyText"/>
       </w:pPr>
       <w:r>
-        <w:t xml:space="preserve">Once the ballot cards have been retrieved, click the "Next" button to</w:t>
-      </w:r>
-      <w:r>
-        <w:t xml:space="preserve"> </w:t>
-      </w:r>
-      <w:r>
-        <w:t xml:space="preserve">start reviewing.</w:t>
-      </w:r>
-    </w:p>
-    <w:p>
-      <w:pPr>
-        <w:pStyle w:val="BodyText"/>
-      </w:pPr>
-      <w:r>
-        <w:t xml:space="preserve">The RLA Tool allows Audit Board members to report the markings on each</w:t>
-      </w:r>
-      <w:r>
-        <w:t xml:space="preserve"> </w:t>
-      </w:r>
-      <w:r>
-        <w:t xml:space="preserve">individual ballot card. Before recording voter intent, please</w:t>
-      </w:r>
-      <w:r>
-        <w:t xml:space="preserve"> </w:t>
-      </w:r>
-      <w:r>
-        <w:t xml:space="preserve">double-check that the Ballot Type on the paper ballot card matches the</w:t>
-      </w:r>
-      <w:r>
-        <w:t xml:space="preserve"> </w:t>
-      </w:r>
-      <w:r>
-        <w:t xml:space="preserve">Ballot Type listed on the screen.</w:t>
+        <w:t xml:space="preserve">Either method will take the user to the Audit Board page.</w:t>
       </w:r>
     </w:p>
     <w:p>
@@ -2077,20 +1657,20 @@
       <w:r>
         <w:drawing>
           <wp:inline>
-            <wp:extent cx="5943600" cy="5919240"/>
+            <wp:extent cx="5943600" cy="6385620"/>
             <wp:effectExtent b="0" l="0" r="0" t="0"/>
-            <wp:docPr descr="Ballot Type" title="" id="1" name="Picture"/>
+            <wp:docPr descr="Audit Board page" title="" id="1" name="Picture"/>
             <a:graphic>
               <a:graphicData uri="http://schemas.openxmlformats.org/drawingml/2006/picture">
                 <pic:pic>
                   <pic:nvPicPr>
-                    <pic:cNvPr descr="./screenshots/273_ballot_type.png" id="0" name="Picture"/>
+                    <pic:cNvPr descr="./screenshots/county/250_AB_sign_in.png" id="0" name="Picture"/>
                     <pic:cNvPicPr>
                       <a:picLocks noChangeArrowheads="1" noChangeAspect="1"/>
                     </pic:cNvPicPr>
                   </pic:nvPicPr>
                   <pic:blipFill>
-                    <a:blip r:embed="rId51"/>
+                    <a:blip r:embed="rId45"/>
                     <a:stretch>
                       <a:fillRect/>
                     </a:stretch>
@@ -2098,7 +1678,7 @@
                   <pic:spPr bwMode="auto">
                     <a:xfrm>
                       <a:off x="0" y="0"/>
-                      <a:ext cx="5943600" cy="5919240"/>
+                      <a:ext cx="5943600" cy="6385620"/>
                     </a:xfrm>
                     <a:prstGeom prst="rect">
                       <a:avLst/>
@@ -2122,7 +1702,73 @@
         <w:pStyle w:val="ImageCaption"/>
       </w:pPr>
       <w:r>
-        <w:t xml:space="preserve">Ballot Type</w:t>
+        <w:t xml:space="preserve">Audit Board page</w:t>
+      </w:r>
+    </w:p>
+    <w:p>
+      <w:pPr>
+        <w:pStyle w:val="Heading2"/>
+      </w:pPr>
+      <w:bookmarkStart w:id="46" w:name="audit-board-sign-in"/>
+      <w:bookmarkEnd w:id="46"/>
+      <w:r>
+        <w:t xml:space="preserve">Audit Board Sign In</w:t>
+      </w:r>
+    </w:p>
+    <w:p>
+      <w:pPr>
+        <w:pStyle w:val="FirstParagraph"/>
+      </w:pPr>
+      <w:r>
+        <w:t xml:space="preserve">The Audit Board does not log directly into the RLA Tool with usernames</w:t>
+      </w:r>
+      <w:r>
+        <w:t xml:space="preserve"> </w:t>
+      </w:r>
+      <w:r>
+        <w:t xml:space="preserve">and passwords. However, whenever the Audit Board begins to interact</w:t>
+      </w:r>
+      <w:r>
+        <w:t xml:space="preserve"> </w:t>
+      </w:r>
+      <w:r>
+        <w:t xml:space="preserve">with the RLA Tool, either at the beginning of an audit round or after</w:t>
+      </w:r>
+      <w:r>
+        <w:t xml:space="preserve"> </w:t>
+      </w:r>
+      <w:r>
+        <w:t xml:space="preserve">taking a break, there is an informal sign-in process.</w:t>
+      </w:r>
+      <w:r>
+        <w:t xml:space="preserve"> </w:t>
+      </w:r>
+      <w:r>
+        <w:t xml:space="preserve">Note that all audit board</w:t>
+      </w:r>
+      <w:r>
+        <w:t xml:space="preserve"> </w:t>
+      </w:r>
+      <w:r>
+        <w:t xml:space="preserve">members must input first and last names as well as party affiliation.</w:t>
+      </w:r>
+      <w:r>
+        <w:t xml:space="preserve"> </w:t>
+      </w:r>
+      <w:r>
+        <w:t xml:space="preserve">If an audit board member has only a single name, include it as they</w:t>
+      </w:r>
+      <w:r>
+        <w:t xml:space="preserve"> </w:t>
+      </w:r>
+      <w:r>
+        <w:t xml:space="preserve">normally would on any digital input form and put "N/A" in the unused</w:t>
+      </w:r>
+      <w:r>
+        <w:t xml:space="preserve"> </w:t>
+      </w:r>
+      <w:r>
+        <w:t xml:space="preserve">field.</w:t>
       </w:r>
     </w:p>
     <w:p>
@@ -2130,7 +1776,13 @@
         <w:pStyle w:val="BodyText"/>
       </w:pPr>
       <w:r>
-        <w:t xml:space="preserve">If a ballot card is not found click the "Ballot Card Not Found" button.</w:t>
+        <w:t xml:space="preserve">After the Audit Board has signed in, the Audit Board Screen</w:t>
+      </w:r>
+      <w:r>
+        <w:t xml:space="preserve"> </w:t>
+      </w:r>
+      <w:r>
+        <w:t xml:space="preserve">will show the names and party affiliations.</w:t>
       </w:r>
     </w:p>
     <w:p>
@@ -2140,20 +1792,20 @@
       <w:r>
         <w:drawing>
           <wp:inline>
-            <wp:extent cx="5943600" cy="5919240"/>
+            <wp:extent cx="5943600" cy="3264237"/>
             <wp:effectExtent b="0" l="0" r="0" t="0"/>
-            <wp:docPr descr="Ballot Card Not Found" title="" id="1" name="Picture"/>
+            <wp:docPr descr="Audit Board Identity" title="" id="1" name="Picture"/>
             <a:graphic>
               <a:graphicData uri="http://schemas.openxmlformats.org/drawingml/2006/picture">
                 <pic:pic>
                   <pic:nvPicPr>
-                    <pic:cNvPr descr="./screenshots/274_ballot_not_found.png" id="0" name="Picture"/>
+                    <pic:cNvPr descr="./screenshots/county/251_AB_members.png" id="0" name="Picture"/>
                     <pic:cNvPicPr>
                       <a:picLocks noChangeArrowheads="1" noChangeAspect="1"/>
                     </pic:cNvPicPr>
                   </pic:nvPicPr>
                   <pic:blipFill>
-                    <a:blip r:embed="rId52"/>
+                    <a:blip r:embed="rId47"/>
                     <a:stretch>
                       <a:fillRect/>
                     </a:stretch>
@@ -2161,7 +1813,7 @@
                   <pic:spPr bwMode="auto">
                     <a:xfrm>
                       <a:off x="0" y="0"/>
-                      <a:ext cx="5943600" cy="5919240"/>
+                      <a:ext cx="5943600" cy="3264237"/>
                     </a:xfrm>
                     <a:prstGeom prst="rect">
                       <a:avLst/>
@@ -2185,21 +1837,43 @@
         <w:pStyle w:val="ImageCaption"/>
       </w:pPr>
       <w:r>
-        <w:t xml:space="preserve">Ballot Card Not Found</w:t>
-      </w:r>
-    </w:p>
-    <w:p>
-      <w:pPr>
-        <w:pStyle w:val="BodyText"/>
-      </w:pPr>
-      <w:r>
-        <w:t xml:space="preserve">Otherwise record on the screen all final voter intent marked on</w:t>
-      </w:r>
-      <w:r>
-        <w:t xml:space="preserve"> </w:t>
-      </w:r>
-      <w:r>
-        <w:t xml:space="preserve">the paper ballot card.</w:t>
+        <w:t xml:space="preserve">Audit Board Identity</w:t>
+      </w:r>
+    </w:p>
+    <w:p>
+      <w:pPr>
+        <w:pStyle w:val="Heading2"/>
+      </w:pPr>
+      <w:bookmarkStart w:id="48" w:name="ballot-card-retrieval"/>
+      <w:bookmarkEnd w:id="48"/>
+      <w:r>
+        <w:t xml:space="preserve">Ballot Card Retrieval</w:t>
+      </w:r>
+    </w:p>
+    <w:p>
+      <w:pPr>
+        <w:pStyle w:val="FirstParagraph"/>
+      </w:pPr>
+      <w:r>
+        <w:t xml:space="preserve">After the Audit Board has signed in, they can start the audit process.</w:t>
+      </w:r>
+      <w:r>
+        <w:t xml:space="preserve"> </w:t>
+      </w:r>
+      <w:r>
+        <w:t xml:space="preserve">Use the</w:t>
+      </w:r>
+      <w:r>
+        <w:t xml:space="preserve"> </w:t>
+      </w:r>
+      <w:r>
+        <w:t xml:space="preserve">"Start Audit" button on the Audit Board screen. Or</w:t>
+      </w:r>
+      <w:r>
+        <w:t xml:space="preserve"> </w:t>
+      </w:r>
+      <w:r>
+        <w:t xml:space="preserve">use the navigation menu at the top left.</w:t>
       </w:r>
     </w:p>
     <w:p>
@@ -2209,20 +1883,20 @@
       <w:r>
         <w:drawing>
           <wp:inline>
-            <wp:extent cx="5943600" cy="5919240"/>
+            <wp:extent cx="3376246" cy="1560234"/>
             <wp:effectExtent b="0" l="0" r="0" t="0"/>
-            <wp:docPr descr="Recording Voter Intent" title="" id="1" name="Picture"/>
+            <wp:docPr descr="Navigation to Ballot Card Review" title="" id="1" name="Picture"/>
             <a:graphic>
               <a:graphicData uri="http://schemas.openxmlformats.org/drawingml/2006/picture">
                 <pic:pic>
                   <pic:nvPicPr>
-                    <pic:cNvPr descr="./screenshots/276_Voter_Intent.png" id="0" name="Picture"/>
+                    <pic:cNvPr descr="./screenshots/county/003_menu_choices_audit.png" id="0" name="Picture"/>
                     <pic:cNvPicPr>
                       <a:picLocks noChangeArrowheads="1" noChangeAspect="1"/>
                     </pic:cNvPicPr>
                   </pic:nvPicPr>
                   <pic:blipFill>
-                    <a:blip r:embed="rId53"/>
+                    <a:blip r:embed="rId49"/>
                     <a:stretch>
                       <a:fillRect/>
                     </a:stretch>
@@ -2230,7 +1904,7 @@
                   <pic:spPr bwMode="auto">
                     <a:xfrm>
                       <a:off x="0" y="0"/>
-                      <a:ext cx="5943600" cy="5919240"/>
+                      <a:ext cx="3376246" cy="1560234"/>
                     </a:xfrm>
                     <a:prstGeom prst="rect">
                       <a:avLst/>
@@ -2254,7 +1928,7 @@
         <w:pStyle w:val="ImageCaption"/>
       </w:pPr>
       <w:r>
-        <w:t xml:space="preserve">Recording Voter Intent</w:t>
+        <w:t xml:space="preserve">Navigation to Ballot Card Review</w:t>
       </w:r>
     </w:p>
     <w:p>
@@ -2262,19 +1936,7 @@
         <w:pStyle w:val="BodyText"/>
       </w:pPr>
       <w:r>
-        <w:t xml:space="preserve">In case of an overvote, mark each of the (too many) choices the voter</w:t>
-      </w:r>
-      <w:r>
-        <w:t xml:space="preserve"> </w:t>
-      </w:r>
-      <w:r>
-        <w:t xml:space="preserve">intended; as the user will see on the next screen, the RLA Tool will recognize</w:t>
-      </w:r>
-      <w:r>
-        <w:t xml:space="preserve"> </w:t>
-      </w:r>
-      <w:r>
-        <w:t xml:space="preserve">the overvote.</w:t>
+        <w:t xml:space="preserve">There is a welcome screen for the audit. Click "Next" to proceed.</w:t>
       </w:r>
     </w:p>
     <w:p>
@@ -2284,20 +1946,20 @@
       <w:r>
         <w:drawing>
           <wp:inline>
-            <wp:extent cx="5943600" cy="5919240"/>
+            <wp:extent cx="5943600" cy="2427889"/>
             <wp:effectExtent b="0" l="0" r="0" t="0"/>
-            <wp:docPr descr="Marking an Overvote" title="" id="1" name="Picture"/>
+            <wp:docPr descr="Welcome Screen" title="" id="1" name="Picture"/>
             <a:graphic>
               <a:graphicData uri="http://schemas.openxmlformats.org/drawingml/2006/picture">
                 <pic:pic>
                   <pic:nvPicPr>
-                    <pic:cNvPr descr="./screenshots/278_Overvote.png" id="0" name="Picture"/>
+                    <pic:cNvPr descr="./screenshots/county/260_Audit_Screen_1.png" id="0" name="Picture"/>
                     <pic:cNvPicPr>
                       <a:picLocks noChangeArrowheads="1" noChangeAspect="1"/>
                     </pic:cNvPicPr>
                   </pic:nvPicPr>
                   <pic:blipFill>
-                    <a:blip r:embed="rId54"/>
+                    <a:blip r:embed="rId50"/>
                     <a:stretch>
                       <a:fillRect/>
                     </a:stretch>
@@ -2305,7 +1967,7 @@
                   <pic:spPr bwMode="auto">
                     <a:xfrm>
                       <a:off x="0" y="0"/>
-                      <a:ext cx="5943600" cy="5919240"/>
+                      <a:ext cx="5943600" cy="2427889"/>
                     </a:xfrm>
                     <a:prstGeom prst="rect">
                       <a:avLst/>
@@ -2329,7 +1991,7 @@
         <w:pStyle w:val="ImageCaption"/>
       </w:pPr>
       <w:r>
-        <w:t xml:space="preserve">Marking an Overvote</w:t>
+        <w:t xml:space="preserve">Welcome Screen</w:t>
       </w:r>
     </w:p>
     <w:p>
@@ -2337,19 +1999,31 @@
         <w:pStyle w:val="BodyText"/>
       </w:pPr>
       <w:r>
-        <w:t xml:space="preserve">If the Audit Board cannot reach consensus, mark the "No Consensus" box</w:t>
-      </w:r>
-      <w:r>
-        <w:t xml:space="preserve"> </w:t>
-      </w:r>
-      <w:r>
-        <w:t xml:space="preserve">on the screen. There is a text box for any comments the audit board</w:t>
-      </w:r>
-      <w:r>
-        <w:t xml:space="preserve"> </w:t>
-      </w:r>
-      <w:r>
-        <w:t xml:space="preserve">might wish to add in this circumstance.</w:t>
+        <w:t xml:space="preserve">If the Secretary of State has launched a round of the audit the County</w:t>
+      </w:r>
+      <w:r>
+        <w:t xml:space="preserve"> </w:t>
+      </w:r>
+      <w:r>
+        <w:t xml:space="preserve">user will see a list of ballot cards to be audited in the current</w:t>
+      </w:r>
+      <w:r>
+        <w:t xml:space="preserve"> </w:t>
+      </w:r>
+      <w:r>
+        <w:t xml:space="preserve">round. The list includes the Scanner, Batch, and Ballot Position</w:t>
+      </w:r>
+      <w:r>
+        <w:t xml:space="preserve"> </w:t>
+      </w:r>
+      <w:r>
+        <w:t xml:space="preserve">numbers, and (if available) the Storage Bin. As the round progresses the rightmost</w:t>
+      </w:r>
+      <w:r>
+        <w:t xml:space="preserve"> </w:t>
+      </w:r>
+      <w:r>
+        <w:t xml:space="preserve">column will contain check marks for ballots that have been reviewed.</w:t>
       </w:r>
     </w:p>
     <w:p>
@@ -2359,20 +2033,20 @@
       <w:r>
         <w:drawing>
           <wp:inline>
-            <wp:extent cx="5943600" cy="5919240"/>
+            <wp:extent cx="5943600" cy="5896366"/>
             <wp:effectExtent b="0" l="0" r="0" t="0"/>
-            <wp:docPr descr="No Consensus" title="" id="1" name="Picture"/>
+            <wp:docPr descr="Ballot Cards to Audit" title="" id="1" name="Picture"/>
             <a:graphic>
               <a:graphicData uri="http://schemas.openxmlformats.org/drawingml/2006/picture">
                 <pic:pic>
                   <pic:nvPicPr>
-                    <pic:cNvPr descr="./screenshots/277_No_Consensus.png" id="0" name="Picture"/>
+                    <pic:cNvPr descr="./screenshots/county/262_Cards_to_Audit.png" id="0" name="Picture"/>
                     <pic:cNvPicPr>
                       <a:picLocks noChangeArrowheads="1" noChangeAspect="1"/>
                     </pic:cNvPicPr>
                   </pic:nvPicPr>
                   <pic:blipFill>
-                    <a:blip r:embed="rId55"/>
+                    <a:blip r:embed="rId51"/>
                     <a:stretch>
                       <a:fillRect/>
                     </a:stretch>
@@ -2380,7 +2054,7 @@
                   <pic:spPr bwMode="auto">
                     <a:xfrm>
                       <a:off x="0" y="0"/>
-                      <a:ext cx="5943600" cy="5919240"/>
+                      <a:ext cx="5943600" cy="5896366"/>
                     </a:xfrm>
                     <a:prstGeom prst="rect">
                       <a:avLst/>
@@ -2404,7 +2078,7 @@
         <w:pStyle w:val="ImageCaption"/>
       </w:pPr>
       <w:r>
-        <w:t xml:space="preserve">No Consensus</w:t>
+        <w:t xml:space="preserve">Ballot Cards to Audit</w:t>
       </w:r>
     </w:p>
     <w:p>
@@ -2412,13 +2086,13 @@
         <w:pStyle w:val="BodyText"/>
       </w:pPr>
       <w:r>
-        <w:t xml:space="preserve">After entering the interpretation of the markings from any one ballot</w:t>
-      </w:r>
-      <w:r>
-        <w:t xml:space="preserve"> </w:t>
-      </w:r>
-      <w:r>
-        <w:t xml:space="preserve">card, the Audit Board clicks "Review" button.</w:t>
+        <w:t xml:space="preserve">This page has a button to download a csv file that can be saved or printed, containing</w:t>
+      </w:r>
+      <w:r>
+        <w:t xml:space="preserve"> </w:t>
+      </w:r>
+      <w:r>
+        <w:t xml:space="preserve">the list of ballots.</w:t>
       </w:r>
     </w:p>
     <w:p>
@@ -2428,20 +2102,20 @@
       <w:r>
         <w:drawing>
           <wp:inline>
-            <wp:extent cx="5943600" cy="2828213"/>
+            <wp:extent cx="5943600" cy="2815160"/>
             <wp:effectExtent b="0" l="0" r="0" t="0"/>
-            <wp:docPr descr="Review Button" title="" id="1" name="Picture"/>
+            <wp:docPr descr="Download CSV" title="" id="1" name="Picture"/>
             <a:graphic>
               <a:graphicData uri="http://schemas.openxmlformats.org/drawingml/2006/picture">
                 <pic:pic>
                   <pic:nvPicPr>
-                    <pic:cNvPr descr="./screenshots/279_ballot_interpretations_entered.png" id="0" name="Picture"/>
+                    <pic:cNvPr descr="./screenshots/county/263_download_csv.png" id="0" name="Picture"/>
                     <pic:cNvPicPr>
                       <a:picLocks noChangeArrowheads="1" noChangeAspect="1"/>
                     </pic:cNvPicPr>
                   </pic:nvPicPr>
                   <pic:blipFill>
-                    <a:blip r:embed="rId56"/>
+                    <a:blip r:embed="rId52"/>
                     <a:stretch>
                       <a:fillRect/>
                     </a:stretch>
@@ -2449,7 +2123,7 @@
                   <pic:spPr bwMode="auto">
                     <a:xfrm>
                       <a:off x="0" y="0"/>
-                      <a:ext cx="5943600" cy="2828213"/>
+                      <a:ext cx="5943600" cy="2815160"/>
                     </a:xfrm>
                     <a:prstGeom prst="rect">
                       <a:avLst/>
@@ -2473,7 +2147,31 @@
         <w:pStyle w:val="ImageCaption"/>
       </w:pPr>
       <w:r>
-        <w:t xml:space="preserve">Review Button</w:t>
+        <w:t xml:space="preserve">Download CSV</w:t>
+      </w:r>
+    </w:p>
+    <w:p>
+      <w:pPr>
+        <w:pStyle w:val="Heading2"/>
+      </w:pPr>
+      <w:bookmarkStart w:id="53" w:name="ballot-card-review"/>
+      <w:bookmarkEnd w:id="53"/>
+      <w:r>
+        <w:t xml:space="preserve">Ballot Card Review</w:t>
+      </w:r>
+    </w:p>
+    <w:p>
+      <w:pPr>
+        <w:pStyle w:val="FirstParagraph"/>
+      </w:pPr>
+      <w:r>
+        <w:t xml:space="preserve">Once the ballot cards have been retrieved, click the "Next" button to</w:t>
+      </w:r>
+      <w:r>
+        <w:t xml:space="preserve"> </w:t>
+      </w:r>
+      <w:r>
+        <w:t xml:space="preserve">start reviewing.</w:t>
       </w:r>
     </w:p>
     <w:p>
@@ -2481,13 +2179,25 @@
         <w:pStyle w:val="BodyText"/>
       </w:pPr>
       <w:r>
-        <w:t xml:space="preserve">On the Review screen, check that the information shown</w:t>
-      </w:r>
-      <w:r>
-        <w:t xml:space="preserve"> </w:t>
-      </w:r>
-      <w:r>
-        <w:t xml:space="preserve">reflects the Audit Board's interpretation of the ballot.</w:t>
+        <w:t xml:space="preserve">The RLA Tool allows Audit Board members to report the markings on each</w:t>
+      </w:r>
+      <w:r>
+        <w:t xml:space="preserve"> </w:t>
+      </w:r>
+      <w:r>
+        <w:t xml:space="preserve">individual ballot card. Before recording voter intent, please</w:t>
+      </w:r>
+      <w:r>
+        <w:t xml:space="preserve"> </w:t>
+      </w:r>
+      <w:r>
+        <w:t xml:space="preserve">double-check that the Ballot Type on the paper ballot card matches the</w:t>
+      </w:r>
+      <w:r>
+        <w:t xml:space="preserve"> </w:t>
+      </w:r>
+      <w:r>
+        <w:t xml:space="preserve">Ballot Type listed on the screen.</w:t>
       </w:r>
     </w:p>
     <w:p>
@@ -2497,20 +2207,20 @@
       <w:r>
         <w:drawing>
           <wp:inline>
-            <wp:extent cx="5943600" cy="5919240"/>
+            <wp:extent cx="5943600" cy="5295286"/>
             <wp:effectExtent b="0" l="0" r="0" t="0"/>
-            <wp:docPr descr="Review Screen" title="" id="1" name="Picture"/>
+            <wp:docPr descr="Ballot Type" title="" id="1" name="Picture"/>
             <a:graphic>
               <a:graphicData uri="http://schemas.openxmlformats.org/drawingml/2006/picture">
                 <pic:pic>
                   <pic:nvPicPr>
-                    <pic:cNvPr descr="./screenshots/280_review_screen.png" id="0" name="Picture"/>
+                    <pic:cNvPr descr="./screenshots/county/265_ballot_type.png" id="0" name="Picture"/>
                     <pic:cNvPicPr>
                       <a:picLocks noChangeArrowheads="1" noChangeAspect="1"/>
                     </pic:cNvPicPr>
                   </pic:nvPicPr>
                   <pic:blipFill>
-                    <a:blip r:embed="rId57"/>
+                    <a:blip r:embed="rId54"/>
                     <a:stretch>
                       <a:fillRect/>
                     </a:stretch>
@@ -2518,7 +2228,7 @@
                   <pic:spPr bwMode="auto">
                     <a:xfrm>
                       <a:off x="0" y="0"/>
-                      <a:ext cx="5943600" cy="5919240"/>
+                      <a:ext cx="5943600" cy="5295286"/>
                     </a:xfrm>
                     <a:prstGeom prst="rect">
                       <a:avLst/>
@@ -2542,7 +2252,7 @@
         <w:pStyle w:val="ImageCaption"/>
       </w:pPr>
       <w:r>
-        <w:t xml:space="preserve">Review Screen</w:t>
+        <w:t xml:space="preserve">Ballot Type</w:t>
       </w:r>
     </w:p>
     <w:p>
@@ -2550,19 +2260,7 @@
         <w:pStyle w:val="BodyText"/>
       </w:pPr>
       <w:r>
-        <w:t xml:space="preserve">Note that in</w:t>
-      </w:r>
-      <w:r>
-        <w:t xml:space="preserve"> </w:t>
-      </w:r>
-      <w:r>
-        <w:t xml:space="preserve">case of an overvote, the review screen will say "Overvote for this</w:t>
-      </w:r>
-      <w:r>
-        <w:t xml:space="preserve"> </w:t>
-      </w:r>
-      <w:r>
-        <w:t xml:space="preserve">contest".</w:t>
+        <w:t xml:space="preserve">If a ballot card is not found click the "Ballot Card Not Found" button.</w:t>
       </w:r>
     </w:p>
     <w:p>
@@ -2572,20 +2270,20 @@
       <w:r>
         <w:drawing>
           <wp:inline>
-            <wp:extent cx="5943600" cy="5919240"/>
+            <wp:extent cx="5943600" cy="2793404"/>
             <wp:effectExtent b="0" l="0" r="0" t="0"/>
-            <wp:docPr descr="Overvote Review" title="" id="1" name="Picture"/>
+            <wp:docPr descr="Ballot Card Not Found" title="" id="1" name="Picture"/>
             <a:graphic>
               <a:graphicData uri="http://schemas.openxmlformats.org/drawingml/2006/picture">
                 <pic:pic>
                   <pic:nvPicPr>
-                    <pic:cNvPr descr="./screenshots/281_overvote_review.png" id="0" name="Picture"/>
+                    <pic:cNvPr descr="./screenshots/county/264_ballot_not_found.png" id="0" name="Picture"/>
                     <pic:cNvPicPr>
                       <a:picLocks noChangeArrowheads="1" noChangeAspect="1"/>
                     </pic:cNvPicPr>
                   </pic:nvPicPr>
                   <pic:blipFill>
-                    <a:blip r:embed="rId58"/>
+                    <a:blip r:embed="rId55"/>
                     <a:stretch>
                       <a:fillRect/>
                     </a:stretch>
@@ -2593,7 +2291,7 @@
                   <pic:spPr bwMode="auto">
                     <a:xfrm>
                       <a:off x="0" y="0"/>
-                      <a:ext cx="5943600" cy="5919240"/>
+                      <a:ext cx="5943600" cy="2793404"/>
                     </a:xfrm>
                     <a:prstGeom prst="rect">
                       <a:avLst/>
@@ -2617,7 +2315,7 @@
         <w:pStyle w:val="ImageCaption"/>
       </w:pPr>
       <w:r>
-        <w:t xml:space="preserve">Overvote Review</w:t>
+        <w:t xml:space="preserve">Ballot Card Not Found</w:t>
       </w:r>
     </w:p>
     <w:p>
@@ -2625,25 +2323,68 @@
         <w:pStyle w:val="BodyText"/>
       </w:pPr>
       <w:r>
-        <w:t xml:space="preserve">If the review screen does not match the Audit Board's interpretation,</w:t>
-      </w:r>
-      <w:r>
-        <w:t xml:space="preserve"> </w:t>
-      </w:r>
-      <w:r>
-        <w:t xml:space="preserve">click the "Back" button and correct the interpretation. If the</w:t>
-      </w:r>
-      <w:r>
-        <w:t xml:space="preserve"> </w:t>
-      </w:r>
-      <w:r>
-        <w:t xml:space="preserve">information on the review screen is correct, click "Submit &amp; Next</w:t>
-      </w:r>
-      <w:r>
-        <w:t xml:space="preserve"> </w:t>
-      </w:r>
-      <w:r>
-        <w:t xml:space="preserve">Ballot".</w:t>
+        <w:t xml:space="preserve">Otherwise record on the screen all final voter intent marked on</w:t>
+      </w:r>
+      <w:r>
+        <w:t xml:space="preserve"> </w:t>
+      </w:r>
+      <w:r>
+        <w:t xml:space="preserve">the paper ballot card.</w:t>
+      </w:r>
+    </w:p>
+    <w:p>
+      <w:pPr>
+        <w:pStyle w:val="FigureWithCaption"/>
+      </w:pPr>
+      <w:r>
+        <w:drawing>
+          <wp:inline>
+            <wp:extent cx="5943600" cy="3676372"/>
+            <wp:effectExtent b="0" l="0" r="0" t="0"/>
+            <wp:docPr descr="Recording Voter Intent" title="" id="1" name="Picture"/>
+            <a:graphic>
+              <a:graphicData uri="http://schemas.openxmlformats.org/drawingml/2006/picture">
+                <pic:pic>
+                  <pic:nvPicPr>
+                    <pic:cNvPr descr="./screenshots/county/264_Voter_Intent.png" id="0" name="Picture"/>
+                    <pic:cNvPicPr>
+                      <a:picLocks noChangeArrowheads="1" noChangeAspect="1"/>
+                    </pic:cNvPicPr>
+                  </pic:nvPicPr>
+                  <pic:blipFill>
+                    <a:blip r:embed="rId56"/>
+                    <a:stretch>
+                      <a:fillRect/>
+                    </a:stretch>
+                  </pic:blipFill>
+                  <pic:spPr bwMode="auto">
+                    <a:xfrm>
+                      <a:off x="0" y="0"/>
+                      <a:ext cx="5943600" cy="3676372"/>
+                    </a:xfrm>
+                    <a:prstGeom prst="rect">
+                      <a:avLst/>
+                    </a:prstGeom>
+                    <a:noFill/>
+                    <a:ln w="9525">
+                      <a:noFill/>
+                      <a:headEnd/>
+                      <a:tailEnd/>
+                    </a:ln>
+                  </pic:spPr>
+                </pic:pic>
+              </a:graphicData>
+            </a:graphic>
+          </wp:inline>
+        </w:drawing>
+      </w:r>
+    </w:p>
+    <w:p>
+      <w:pPr>
+        <w:pStyle w:val="ImageCaption"/>
+      </w:pPr>
+      <w:r>
+        <w:t xml:space="preserve">Recording Voter Intent</w:t>
       </w:r>
     </w:p>
     <w:p>
@@ -2651,19 +2392,171 @@
         <w:pStyle w:val="BodyText"/>
       </w:pPr>
       <w:r>
-        <w:t xml:space="preserve">This submission is</w:t>
-      </w:r>
-      <w:r>
-        <w:t xml:space="preserve"> </w:t>
-      </w:r>
-      <w:r>
-        <w:t xml:space="preserve">final. There is no way to revise a ballot interpretation once it has</w:t>
-      </w:r>
-      <w:r>
-        <w:t xml:space="preserve"> </w:t>
-      </w:r>
-      <w:r>
-        <w:t xml:space="preserve">been submitted from the Review Screen.</w:t>
+        <w:t xml:space="preserve">The list of candidates includes qualified write-in candidates.</w:t>
+      </w:r>
+    </w:p>
+    <w:p>
+      <w:pPr>
+        <w:pStyle w:val="BodyText"/>
+      </w:pPr>
+      <w:r>
+        <w:t xml:space="preserve">In case of an overvote, mark each of the (too many) choices the voter</w:t>
+      </w:r>
+      <w:r>
+        <w:t xml:space="preserve"> </w:t>
+      </w:r>
+      <w:r>
+        <w:t xml:space="preserve">intended; as the user will see on the next screen, the RLA Tool will recognize</w:t>
+      </w:r>
+      <w:r>
+        <w:t xml:space="preserve"> </w:t>
+      </w:r>
+      <w:r>
+        <w:t xml:space="preserve">the overvote.</w:t>
+      </w:r>
+    </w:p>
+    <w:p>
+      <w:pPr>
+        <w:pStyle w:val="FigureWithCaption"/>
+      </w:pPr>
+      <w:r>
+        <w:drawing>
+          <wp:inline>
+            <wp:extent cx="5943600" cy="2480125"/>
+            <wp:effectExtent b="0" l="0" r="0" t="0"/>
+            <wp:docPr descr="Marking an Overvote" title="" id="1" name="Picture"/>
+            <a:graphic>
+              <a:graphicData uri="http://schemas.openxmlformats.org/drawingml/2006/picture">
+                <pic:pic>
+                  <pic:nvPicPr>
+                    <pic:cNvPr descr="./screenshots/county/264_overvote.png" id="0" name="Picture"/>
+                    <pic:cNvPicPr>
+                      <a:picLocks noChangeArrowheads="1" noChangeAspect="1"/>
+                    </pic:cNvPicPr>
+                  </pic:nvPicPr>
+                  <pic:blipFill>
+                    <a:blip r:embed="rId57"/>
+                    <a:stretch>
+                      <a:fillRect/>
+                    </a:stretch>
+                  </pic:blipFill>
+                  <pic:spPr bwMode="auto">
+                    <a:xfrm>
+                      <a:off x="0" y="0"/>
+                      <a:ext cx="5943600" cy="2480125"/>
+                    </a:xfrm>
+                    <a:prstGeom prst="rect">
+                      <a:avLst/>
+                    </a:prstGeom>
+                    <a:noFill/>
+                    <a:ln w="9525">
+                      <a:noFill/>
+                      <a:headEnd/>
+                      <a:tailEnd/>
+                    </a:ln>
+                  </pic:spPr>
+                </pic:pic>
+              </a:graphicData>
+            </a:graphic>
+          </wp:inline>
+        </w:drawing>
+      </w:r>
+    </w:p>
+    <w:p>
+      <w:pPr>
+        <w:pStyle w:val="ImageCaption"/>
+      </w:pPr>
+      <w:r>
+        <w:t xml:space="preserve">Marking an Overvote</w:t>
+      </w:r>
+    </w:p>
+    <w:p>
+      <w:pPr>
+        <w:pStyle w:val="BodyText"/>
+      </w:pPr>
+      <w:r>
+        <w:t xml:space="preserve">If the Audit Board cannot reach consensus, mark the "No Consensus" box</w:t>
+      </w:r>
+      <w:r>
+        <w:t xml:space="preserve"> </w:t>
+      </w:r>
+      <w:r>
+        <w:t xml:space="preserve">on the screen. There is a text box for any comments the audit board</w:t>
+      </w:r>
+      <w:r>
+        <w:t xml:space="preserve"> </w:t>
+      </w:r>
+      <w:r>
+        <w:t xml:space="preserve">might wish to add in this circumstance.</w:t>
+      </w:r>
+    </w:p>
+    <w:p>
+      <w:pPr>
+        <w:pStyle w:val="FigureWithCaption"/>
+      </w:pPr>
+      <w:r>
+        <w:drawing>
+          <wp:inline>
+            <wp:extent cx="5943600" cy="2555965"/>
+            <wp:effectExtent b="0" l="0" r="0" t="0"/>
+            <wp:docPr descr="No Consensus" title="" id="1" name="Picture"/>
+            <a:graphic>
+              <a:graphicData uri="http://schemas.openxmlformats.org/drawingml/2006/picture">
+                <pic:pic>
+                  <pic:nvPicPr>
+                    <pic:cNvPr descr="./screenshots/county/264_no_consensus.png" id="0" name="Picture"/>
+                    <pic:cNvPicPr>
+                      <a:picLocks noChangeArrowheads="1" noChangeAspect="1"/>
+                    </pic:cNvPicPr>
+                  </pic:nvPicPr>
+                  <pic:blipFill>
+                    <a:blip r:embed="rId58"/>
+                    <a:stretch>
+                      <a:fillRect/>
+                    </a:stretch>
+                  </pic:blipFill>
+                  <pic:spPr bwMode="auto">
+                    <a:xfrm>
+                      <a:off x="0" y="0"/>
+                      <a:ext cx="5943600" cy="2555965"/>
+                    </a:xfrm>
+                    <a:prstGeom prst="rect">
+                      <a:avLst/>
+                    </a:prstGeom>
+                    <a:noFill/>
+                    <a:ln w="9525">
+                      <a:noFill/>
+                      <a:headEnd/>
+                      <a:tailEnd/>
+                    </a:ln>
+                  </pic:spPr>
+                </pic:pic>
+              </a:graphicData>
+            </a:graphic>
+          </wp:inline>
+        </w:drawing>
+      </w:r>
+    </w:p>
+    <w:p>
+      <w:pPr>
+        <w:pStyle w:val="ImageCaption"/>
+      </w:pPr>
+      <w:r>
+        <w:t xml:space="preserve">No Consensus</w:t>
+      </w:r>
+    </w:p>
+    <w:p>
+      <w:pPr>
+        <w:pStyle w:val="BodyText"/>
+      </w:pPr>
+      <w:r>
+        <w:t xml:space="preserve">After entering the interpretation of the markings from any one ballot</w:t>
+      </w:r>
+      <w:r>
+        <w:t xml:space="preserve"> </w:t>
+      </w:r>
+      <w:r>
+        <w:t xml:space="preserve">card, the Audit Board clicks the "Review" button.</w:t>
       </w:r>
     </w:p>
     <w:p>
@@ -2675,12 +2568,12 @@
           <wp:inline>
             <wp:extent cx="5943600" cy="2828213"/>
             <wp:effectExtent b="0" l="0" r="0" t="0"/>
-            <wp:docPr descr="Submitting" title="" id="1" name="Picture"/>
+            <wp:docPr descr="Review Button" title="" id="1" name="Picture"/>
             <a:graphic>
               <a:graphicData uri="http://schemas.openxmlformats.org/drawingml/2006/picture">
                 <pic:pic>
                   <pic:nvPicPr>
-                    <pic:cNvPr descr="./screenshots/281_submit_interpretation.png" id="0" name="Picture"/>
+                    <pic:cNvPr descr="./screenshots/county/265_ballot_interpretations_entered.png" id="0" name="Picture"/>
                     <pic:cNvPicPr>
                       <a:picLocks noChangeArrowheads="1" noChangeAspect="1"/>
                     </pic:cNvPicPr>
@@ -2718,7 +2611,7 @@
         <w:pStyle w:val="ImageCaption"/>
       </w:pPr>
       <w:r>
-        <w:t xml:space="preserve">Submitting</w:t>
+        <w:t xml:space="preserve">Review Button</w:t>
       </w:r>
     </w:p>
     <w:p>
@@ -2726,59 +2619,13 @@
         <w:pStyle w:val="BodyText"/>
       </w:pPr>
       <w:r>
-        <w:t xml:space="preserve">The screen for the next ballot card will then be displayed. Review of</w:t>
-      </w:r>
-      <w:r>
-        <w:t xml:space="preserve"> </w:t>
-      </w:r>
-      <w:r>
-        <w:t xml:space="preserve">ballot cards will continue until the Audit Board has reviewed all the</w:t>
-      </w:r>
-      <w:r>
-        <w:t xml:space="preserve"> </w:t>
-      </w:r>
-      <w:r>
-        <w:t xml:space="preserve">ballot cards assigned to that County for that round. After the last</w:t>
-      </w:r>
-      <w:r>
-        <w:t xml:space="preserve"> </w:t>
-      </w:r>
-      <w:r>
-        <w:t xml:space="preserve">ballot card has been reviewed, the end-of-round page will appear.</w:t>
-      </w:r>
-      <w:r>
-        <w:t xml:space="preserve"> </w:t>
-      </w:r>
-      <w:r>
-        <w:t xml:space="preserve">with boxes for the Audit Board to "sign" their approval of the round</w:t>
-      </w:r>
-      <w:r>
-        <w:t xml:space="preserve"> </w:t>
-      </w:r>
-      <w:r>
-        <w:t xml:space="preserve">by entering their names as indicated. Audit board members need not</w:t>
-      </w:r>
-      <w:r>
-        <w:t xml:space="preserve"> </w:t>
-      </w:r>
-      <w:r>
-        <w:t xml:space="preserve">sign their approval in the same order that they were originally</w:t>
-      </w:r>
-      <w:r>
-        <w:t xml:space="preserve"> </w:t>
-      </w:r>
-      <w:r>
-        <w:t xml:space="preserve">entered.</w:t>
-      </w:r>
-    </w:p>
-    <w:p>
-      <w:pPr>
-        <w:pStyle w:val="Heading2"/>
-      </w:pPr>
-      <w:bookmarkStart w:id="60" w:name="end-of-round"/>
-      <w:bookmarkEnd w:id="60"/>
-      <w:r>
-        <w:t xml:space="preserve">End of Round</w:t>
+        <w:t xml:space="preserve">On the Review screen, check that the information shown</w:t>
+      </w:r>
+      <w:r>
+        <w:t xml:space="preserve"> </w:t>
+      </w:r>
+      <w:r>
+        <w:t xml:space="preserve">reflects the Audit Board's interpretation of the ballot.</w:t>
       </w:r>
     </w:p>
     <w:p>
@@ -2788,20 +2635,20 @@
       <w:r>
         <w:drawing>
           <wp:inline>
-            <wp:extent cx="5943600" cy="4040195"/>
+            <wp:extent cx="5943600" cy="4855767"/>
             <wp:effectExtent b="0" l="0" r="0" t="0"/>
-            <wp:docPr descr="End of Round" title="" id="1" name="Picture"/>
+            <wp:docPr descr="Review Screen" title="" id="1" name="Picture"/>
             <a:graphic>
               <a:graphicData uri="http://schemas.openxmlformats.org/drawingml/2006/picture">
                 <pic:pic>
                   <pic:nvPicPr>
-                    <pic:cNvPr descr="./screenshots/290_End_of_Round_One.png" id="0" name="Picture"/>
+                    <pic:cNvPr descr="./screenshots/county/266_review_screen.png" id="0" name="Picture"/>
                     <pic:cNvPicPr>
                       <a:picLocks noChangeArrowheads="1" noChangeAspect="1"/>
                     </pic:cNvPicPr>
                   </pic:nvPicPr>
                   <pic:blipFill>
-                    <a:blip r:embed="rId61"/>
+                    <a:blip r:embed="rId60"/>
                     <a:stretch>
                       <a:fillRect/>
                     </a:stretch>
@@ -2809,7 +2656,7 @@
                   <pic:spPr bwMode="auto">
                     <a:xfrm>
                       <a:off x="0" y="0"/>
-                      <a:ext cx="5943600" cy="4040195"/>
+                      <a:ext cx="5943600" cy="4855767"/>
                     </a:xfrm>
                     <a:prstGeom prst="rect">
                       <a:avLst/>
@@ -2833,7 +2680,7 @@
         <w:pStyle w:val="ImageCaption"/>
       </w:pPr>
       <w:r>
-        <w:t xml:space="preserve">End of Round</w:t>
+        <w:t xml:space="preserve">Review Screen</w:t>
       </w:r>
     </w:p>
     <w:p>
@@ -2841,49 +2688,19 @@
         <w:pStyle w:val="BodyText"/>
       </w:pPr>
       <w:r>
-        <w:t xml:space="preserve">The Audit Board certifies the round by entering their names in the End of Round form.</w:t>
-      </w:r>
-      <w:r>
-        <w:t xml:space="preserve"> </w:t>
-      </w:r>
-      <w:r>
-        <w:t xml:space="preserve">Clicking the "Submit" button on this page ends the County's work for the</w:t>
-      </w:r>
-      <w:r>
-        <w:t xml:space="preserve"> </w:t>
-      </w:r>
-      <w:r>
-        <w:t xml:space="preserve">audit round.</w:t>
-      </w:r>
-    </w:p>
-    <w:p>
-      <w:pPr>
-        <w:pStyle w:val="Heading2"/>
-      </w:pPr>
-      <w:bookmarkStart w:id="62" w:name="signing-out-the-audit-board-for-breaks"/>
-      <w:bookmarkEnd w:id="62"/>
-      <w:r>
-        <w:t xml:space="preserve">Signing out the Audit Board for Breaks</w:t>
-      </w:r>
-    </w:p>
-    <w:p>
-      <w:pPr>
-        <w:pStyle w:val="FirstParagraph"/>
-      </w:pPr>
-      <w:r>
-        <w:t xml:space="preserve">If the Audit Board needs to take a break, go to lunch, head home for</w:t>
-      </w:r>
-      <w:r>
-        <w:t xml:space="preserve"> </w:t>
-      </w:r>
-      <w:r>
-        <w:t xml:space="preserve">the night, or pause their work for any reason, then the Audit Board</w:t>
-      </w:r>
-      <w:r>
-        <w:t xml:space="preserve"> </w:t>
-      </w:r>
-      <w:r>
-        <w:t xml:space="preserve">must use the Sign Out button on the Audit Board Sign-in Page.</w:t>
+        <w:t xml:space="preserve">Note that in</w:t>
+      </w:r>
+      <w:r>
+        <w:t xml:space="preserve"> </w:t>
+      </w:r>
+      <w:r>
+        <w:t xml:space="preserve">case of an overvote, the review screen will say "Overvote for this</w:t>
+      </w:r>
+      <w:r>
+        <w:t xml:space="preserve"> </w:t>
+      </w:r>
+      <w:r>
+        <w:t xml:space="preserve">contest".</w:t>
       </w:r>
     </w:p>
     <w:p>
@@ -2893,20 +2710,20 @@
       <w:r>
         <w:drawing>
           <wp:inline>
-            <wp:extent cx="5943600" cy="2828213"/>
+            <wp:extent cx="5943600" cy="2815160"/>
             <wp:effectExtent b="0" l="0" r="0" t="0"/>
-            <wp:docPr descr="Audit Board Sign Out" title="" id="1" name="Picture"/>
+            <wp:docPr descr="Overvote Review" title="" id="1" name="Picture"/>
             <a:graphic>
               <a:graphicData uri="http://schemas.openxmlformats.org/drawingml/2006/picture">
                 <pic:pic>
                   <pic:nvPicPr>
-                    <pic:cNvPr descr="./screenshots/252_sign_out_of_the_audit_board.png" id="0" name="Picture"/>
+                    <pic:cNvPr descr="./screenshots/county/267_overvote_review.png" id="0" name="Picture"/>
                     <pic:cNvPicPr>
                       <a:picLocks noChangeArrowheads="1" noChangeAspect="1"/>
                     </pic:cNvPicPr>
                   </pic:nvPicPr>
                   <pic:blipFill>
-                    <a:blip r:embed="rId63"/>
+                    <a:blip r:embed="rId61"/>
                     <a:stretch>
                       <a:fillRect/>
                     </a:stretch>
@@ -2914,7 +2731,7 @@
                   <pic:spPr bwMode="auto">
                     <a:xfrm>
                       <a:off x="0" y="0"/>
-                      <a:ext cx="5943600" cy="2828213"/>
+                      <a:ext cx="5943600" cy="2815160"/>
                     </a:xfrm>
                     <a:prstGeom prst="rect">
                       <a:avLst/>
@@ -2938,37 +2755,53 @@
         <w:pStyle w:val="ImageCaption"/>
       </w:pPr>
       <w:r>
-        <w:t xml:space="preserve">Audit Board Sign Out</w:t>
-      </w:r>
-    </w:p>
-    <w:p>
-      <w:pPr>
-        <w:pStyle w:val="Heading1"/>
-      </w:pPr>
-      <w:bookmarkStart w:id="64" w:name="ending-the-audit"/>
-      <w:bookmarkEnd w:id="64"/>
-      <w:r>
-        <w:t xml:space="preserve">Ending the Audit</w:t>
-      </w:r>
-    </w:p>
-    <w:p>
-      <w:pPr>
-        <w:pStyle w:val="FirstParagraph"/>
-      </w:pPr>
-      <w:r>
-        <w:t xml:space="preserve">When the County has completed the entire audit, including all rounds</w:t>
-      </w:r>
-      <w:r>
-        <w:t xml:space="preserve"> </w:t>
-      </w:r>
-      <w:r>
-        <w:t xml:space="preserve">of ballot card review required by the State, the End of Audit page</w:t>
-      </w:r>
-      <w:r>
-        <w:t xml:space="preserve"> </w:t>
-      </w:r>
-      <w:r>
-        <w:t xml:space="preserve">will appear.</w:t>
+        <w:t xml:space="preserve">Overvote Review</w:t>
+      </w:r>
+    </w:p>
+    <w:p>
+      <w:pPr>
+        <w:pStyle w:val="BodyText"/>
+      </w:pPr>
+      <w:r>
+        <w:t xml:space="preserve">If the review screen does not match the Audit Board's interpretation,</w:t>
+      </w:r>
+      <w:r>
+        <w:t xml:space="preserve"> </w:t>
+      </w:r>
+      <w:r>
+        <w:t xml:space="preserve">click the "Back" button and correct the interpretation. If the</w:t>
+      </w:r>
+      <w:r>
+        <w:t xml:space="preserve"> </w:t>
+      </w:r>
+      <w:r>
+        <w:t xml:space="preserve">information on the review screen is correct, click "Submit &amp; Next</w:t>
+      </w:r>
+      <w:r>
+        <w:t xml:space="preserve"> </w:t>
+      </w:r>
+      <w:r>
+        <w:t xml:space="preserve">Ballot".</w:t>
+      </w:r>
+    </w:p>
+    <w:p>
+      <w:pPr>
+        <w:pStyle w:val="BodyText"/>
+      </w:pPr>
+      <w:r>
+        <w:t xml:space="preserve">This submission is</w:t>
+      </w:r>
+      <w:r>
+        <w:t xml:space="preserve"> </w:t>
+      </w:r>
+      <w:r>
+        <w:t xml:space="preserve">final. There is no way to revise a ballot interpretation once it has</w:t>
+      </w:r>
+      <w:r>
+        <w:t xml:space="preserve"> </w:t>
+      </w:r>
+      <w:r>
+        <w:t xml:space="preserve">been submitted from the Review Screen.</w:t>
       </w:r>
     </w:p>
     <w:p>
@@ -2978,20 +2811,20 @@
       <w:r>
         <w:drawing>
           <wp:inline>
-            <wp:extent cx="5943600" cy="4147158"/>
+            <wp:extent cx="5943600" cy="2806458"/>
             <wp:effectExtent b="0" l="0" r="0" t="0"/>
-            <wp:docPr descr="End of Audit" title="" id="1" name="Picture"/>
+            <wp:docPr descr="Submitting" title="" id="1" name="Picture"/>
             <a:graphic>
               <a:graphicData uri="http://schemas.openxmlformats.org/drawingml/2006/picture">
                 <pic:pic>
                   <pic:nvPicPr>
-                    <pic:cNvPr descr="./screenshots/295_County_End_of_Audit.png" id="0" name="Picture"/>
+                    <pic:cNvPr descr="./screenshots/county/267_submit_interpretation.png" id="0" name="Picture"/>
                     <pic:cNvPicPr>
                       <a:picLocks noChangeArrowheads="1" noChangeAspect="1"/>
                     </pic:cNvPicPr>
                   </pic:nvPicPr>
                   <pic:blipFill>
-                    <a:blip r:embed="rId65"/>
+                    <a:blip r:embed="rId62"/>
                     <a:stretch>
                       <a:fillRect/>
                     </a:stretch>
@@ -2999,7 +2832,7 @@
                   <pic:spPr bwMode="auto">
                     <a:xfrm>
                       <a:off x="0" y="0"/>
-                      <a:ext cx="5943600" cy="4147158"/>
+                      <a:ext cx="5943600" cy="2806458"/>
                     </a:xfrm>
                     <a:prstGeom prst="rect">
                       <a:avLst/>
@@ -3023,7 +2856,401 @@
         <w:pStyle w:val="ImageCaption"/>
       </w:pPr>
       <w:r>
+        <w:t xml:space="preserve">Submitting</w:t>
+      </w:r>
+    </w:p>
+    <w:p>
+      <w:pPr>
+        <w:pStyle w:val="BodyText"/>
+      </w:pPr>
+      <w:r>
+        <w:t xml:space="preserve">The screen for the next ballot card will then be displayed. Review of</w:t>
+      </w:r>
+      <w:r>
+        <w:t xml:space="preserve"> </w:t>
+      </w:r>
+      <w:r>
+        <w:t xml:space="preserve">ballot cards will continue until the Audit Board has reviewed all the</w:t>
+      </w:r>
+      <w:r>
+        <w:t xml:space="preserve"> </w:t>
+      </w:r>
+      <w:r>
+        <w:t xml:space="preserve">ballot cards assigned to that County for that round.</w:t>
+      </w:r>
+    </w:p>
+    <w:p>
+      <w:pPr>
+        <w:pStyle w:val="Heading2"/>
+      </w:pPr>
+      <w:bookmarkStart w:id="63" w:name="end-of-round"/>
+      <w:bookmarkEnd w:id="63"/>
+      <w:r>
+        <w:t xml:space="preserve">End of Round</w:t>
+      </w:r>
+    </w:p>
+    <w:p>
+      <w:pPr>
+        <w:pStyle w:val="FirstParagraph"/>
+      </w:pPr>
+      <w:r>
+        <w:t xml:space="preserve">After the last</w:t>
+      </w:r>
+      <w:r>
+        <w:t xml:space="preserve"> </w:t>
+      </w:r>
+      <w:r>
+        <w:t xml:space="preserve">ballot card has been reviewed, the end-of-round page will appear.</w:t>
+      </w:r>
+      <w:r>
+        <w:t xml:space="preserve"> </w:t>
+      </w:r>
+      <w:r>
+        <w:t xml:space="preserve">with boxes for the Audit Board to certify the round</w:t>
+      </w:r>
+      <w:r>
+        <w:t xml:space="preserve"> </w:t>
+      </w:r>
+      <w:r>
+        <w:t xml:space="preserve">by entering their names as indicated. The order of the names</w:t>
+      </w:r>
+      <w:r>
+        <w:t xml:space="preserve"> </w:t>
+      </w:r>
+      <w:r>
+        <w:t xml:space="preserve">does not matter. Clicking the "Submit" button on this page ends the County's work for the</w:t>
+      </w:r>
+      <w:r>
+        <w:t xml:space="preserve"> </w:t>
+      </w:r>
+      <w:r>
+        <w:t xml:space="preserve">audit round.</w:t>
+      </w:r>
+    </w:p>
+    <w:p>
+      <w:pPr>
+        <w:pStyle w:val="FigureWithCaption"/>
+      </w:pPr>
+      <w:r>
+        <w:drawing>
+          <wp:inline>
+            <wp:extent cx="5943600" cy="2815160"/>
+            <wp:effectExtent b="0" l="0" r="0" t="0"/>
+            <wp:docPr descr="Certification" title="" id="1" name="Picture"/>
+            <a:graphic>
+              <a:graphicData uri="http://schemas.openxmlformats.org/drawingml/2006/picture">
+                <pic:pic>
+                  <pic:nvPicPr>
+                    <pic:cNvPr descr="./screenshots/county/268_certification.png" id="0" name="Picture"/>
+                    <pic:cNvPicPr>
+                      <a:picLocks noChangeArrowheads="1" noChangeAspect="1"/>
+                    </pic:cNvPicPr>
+                  </pic:nvPicPr>
+                  <pic:blipFill>
+                    <a:blip r:embed="rId64"/>
+                    <a:stretch>
+                      <a:fillRect/>
+                    </a:stretch>
+                  </pic:blipFill>
+                  <pic:spPr bwMode="auto">
+                    <a:xfrm>
+                      <a:off x="0" y="0"/>
+                      <a:ext cx="5943600" cy="2815160"/>
+                    </a:xfrm>
+                    <a:prstGeom prst="rect">
+                      <a:avLst/>
+                    </a:prstGeom>
+                    <a:noFill/>
+                    <a:ln w="9525">
+                      <a:noFill/>
+                      <a:headEnd/>
+                      <a:tailEnd/>
+                    </a:ln>
+                  </pic:spPr>
+                </pic:pic>
+              </a:graphicData>
+            </a:graphic>
+          </wp:inline>
+        </w:drawing>
+      </w:r>
+    </w:p>
+    <w:p>
+      <w:pPr>
+        <w:pStyle w:val="ImageCaption"/>
+      </w:pPr>
+      <w:r>
+        <w:t xml:space="preserve">Certification</w:t>
+      </w:r>
+    </w:p>
+    <w:p>
+      <w:pPr>
+        <w:pStyle w:val="BodyText"/>
+      </w:pPr>
+      <w:r>
+        <w:t xml:space="preserve">After certification, until a new round starts, the end of round page appears.</w:t>
+      </w:r>
+    </w:p>
+    <w:p>
+      <w:pPr>
+        <w:pStyle w:val="FigureWithCaption"/>
+      </w:pPr>
+      <w:r>
+        <w:drawing>
+          <wp:inline>
+            <wp:extent cx="5943600" cy="1708292"/>
+            <wp:effectExtent b="0" l="0" r="0" t="0"/>
+            <wp:docPr descr="End of Round" title="" id="1" name="Picture"/>
+            <a:graphic>
+              <a:graphicData uri="http://schemas.openxmlformats.org/drawingml/2006/picture">
+                <pic:pic>
+                  <pic:nvPicPr>
+                    <pic:cNvPr descr="./screenshots/county/268_end_of_round.png" id="0" name="Picture"/>
+                    <pic:cNvPicPr>
+                      <a:picLocks noChangeArrowheads="1" noChangeAspect="1"/>
+                    </pic:cNvPicPr>
+                  </pic:nvPicPr>
+                  <pic:blipFill>
+                    <a:blip r:embed="rId65"/>
+                    <a:stretch>
+                      <a:fillRect/>
+                    </a:stretch>
+                  </pic:blipFill>
+                  <pic:spPr bwMode="auto">
+                    <a:xfrm>
+                      <a:off x="0" y="0"/>
+                      <a:ext cx="5943600" cy="1708292"/>
+                    </a:xfrm>
+                    <a:prstGeom prst="rect">
+                      <a:avLst/>
+                    </a:prstGeom>
+                    <a:noFill/>
+                    <a:ln w="9525">
+                      <a:noFill/>
+                      <a:headEnd/>
+                      <a:tailEnd/>
+                    </a:ln>
+                  </pic:spPr>
+                </pic:pic>
+              </a:graphicData>
+            </a:graphic>
+          </wp:inline>
+        </w:drawing>
+      </w:r>
+    </w:p>
+    <w:p>
+      <w:pPr>
+        <w:pStyle w:val="ImageCaption"/>
+      </w:pPr>
+      <w:r>
+        <w:t xml:space="preserve">End of Round</w:t>
+      </w:r>
+    </w:p>
+    <w:p>
+      <w:pPr>
+        <w:pStyle w:val="Heading2"/>
+      </w:pPr>
+      <w:bookmarkStart w:id="66" w:name="signing-out-the-audit-board-for-breaks"/>
+      <w:bookmarkEnd w:id="66"/>
+      <w:r>
+        <w:t xml:space="preserve">Signing out the Audit Board for Breaks</w:t>
+      </w:r>
+    </w:p>
+    <w:p>
+      <w:pPr>
+        <w:pStyle w:val="FirstParagraph"/>
+      </w:pPr>
+      <w:r>
+        <w:t xml:space="preserve">If the Audit Board needs to take a break, go to lunch, head home for</w:t>
+      </w:r>
+      <w:r>
+        <w:t xml:space="preserve"> </w:t>
+      </w:r>
+      <w:r>
+        <w:t xml:space="preserve">the night, or pause their work for any reason, then the Audit Board</w:t>
+      </w:r>
+      <w:r>
+        <w:t xml:space="preserve"> </w:t>
+      </w:r>
+      <w:r>
+        <w:t xml:space="preserve">must use the Sign Out button on the Audit Board Page.</w:t>
+      </w:r>
+    </w:p>
+    <w:p>
+      <w:pPr>
+        <w:pStyle w:val="FigureWithCaption"/>
+      </w:pPr>
+      <w:r>
+        <w:drawing>
+          <wp:inline>
+            <wp:extent cx="5943600" cy="1844865"/>
+            <wp:effectExtent b="0" l="0" r="0" t="0"/>
+            <wp:docPr descr="Audit Board Sign Out" title="" id="1" name="Picture"/>
+            <a:graphic>
+              <a:graphicData uri="http://schemas.openxmlformats.org/drawingml/2006/picture">
+                <pic:pic>
+                  <pic:nvPicPr>
+                    <pic:cNvPr descr="./screenshots/county/275_sign_out_of_audit_board.png" id="0" name="Picture"/>
+                    <pic:cNvPicPr>
+                      <a:picLocks noChangeArrowheads="1" noChangeAspect="1"/>
+                    </pic:cNvPicPr>
+                  </pic:nvPicPr>
+                  <pic:blipFill>
+                    <a:blip r:embed="rId67"/>
+                    <a:stretch>
+                      <a:fillRect/>
+                    </a:stretch>
+                  </pic:blipFill>
+                  <pic:spPr bwMode="auto">
+                    <a:xfrm>
+                      <a:off x="0" y="0"/>
+                      <a:ext cx="5943600" cy="1844865"/>
+                    </a:xfrm>
+                    <a:prstGeom prst="rect">
+                      <a:avLst/>
+                    </a:prstGeom>
+                    <a:noFill/>
+                    <a:ln w="9525">
+                      <a:noFill/>
+                      <a:headEnd/>
+                      <a:tailEnd/>
+                    </a:ln>
+                  </pic:spPr>
+                </pic:pic>
+              </a:graphicData>
+            </a:graphic>
+          </wp:inline>
+        </w:drawing>
+      </w:r>
+    </w:p>
+    <w:p>
+      <w:pPr>
+        <w:pStyle w:val="ImageCaption"/>
+      </w:pPr>
+      <w:r>
+        <w:t xml:space="preserve">Audit Board Sign Out</w:t>
+      </w:r>
+    </w:p>
+    <w:p>
+      <w:pPr>
+        <w:pStyle w:val="BodyText"/>
+      </w:pPr>
+      <w:r>
+        <w:t xml:space="preserve">Whenever the Audit Board is signed out, the Audit Board page will display</w:t>
+      </w:r>
+      <w:r>
+        <w:t xml:space="preserve"> </w:t>
+      </w:r>
+      <w:r>
+        <w:t xml:space="preserve">the sign-in form.</w:t>
+      </w:r>
+    </w:p>
+    <w:p>
+      <w:pPr>
+        <w:pStyle w:val="Heading1"/>
+      </w:pPr>
+      <w:bookmarkStart w:id="68" w:name="ending-the-audit"/>
+      <w:bookmarkEnd w:id="68"/>
+      <w:r>
+        <w:t xml:space="preserve">Ending the Audit</w:t>
+      </w:r>
+    </w:p>
+    <w:p>
+      <w:pPr>
+        <w:pStyle w:val="FirstParagraph"/>
+      </w:pPr>
+      <w:r>
+        <w:t xml:space="preserve">When the County has completed the entire audit, including all rounds</w:t>
+      </w:r>
+      <w:r>
+        <w:t xml:space="preserve"> </w:t>
+      </w:r>
+      <w:r>
+        <w:t xml:space="preserve">of ballot card review required by the State, the County Home Page</w:t>
+      </w:r>
+      <w:r>
+        <w:t xml:space="preserve"> </w:t>
+      </w:r>
+      <w:r>
+        <w:t xml:space="preserve">will appear. The page will state that "the audit is complete".</w:t>
+      </w:r>
+    </w:p>
+    <w:p>
+      <w:pPr>
+        <w:pStyle w:val="FigureWithCaption"/>
+      </w:pPr>
+      <w:r>
+        <w:drawing>
+          <wp:inline>
+            <wp:extent cx="5943600" cy="6188615"/>
+            <wp:effectExtent b="0" l="0" r="0" t="0"/>
+            <wp:docPr descr="End of Audit" title="" id="1" name="Picture"/>
+            <a:graphic>
+              <a:graphicData uri="http://schemas.openxmlformats.org/drawingml/2006/picture">
+                <pic:pic>
+                  <pic:nvPicPr>
+                    <pic:cNvPr descr="./screenshots/county/270_end_of_audit.png" id="0" name="Picture"/>
+                    <pic:cNvPicPr>
+                      <a:picLocks noChangeArrowheads="1" noChangeAspect="1"/>
+                    </pic:cNvPicPr>
+                  </pic:nvPicPr>
+                  <pic:blipFill>
+                    <a:blip r:embed="rId69"/>
+                    <a:stretch>
+                      <a:fillRect/>
+                    </a:stretch>
+                  </pic:blipFill>
+                  <pic:spPr bwMode="auto">
+                    <a:xfrm>
+                      <a:off x="0" y="0"/>
+                      <a:ext cx="5943600" cy="6188615"/>
+                    </a:xfrm>
+                    <a:prstGeom prst="rect">
+                      <a:avLst/>
+                    </a:prstGeom>
+                    <a:noFill/>
+                    <a:ln w="9525">
+                      <a:noFill/>
+                      <a:headEnd/>
+                      <a:tailEnd/>
+                    </a:ln>
+                  </pic:spPr>
+                </pic:pic>
+              </a:graphicData>
+            </a:graphic>
+          </wp:inline>
+        </w:drawing>
+      </w:r>
+    </w:p>
+    <w:p>
+      <w:pPr>
+        <w:pStyle w:val="ImageCaption"/>
+      </w:pPr>
+      <w:r>
         <w:t xml:space="preserve">End of Audit</w:t>
+      </w:r>
+    </w:p>
+    <w:p>
+      <w:pPr>
+        <w:pStyle w:val="Heading1"/>
+      </w:pPr>
+      <w:bookmarkStart w:id="70" w:name="audit-reports"/>
+      <w:bookmarkEnd w:id="70"/>
+      <w:r>
+        <w:t xml:space="preserve">Audit Reports</w:t>
+      </w:r>
+    </w:p>
+    <w:p>
+      <w:pPr>
+        <w:pStyle w:val="FirstParagraph"/>
+      </w:pPr>
+      <w:r>
+        <w:t xml:space="preserve">The "Download" button on the County Home page will download an Intermediate Audit Report if</w:t>
+      </w:r>
+      <w:r>
+        <w:t xml:space="preserve"> </w:t>
+      </w:r>
+      <w:r>
+        <w:t xml:space="preserve">the audit is still in progress and a Final Audit Report if the audit is complete.</w:t>
       </w:r>
     </w:p>
     <w:sectPr>
@@ -3670,7 +3897,7 @@
     </w:lvl>
   </w:abstractNum>
   <w:abstractNum w:abstractNumId="990">
-    <w:nsid w:val="5e9a71f4"/>
+    <w:nsid w:val="6c018491"/>
     <w:multiLevelType w:val="multilevel"/>
     <w:lvl w:ilvl="0">
       <w:numFmt w:val="bullet"/>

</xml_diff>